<commit_message>
seconda versione Problem Statement
</commit_message>
<xml_diff>
--- a/Deliverables/ProblemStatement_FocusProject.docx
+++ b/Deliverables/ProblemStatement_FocusProject.docx
@@ -23,10 +23,10 @@
           <w:szCs w:val="28"/>
         </w:rPr>
         <w:drawing>
-          <wp:inline distT="0" distB="0" distL="0" distR="0" wp14:anchorId="0A6360C4" wp14:editId="2183F920">
+          <wp:inline distT="0" distB="0" distL="0" distR="0" wp14:anchorId="34558EF2" wp14:editId="51599CC0">
             <wp:extent cx="6114415" cy="2202815"/>
             <wp:effectExtent l="0" t="0" r="635" b="6985"/>
-            <wp:docPr id="1718795584" name="Immagine 4"/>
+            <wp:docPr id="1718795584" name="Immagine 4" descr="Immagine che contiene testo, Carattere, logo, design&#10;&#10;Descrizione generata automaticamente"/>
             <wp:cNvGraphicFramePr>
               <a:graphicFrameLocks xmlns:a="http://schemas.openxmlformats.org/drawingml/2006/main" noChangeAspect="1"/>
             </wp:cNvGraphicFramePr>
@@ -34,7 +34,7 @@
               <a:graphicData uri="http://schemas.openxmlformats.org/drawingml/2006/picture">
                 <pic:pic xmlns:pic="http://schemas.openxmlformats.org/drawingml/2006/picture">
                   <pic:nvPicPr>
-                    <pic:cNvPr id="0" name="Picture 12"/>
+                    <pic:cNvPr id="1718795584" name="Immagine 4" descr="Immagine che contiene testo, Carattere, logo, design&#10;&#10;Descrizione generata automaticamente"/>
                     <pic:cNvPicPr>
                       <a:picLocks noChangeAspect="1" noChangeArrowheads="1"/>
                     </pic:cNvPicPr>
@@ -440,7 +440,7 @@
           <w:noProof/>
         </w:rPr>
         <w:drawing>
-          <wp:anchor distT="0" distB="0" distL="114300" distR="114300" simplePos="0" relativeHeight="251659264" behindDoc="0" locked="0" layoutInCell="1" allowOverlap="1" wp14:anchorId="4A8E7816" wp14:editId="5AA5E65E">
+          <wp:anchor distT="0" distB="0" distL="114300" distR="114300" simplePos="0" relativeHeight="251660288" behindDoc="0" locked="0" layoutInCell="1" allowOverlap="1" wp14:anchorId="75DF4C7C" wp14:editId="12862FFA">
             <wp:simplePos x="0" y="0"/>
             <wp:positionH relativeFrom="column">
               <wp:posOffset>4495165</wp:posOffset>
@@ -508,31 +508,7 @@
           <w:sz w:val="28"/>
           <w:szCs w:val="28"/>
         </w:rPr>
-        <w:t>Nel contesto aziendale contemporaneo, la gestione informatizzata delle risorse umane e dei progetti è diventata cruciale per il successo di qualsiasi organizzazione.</w:t>
-      </w:r>
-      <w:r>
-        <w:rPr>
-          <w:rFonts w:ascii="Nirmala UI Semilight" w:hAnsi="Nirmala UI Semilight" w:cs="Nirmala UI Semilight"/>
-          <w:sz w:val="28"/>
-          <w:szCs w:val="28"/>
-        </w:rPr>
-        <w:t xml:space="preserve"> </w:t>
-      </w:r>
-      <w:r>
-        <w:rPr>
-          <w:rFonts w:ascii="Nirmala UI Semilight" w:hAnsi="Nirmala UI Semilight" w:cs="Nirmala UI Semilight"/>
-          <w:sz w:val="28"/>
-          <w:szCs w:val="28"/>
-        </w:rPr>
-        <w:t>È necessaria una soluzione centralizzata e automatizzata per minimizzare inefficienze operative, ritardi nei progetti e una sottoutilizzazione delle risorse umane</w:t>
-      </w:r>
-      <w:r>
-        <w:rPr>
-          <w:rFonts w:ascii="Nirmala UI Semilight" w:hAnsi="Nirmala UI Semilight" w:cs="Nirmala UI Semilight"/>
-          <w:sz w:val="28"/>
-          <w:szCs w:val="28"/>
-        </w:rPr>
-        <w:t>.</w:t>
+        <w:t>Nel contesto aziendale contemporaneo, la gestione informatizzata delle risorse umane e dei progetti è diventata cruciale per il successo di qualsiasi organizzazione. È necessaria una soluzione centralizzata e automatizzata per minimizzare inefficienze operative, ritardi nei progetti e una sottoutilizzazione delle risorse umane.</w:t>
       </w:r>
     </w:p>
     <w:p>
@@ -586,7 +562,7 @@
           <w:szCs w:val="28"/>
         </w:rPr>
         <w:drawing>
-          <wp:anchor distT="0" distB="0" distL="114300" distR="114300" simplePos="0" relativeHeight="251658240" behindDoc="0" locked="0" layoutInCell="1" allowOverlap="1" wp14:anchorId="7F8721FA" wp14:editId="68031E14">
+          <wp:anchor distT="0" distB="0" distL="114300" distR="114300" simplePos="0" relativeHeight="251659264" behindDoc="0" locked="0" layoutInCell="1" allowOverlap="1" wp14:anchorId="40EB5845" wp14:editId="1FA62FBA">
             <wp:simplePos x="0" y="0"/>
             <wp:positionH relativeFrom="column">
               <wp:posOffset>43180</wp:posOffset>
@@ -597,7 +573,7 @@
             <wp:extent cx="756920" cy="651510"/>
             <wp:effectExtent l="0" t="0" r="5080" b="0"/>
             <wp:wrapSquare wrapText="bothSides"/>
-            <wp:docPr id="1902746257" name="Immagine 1"/>
+            <wp:docPr id="1902746257" name="Immagine 1" descr="Immagine che contiene Mattoncino giocattolo, Modello in scala&#10;&#10;Descrizione generata automaticamente"/>
             <wp:cNvGraphicFramePr>
               <a:graphicFrameLocks xmlns:a="http://schemas.openxmlformats.org/drawingml/2006/main" noChangeAspect="1"/>
             </wp:cNvGraphicFramePr>
@@ -605,7 +581,7 @@
               <a:graphicData uri="http://schemas.openxmlformats.org/drawingml/2006/picture">
                 <pic:pic xmlns:pic="http://schemas.openxmlformats.org/drawingml/2006/picture">
                   <pic:nvPicPr>
-                    <pic:cNvPr id="0" name="Picture 1"/>
+                    <pic:cNvPr id="1902746257" name="Immagine 1" descr="Immagine che contiene Mattoncino giocattolo, Modello in scala&#10;&#10;Descrizione generata automaticamente"/>
                     <pic:cNvPicPr>
                       <a:picLocks noChangeAspect="1" noChangeArrowheads="1"/>
                     </pic:cNvPicPr>
@@ -654,23 +630,7 @@
           <w:sz w:val="28"/>
           <w:szCs w:val="28"/>
         </w:rPr>
-        <w:t xml:space="preserve">Per tali motivazioni nasce l’idea di realizzare “Focus Project”, un’applicazione web volta alla gestione delle risorse umane e organizzative delle aziende, che </w:t>
-      </w:r>
-      <w:r>
-        <w:rPr>
-          <w:rFonts w:ascii="Nirmala UI Semilight" w:hAnsi="Nirmala UI Semilight" w:cs="Nirmala UI Semilight"/>
-          <w:sz w:val="28"/>
-          <w:szCs w:val="28"/>
-        </w:rPr>
-        <w:t>fornisca</w:t>
-      </w:r>
-      <w:r>
-        <w:rPr>
-          <w:rFonts w:ascii="Nirmala UI Semilight" w:hAnsi="Nirmala UI Semilight" w:cs="Nirmala UI Semilight"/>
-          <w:sz w:val="28"/>
-          <w:szCs w:val="28"/>
-        </w:rPr>
-        <w:t>:</w:t>
+        <w:t>Per tali motivazioni nasce l’idea di realizzare “Focus Project”, un’applicazione web volta alla gestione delle risorse umane e organizzative delle aziende, che fornisca:</w:t>
       </w:r>
     </w:p>
     <w:p>
@@ -694,23 +654,7 @@
           <w:sz w:val="28"/>
           <w:szCs w:val="28"/>
         </w:rPr>
-        <w:t>un’interfaccia agli utenti che permetta una rapida organizzazione de</w:t>
-      </w:r>
-      <w:r>
-        <w:rPr>
-          <w:rFonts w:ascii="Nirmala UI Semilight" w:hAnsi="Nirmala UI Semilight" w:cs="Nirmala UI Semilight"/>
-          <w:sz w:val="28"/>
-          <w:szCs w:val="28"/>
-        </w:rPr>
-        <w:t>l lavoro</w:t>
-      </w:r>
-      <w:r>
-        <w:rPr>
-          <w:rFonts w:ascii="Nirmala UI Semilight" w:hAnsi="Nirmala UI Semilight" w:cs="Nirmala UI Semilight"/>
-          <w:sz w:val="28"/>
-          <w:szCs w:val="28"/>
-        </w:rPr>
-        <w:t>;</w:t>
+        <w:t>un’interfaccia agli utenti che permetta una rapida organizzazione del lavoro;</w:t>
       </w:r>
     </w:p>
     <w:p>
@@ -734,23 +678,7 @@
           <w:sz w:val="28"/>
           <w:szCs w:val="28"/>
         </w:rPr>
-        <w:t>in modo semplificato l’aggiunta e la supervisione de</w:t>
-      </w:r>
-      <w:r>
-        <w:rPr>
-          <w:rFonts w:ascii="Nirmala UI Semilight" w:hAnsi="Nirmala UI Semilight" w:cs="Nirmala UI Semilight"/>
-          <w:sz w:val="28"/>
-          <w:szCs w:val="28"/>
-        </w:rPr>
-        <w:t>i dipendenti da parte dei dirigenti</w:t>
-      </w:r>
-      <w:r>
-        <w:rPr>
-          <w:rFonts w:ascii="Nirmala UI Semilight" w:hAnsi="Nirmala UI Semilight" w:cs="Nirmala UI Semilight"/>
-          <w:sz w:val="28"/>
-          <w:szCs w:val="28"/>
-        </w:rPr>
-        <w:t>;</w:t>
+        <w:t>in modo semplificato l’aggiunta e la supervisione dei dipendenti da parte dei dirigenti;</w:t>
       </w:r>
     </w:p>
     <w:p>
@@ -1034,10 +962,10 @@
           <w:szCs w:val="36"/>
         </w:rPr>
         <w:drawing>
-          <wp:inline distT="0" distB="0" distL="0" distR="0" wp14:anchorId="10CCFD4A" wp14:editId="231DC2A5">
+          <wp:inline distT="0" distB="0" distL="0" distR="0" wp14:anchorId="4581B22F" wp14:editId="1B9D9715">
             <wp:extent cx="1192696" cy="1177017"/>
             <wp:effectExtent l="0" t="0" r="7620" b="4445"/>
-            <wp:docPr id="544980947" name="Immagine 5"/>
+            <wp:docPr id="544980947" name="Immagine 5" descr="Immagine che contiene cartone animato, schizzo, disegno, clipart&#10;&#10;Descrizione generata automaticamente"/>
             <wp:cNvGraphicFramePr>
               <a:graphicFrameLocks xmlns:a="http://schemas.openxmlformats.org/drawingml/2006/main" noChangeAspect="1"/>
             </wp:cNvGraphicFramePr>
@@ -1045,7 +973,7 @@
               <a:graphicData uri="http://schemas.openxmlformats.org/drawingml/2006/picture">
                 <pic:pic xmlns:pic="http://schemas.openxmlformats.org/drawingml/2006/picture">
                   <pic:nvPicPr>
-                    <pic:cNvPr id="0" name="Picture 11"/>
+                    <pic:cNvPr id="544980947" name="Immagine 5" descr="Immagine che contiene cartone animato, schizzo, disegno, clipart&#10;&#10;Descrizione generata automaticamente"/>
                     <pic:cNvPicPr>
                       <a:picLocks noChangeAspect="1" noChangeArrowheads="1"/>
                     </pic:cNvPicPr>
@@ -1169,7 +1097,25 @@
           <w:sz w:val="28"/>
           <w:szCs w:val="28"/>
         </w:rPr>
-        <w:t xml:space="preserve"> La prima cosa che fa è registrare la sua azienda inserendo email, password e la dovuta documentazione; alla fine dell’inserimento verrà reindirizzato alla sua homepage (</w:t>
+        <w:t xml:space="preserve"> La prima cosa che fa è registrare la sua azienda inserendo </w:t>
+      </w:r>
+      <w:proofErr w:type="gramStart"/>
+      <w:r>
+        <w:rPr>
+          <w:rFonts w:ascii="Nirmala UI Semilight" w:hAnsi="Nirmala UI Semilight" w:cs="Nirmala UI Semilight"/>
+          <w:sz w:val="28"/>
+          <w:szCs w:val="28"/>
+        </w:rPr>
+        <w:t>email</w:t>
+      </w:r>
+      <w:proofErr w:type="gramEnd"/>
+      <w:r>
+        <w:rPr>
+          <w:rFonts w:ascii="Nirmala UI Semilight" w:hAnsi="Nirmala UI Semilight" w:cs="Nirmala UI Semilight"/>
+          <w:sz w:val="28"/>
+          <w:szCs w:val="28"/>
+        </w:rPr>
+        <w:t>, password e la dovuta documentazione; alla fine dell’inserimento verrà reindirizzato alla sua homepage (</w:t>
       </w:r>
       <w:r>
         <w:rPr>
@@ -1256,55 +1202,7 @@
           <w:sz w:val="28"/>
           <w:szCs w:val="28"/>
         </w:rPr>
-        <w:t xml:space="preserve">In questa pagina Luca potrà accedere a </w:t>
-      </w:r>
-      <w:r>
-        <w:rPr>
-          <w:rFonts w:ascii="Nirmala UI Semilight" w:hAnsi="Nirmala UI Semilight" w:cs="Nirmala UI Semilight"/>
-          <w:sz w:val="28"/>
-          <w:szCs w:val="28"/>
-        </w:rPr>
-        <w:t>tre</w:t>
-      </w:r>
-      <w:r>
-        <w:rPr>
-          <w:rFonts w:ascii="Nirmala UI Semilight" w:hAnsi="Nirmala UI Semilight" w:cs="Nirmala UI Semilight"/>
-          <w:sz w:val="28"/>
-          <w:szCs w:val="28"/>
-        </w:rPr>
-        <w:t xml:space="preserve"> dashboard differenti, una dedicata al personale</w:t>
-      </w:r>
-      <w:r>
-        <w:rPr>
-          <w:rFonts w:ascii="Nirmala UI Semilight" w:hAnsi="Nirmala UI Semilight" w:cs="Nirmala UI Semilight"/>
-          <w:sz w:val="28"/>
-          <w:szCs w:val="28"/>
-        </w:rPr>
-        <w:t xml:space="preserve">, </w:t>
-      </w:r>
-      <w:r>
-        <w:rPr>
-          <w:rFonts w:ascii="Nirmala UI Semilight" w:hAnsi="Nirmala UI Semilight" w:cs="Nirmala UI Semilight"/>
-          <w:sz w:val="28"/>
-          <w:szCs w:val="28"/>
-        </w:rPr>
-        <w:t xml:space="preserve">una ai progetti </w:t>
-      </w:r>
-      <w:r>
-        <w:rPr>
-          <w:rFonts w:ascii="Nirmala UI Semilight" w:hAnsi="Nirmala UI Semilight" w:cs="Nirmala UI Semilight"/>
-          <w:sz w:val="28"/>
-          <w:szCs w:val="28"/>
-        </w:rPr>
-        <w:t xml:space="preserve">e una alle comunicazioni </w:t>
-      </w:r>
-      <w:r>
-        <w:rPr>
-          <w:rFonts w:ascii="Nirmala UI Semilight" w:hAnsi="Nirmala UI Semilight" w:cs="Nirmala UI Semilight"/>
-          <w:sz w:val="28"/>
-          <w:szCs w:val="28"/>
-        </w:rPr>
-        <w:t>(</w:t>
+        <w:t>In questa pagina Luca potrà accedere a tre dashboard differenti, una dedicata al personale, una ai progetti e una alle comunicazioni (</w:t>
       </w:r>
       <w:r>
         <w:rPr>
@@ -1421,7 +1319,25 @@
           <w:sz w:val="28"/>
           <w:szCs w:val="28"/>
         </w:rPr>
-        <w:t>) e da qui inserisce i dati relativi al suo dipendente Mario, tra cui l’email: “</w:t>
+        <w:t xml:space="preserve">) e da qui inserisce i dati relativi al suo dipendente Mario, tra cui </w:t>
+      </w:r>
+      <w:proofErr w:type="gramStart"/>
+      <w:r>
+        <w:rPr>
+          <w:rFonts w:ascii="Nirmala UI Semilight" w:hAnsi="Nirmala UI Semilight" w:cs="Nirmala UI Semilight"/>
+          <w:sz w:val="28"/>
+          <w:szCs w:val="28"/>
+        </w:rPr>
+        <w:t>l’email</w:t>
+      </w:r>
+      <w:proofErr w:type="gramEnd"/>
+      <w:r>
+        <w:rPr>
+          <w:rFonts w:ascii="Nirmala UI Semilight" w:hAnsi="Nirmala UI Semilight" w:cs="Nirmala UI Semilight"/>
+          <w:sz w:val="28"/>
+          <w:szCs w:val="28"/>
+        </w:rPr>
+        <w:t>: “</w:t>
       </w:r>
       <w:r>
         <w:rPr>
@@ -1437,7 +1353,25 @@
           <w:sz w:val="28"/>
           <w:szCs w:val="28"/>
         </w:rPr>
-        <w:t xml:space="preserve">” comunicata in sede di colloquio. A fine inserimento viene generata una password che, a cura di Luca, viene comunicata a Mario, il quale potrà ora accedere al sito utilizzando email e password. </w:t>
+        <w:t xml:space="preserve">” comunicata in sede di colloquio. A fine inserimento viene generata una password che, a cura di Luca, viene comunicata a Mario, il quale potrà ora accedere al sito utilizzando </w:t>
+      </w:r>
+      <w:proofErr w:type="gramStart"/>
+      <w:r>
+        <w:rPr>
+          <w:rFonts w:ascii="Nirmala UI Semilight" w:hAnsi="Nirmala UI Semilight" w:cs="Nirmala UI Semilight"/>
+          <w:sz w:val="28"/>
+          <w:szCs w:val="28"/>
+        </w:rPr>
+        <w:t>email</w:t>
+      </w:r>
+      <w:proofErr w:type="gramEnd"/>
+      <w:r>
+        <w:rPr>
+          <w:rFonts w:ascii="Nirmala UI Semilight" w:hAnsi="Nirmala UI Semilight" w:cs="Nirmala UI Semilight"/>
+          <w:sz w:val="28"/>
+          <w:szCs w:val="28"/>
+        </w:rPr>
+        <w:t xml:space="preserve"> e password. </w:t>
       </w:r>
     </w:p>
     <w:p>
@@ -1457,7 +1391,25 @@
           <w:sz w:val="28"/>
           <w:szCs w:val="28"/>
         </w:rPr>
-        <w:t>Tornato alla dashboard del personale preme il pulsante “Aggiungi Project Manager” e da qui ripete lo stesso procedimento descritto in precedenza; dunque registra la dipendente Francesca.</w:t>
+        <w:t xml:space="preserve">Tornato alla dashboard del personale preme il pulsante “Aggiungi Project Manager” e da qui ripete lo stesso procedimento descritto in precedenza; </w:t>
+      </w:r>
+      <w:proofErr w:type="gramStart"/>
+      <w:r>
+        <w:rPr>
+          <w:rFonts w:ascii="Nirmala UI Semilight" w:hAnsi="Nirmala UI Semilight" w:cs="Nirmala UI Semilight"/>
+          <w:sz w:val="28"/>
+          <w:szCs w:val="28"/>
+        </w:rPr>
+        <w:t>dunque</w:t>
+      </w:r>
+      <w:proofErr w:type="gramEnd"/>
+      <w:r>
+        <w:rPr>
+          <w:rFonts w:ascii="Nirmala UI Semilight" w:hAnsi="Nirmala UI Semilight" w:cs="Nirmala UI Semilight"/>
+          <w:sz w:val="28"/>
+          <w:szCs w:val="28"/>
+        </w:rPr>
+        <w:t xml:space="preserve"> registra la dipendente Francesca.</w:t>
       </w:r>
     </w:p>
     <w:p>
@@ -1488,7 +1440,25 @@
           <w:sz w:val="28"/>
           <w:szCs w:val="28"/>
         </w:rPr>
-        <w:t>Luca è impaziente di adoperare l’applicazione web e di metterla alla prova, gli viene chiesto da un suo cliente di sviluppare un software. La prima cosa che Luca fa è prendere nota, dopodiché accede alla dashboard dei progetti.</w:t>
+        <w:t xml:space="preserve">Luca è impaziente di adoperare l’applicazione web e di metterla alla prova, gli viene chiesto da un suo cliente di sviluppare un software. La prima cosa </w:t>
+      </w:r>
+      <w:proofErr w:type="gramStart"/>
+      <w:r>
+        <w:rPr>
+          <w:rFonts w:ascii="Nirmala UI Semilight" w:hAnsi="Nirmala UI Semilight" w:cs="Nirmala UI Semilight"/>
+          <w:sz w:val="28"/>
+          <w:szCs w:val="28"/>
+        </w:rPr>
+        <w:t>che Luca fa è prendere nota,</w:t>
+      </w:r>
+      <w:proofErr w:type="gramEnd"/>
+      <w:r>
+        <w:rPr>
+          <w:rFonts w:ascii="Nirmala UI Semilight" w:hAnsi="Nirmala UI Semilight" w:cs="Nirmala UI Semilight"/>
+          <w:sz w:val="28"/>
+          <w:szCs w:val="28"/>
+        </w:rPr>
+        <w:t xml:space="preserve"> dopodiché accede alla dashboard dei progetti.</w:t>
       </w:r>
     </w:p>
     <w:p>
@@ -1771,13 +1741,23 @@
           <w:szCs w:val="28"/>
         </w:rPr>
       </w:pPr>
-      <w:r>
-        <w:rPr>
-          <w:rFonts w:ascii="Nirmala UI Semilight" w:hAnsi="Nirmala UI Semilight" w:cs="Nirmala UI Semilight"/>
-          <w:sz w:val="28"/>
-          <w:szCs w:val="28"/>
-        </w:rPr>
-        <w:t>ecc;</w:t>
+      <w:proofErr w:type="spellStart"/>
+      <w:r>
+        <w:rPr>
+          <w:rFonts w:ascii="Nirmala UI Semilight" w:hAnsi="Nirmala UI Semilight" w:cs="Nirmala UI Semilight"/>
+          <w:sz w:val="28"/>
+          <w:szCs w:val="28"/>
+        </w:rPr>
+        <w:t>ecc</w:t>
+      </w:r>
+      <w:proofErr w:type="spellEnd"/>
+      <w:r>
+        <w:rPr>
+          <w:rFonts w:ascii="Nirmala UI Semilight" w:hAnsi="Nirmala UI Semilight" w:cs="Nirmala UI Semilight"/>
+          <w:sz w:val="28"/>
+          <w:szCs w:val="28"/>
+        </w:rPr>
+        <w:t>;</w:t>
       </w:r>
     </w:p>
     <w:p>
@@ -1856,6 +1836,138 @@
     <w:p>
       <w:pPr>
         <w:spacing w:after="0"/>
+        <w:jc w:val="both"/>
+        <w:rPr>
+          <w:rFonts w:ascii="Nirmala UI Semilight" w:hAnsi="Nirmala UI Semilight" w:cs="Nirmala UI Semilight"/>
+          <w:sz w:val="28"/>
+          <w:szCs w:val="28"/>
+        </w:rPr>
+      </w:pPr>
+    </w:p>
+    <w:p>
+      <w:pPr>
+        <w:spacing w:after="0"/>
+        <w:jc w:val="both"/>
+        <w:rPr>
+          <w:rFonts w:ascii="Nirmala UI Semilight" w:hAnsi="Nirmala UI Semilight" w:cs="Nirmala UI Semilight"/>
+          <w:sz w:val="28"/>
+          <w:szCs w:val="28"/>
+        </w:rPr>
+      </w:pPr>
+    </w:p>
+    <w:p>
+      <w:pPr>
+        <w:spacing w:after="0"/>
+        <w:jc w:val="both"/>
+        <w:rPr>
+          <w:rFonts w:ascii="Nirmala UI Semilight" w:hAnsi="Nirmala UI Semilight" w:cs="Nirmala UI Semilight"/>
+          <w:sz w:val="28"/>
+          <w:szCs w:val="28"/>
+        </w:rPr>
+      </w:pPr>
+    </w:p>
+    <w:p>
+      <w:pPr>
+        <w:spacing w:after="0"/>
+        <w:jc w:val="both"/>
+        <w:rPr>
+          <w:rFonts w:ascii="Nirmala UI Semilight" w:hAnsi="Nirmala UI Semilight" w:cs="Nirmala UI Semilight"/>
+          <w:sz w:val="28"/>
+          <w:szCs w:val="28"/>
+        </w:rPr>
+      </w:pPr>
+    </w:p>
+    <w:p>
+      <w:pPr>
+        <w:spacing w:after="0"/>
+        <w:jc w:val="both"/>
+        <w:rPr>
+          <w:rFonts w:ascii="Nirmala UI Semilight" w:hAnsi="Nirmala UI Semilight" w:cs="Nirmala UI Semilight"/>
+          <w:sz w:val="28"/>
+          <w:szCs w:val="28"/>
+        </w:rPr>
+      </w:pPr>
+    </w:p>
+    <w:p>
+      <w:pPr>
+        <w:spacing w:after="0"/>
+        <w:jc w:val="both"/>
+        <w:rPr>
+          <w:rFonts w:ascii="Nirmala UI Semilight" w:hAnsi="Nirmala UI Semilight" w:cs="Nirmala UI Semilight"/>
+          <w:sz w:val="28"/>
+          <w:szCs w:val="28"/>
+        </w:rPr>
+      </w:pPr>
+    </w:p>
+    <w:p>
+      <w:pPr>
+        <w:spacing w:after="0"/>
+        <w:jc w:val="both"/>
+        <w:rPr>
+          <w:rFonts w:ascii="Nirmala UI Semilight" w:hAnsi="Nirmala UI Semilight" w:cs="Nirmala UI Semilight"/>
+          <w:sz w:val="28"/>
+          <w:szCs w:val="28"/>
+        </w:rPr>
+      </w:pPr>
+    </w:p>
+    <w:p>
+      <w:pPr>
+        <w:spacing w:after="0"/>
+        <w:jc w:val="both"/>
+        <w:rPr>
+          <w:rFonts w:ascii="Nirmala UI Semilight" w:hAnsi="Nirmala UI Semilight" w:cs="Nirmala UI Semilight"/>
+          <w:sz w:val="28"/>
+          <w:szCs w:val="28"/>
+        </w:rPr>
+      </w:pPr>
+    </w:p>
+    <w:p>
+      <w:pPr>
+        <w:spacing w:after="0"/>
+        <w:jc w:val="both"/>
+        <w:rPr>
+          <w:rFonts w:ascii="Nirmala UI Semilight" w:hAnsi="Nirmala UI Semilight" w:cs="Nirmala UI Semilight"/>
+          <w:sz w:val="28"/>
+          <w:szCs w:val="28"/>
+        </w:rPr>
+      </w:pPr>
+    </w:p>
+    <w:p>
+      <w:pPr>
+        <w:spacing w:after="0"/>
+        <w:jc w:val="both"/>
+        <w:rPr>
+          <w:rFonts w:ascii="Nirmala UI Semilight" w:hAnsi="Nirmala UI Semilight" w:cs="Nirmala UI Semilight"/>
+          <w:sz w:val="28"/>
+          <w:szCs w:val="28"/>
+        </w:rPr>
+      </w:pPr>
+    </w:p>
+    <w:p>
+      <w:pPr>
+        <w:spacing w:after="0"/>
+        <w:jc w:val="both"/>
+        <w:rPr>
+          <w:rFonts w:ascii="Nirmala UI Semilight" w:hAnsi="Nirmala UI Semilight" w:cs="Nirmala UI Semilight"/>
+          <w:sz w:val="28"/>
+          <w:szCs w:val="28"/>
+        </w:rPr>
+      </w:pPr>
+    </w:p>
+    <w:p>
+      <w:pPr>
+        <w:spacing w:after="0"/>
+        <w:jc w:val="both"/>
+        <w:rPr>
+          <w:rFonts w:ascii="Nirmala UI Semilight" w:hAnsi="Nirmala UI Semilight" w:cs="Nirmala UI Semilight"/>
+          <w:sz w:val="28"/>
+          <w:szCs w:val="28"/>
+        </w:rPr>
+      </w:pPr>
+    </w:p>
+    <w:p>
+      <w:pPr>
+        <w:spacing w:after="0"/>
         <w:ind w:firstLine="360"/>
         <w:jc w:val="both"/>
         <w:rPr>
@@ -1874,6 +1986,7 @@
           <w:sz w:val="36"/>
           <w:szCs w:val="36"/>
         </w:rPr>
+        <w:lastRenderedPageBreak/>
         <w:t>SCENARIO PROJECT MANAGER</w:t>
       </w:r>
     </w:p>
@@ -1895,7 +2008,7 @@
           <w:noProof/>
         </w:rPr>
         <w:drawing>
-          <wp:inline distT="0" distB="0" distL="0" distR="0" wp14:anchorId="47C107B6" wp14:editId="5351ADCD">
+          <wp:inline distT="0" distB="0" distL="0" distR="0" wp14:anchorId="07B9CA96" wp14:editId="7D9D9AAE">
             <wp:extent cx="1582309" cy="1582309"/>
             <wp:effectExtent l="0" t="0" r="0" b="0"/>
             <wp:docPr id="1043338136" name="Immagine 4" descr="Free vector manager giving document to female boss for signing. leader, male assistant, agreement. cartoon illustration"/>
@@ -2014,16 +2127,25 @@
           <w:sz w:val="28"/>
           <w:szCs w:val="28"/>
         </w:rPr>
-        <w:t xml:space="preserve">accede all'applicazione utilizzando l’email e la password fornitele </w:t>
-      </w:r>
-      <w:r>
-        <w:rPr>
-          <w:rFonts w:ascii="Nirmala UI Semilight" w:hAnsi="Nirmala UI Semilight" w:cs="Nirmala UI Semilight"/>
-          <w:sz w:val="28"/>
-          <w:szCs w:val="28"/>
-        </w:rPr>
-        <w:lastRenderedPageBreak/>
-        <w:t>da Luca durante la registrazione. Una volta effettuato l'accesso, viene reindirizzata alla sua dashboard personale (</w:t>
+        <w:t xml:space="preserve">accede all'applicazione utilizzando </w:t>
+      </w:r>
+      <w:proofErr w:type="gramStart"/>
+      <w:r>
+        <w:rPr>
+          <w:rFonts w:ascii="Nirmala UI Semilight" w:hAnsi="Nirmala UI Semilight" w:cs="Nirmala UI Semilight"/>
+          <w:sz w:val="28"/>
+          <w:szCs w:val="28"/>
+        </w:rPr>
+        <w:t>l’email</w:t>
+      </w:r>
+      <w:proofErr w:type="gramEnd"/>
+      <w:r>
+        <w:rPr>
+          <w:rFonts w:ascii="Nirmala UI Semilight" w:hAnsi="Nirmala UI Semilight" w:cs="Nirmala UI Semilight"/>
+          <w:sz w:val="28"/>
+          <w:szCs w:val="28"/>
+        </w:rPr>
+        <w:t xml:space="preserve"> e la password fornitele da Luca durante la registrazione. Una volta effettuato l'accesso, viene reindirizzata alla sua dashboard personale (</w:t>
       </w:r>
       <w:r>
         <w:rPr>
@@ -2654,7 +2776,6 @@
           <w:sz w:val="36"/>
           <w:szCs w:val="36"/>
         </w:rPr>
-        <w:lastRenderedPageBreak/>
         <w:t>SCENARIO SUBORDINATO</w:t>
       </w:r>
     </w:p>
@@ -2676,7 +2797,7 @@
           <w:noProof/>
         </w:rPr>
         <w:drawing>
-          <wp:inline distT="0" distB="0" distL="0" distR="0" wp14:anchorId="7F8585C2" wp14:editId="40696015">
+          <wp:inline distT="0" distB="0" distL="0" distR="0" wp14:anchorId="2243FC46" wp14:editId="2531D509">
             <wp:extent cx="1719072" cy="1719072"/>
             <wp:effectExtent l="0" t="0" r="0" b="0"/>
             <wp:docPr id="1374318341" name="Immagine 1" descr="Businessman entrepreneur working at office desk."/>
@@ -2860,6 +2981,30 @@
     </w:p>
     <w:p>
       <w:pPr>
+        <w:spacing w:after="0"/>
+        <w:ind w:left="705"/>
+        <w:jc w:val="both"/>
+        <w:rPr>
+          <w:rFonts w:ascii="Nirmala UI Semilight" w:hAnsi="Nirmala UI Semilight" w:cs="Nirmala UI Semilight"/>
+          <w:sz w:val="28"/>
+          <w:szCs w:val="28"/>
+        </w:rPr>
+      </w:pPr>
+    </w:p>
+    <w:p>
+      <w:pPr>
+        <w:spacing w:after="0"/>
+        <w:ind w:left="705"/>
+        <w:jc w:val="both"/>
+        <w:rPr>
+          <w:rFonts w:ascii="Nirmala UI Semilight" w:hAnsi="Nirmala UI Semilight" w:cs="Nirmala UI Semilight"/>
+          <w:sz w:val="28"/>
+          <w:szCs w:val="28"/>
+        </w:rPr>
+      </w:pPr>
+    </w:p>
+    <w:p>
+      <w:pPr>
         <w:pStyle w:val="Paragrafoelenco"/>
         <w:numPr>
           <w:ilvl w:val="0"/>
@@ -2884,6 +3029,7 @@
           <w:sz w:val="28"/>
           <w:szCs w:val="28"/>
         </w:rPr>
+        <w:lastRenderedPageBreak/>
         <w:t>GESTIONE OPERAZIONI</w:t>
       </w:r>
     </w:p>
@@ -2938,7 +3084,25 @@
           <w:sz w:val="28"/>
           <w:szCs w:val="28"/>
         </w:rPr>
-        <w:t xml:space="preserve">, Mario può vedere i progetti a cui è stato assegnato come membro del team. </w:t>
+        <w:t xml:space="preserve">, Mario può vedere i progetti a cui è stato assegnato come membro </w:t>
+      </w:r>
+      <w:proofErr w:type="gramStart"/>
+      <w:r>
+        <w:rPr>
+          <w:rFonts w:ascii="Nirmala UI Semilight" w:hAnsi="Nirmala UI Semilight" w:cs="Nirmala UI Semilight"/>
+          <w:sz w:val="28"/>
+          <w:szCs w:val="28"/>
+        </w:rPr>
+        <w:t>del team</w:t>
+      </w:r>
+      <w:proofErr w:type="gramEnd"/>
+      <w:r>
+        <w:rPr>
+          <w:rFonts w:ascii="Nirmala UI Semilight" w:hAnsi="Nirmala UI Semilight" w:cs="Nirmala UI Semilight"/>
+          <w:sz w:val="28"/>
+          <w:szCs w:val="28"/>
+        </w:rPr>
+        <w:t xml:space="preserve">. </w:t>
       </w:r>
       <w:r>
         <w:rPr>
@@ -3063,7 +3227,6 @@
           <w:sz w:val="28"/>
           <w:szCs w:val="28"/>
         </w:rPr>
-        <w:lastRenderedPageBreak/>
         <w:t>Comunicazioni</w:t>
       </w:r>
     </w:p>
@@ -3084,7 +3247,25 @@
           <w:sz w:val="28"/>
           <w:szCs w:val="28"/>
         </w:rPr>
-        <w:t>Prima di scollegarsi, Mario si dirige nuovamente nella dashboard personale e nella sezione “Comunicazioni”, clicca su “Richiesta permessi”; compila il form per avere un giorno libero e quindi lo invia al Project Manager.</w:t>
+        <w:t xml:space="preserve">Prima di scollegarsi, Mario si dirige nuovamente nella dashboard personale e nella sezione “Comunicazioni”, clicca su “Richiesta permessi”; compila il </w:t>
+      </w:r>
+      <w:proofErr w:type="spellStart"/>
+      <w:r>
+        <w:rPr>
+          <w:rFonts w:ascii="Nirmala UI Semilight" w:hAnsi="Nirmala UI Semilight" w:cs="Nirmala UI Semilight"/>
+          <w:sz w:val="28"/>
+          <w:szCs w:val="28"/>
+        </w:rPr>
+        <w:t>form</w:t>
+      </w:r>
+      <w:proofErr w:type="spellEnd"/>
+      <w:r>
+        <w:rPr>
+          <w:rFonts w:ascii="Nirmala UI Semilight" w:hAnsi="Nirmala UI Semilight" w:cs="Nirmala UI Semilight"/>
+          <w:sz w:val="28"/>
+          <w:szCs w:val="28"/>
+        </w:rPr>
+        <w:t xml:space="preserve"> per avere un giorno libero e quindi lo invia al Project Manager.</w:t>
       </w:r>
     </w:p>
     <w:p>
@@ -3146,118 +3327,6 @@
           <w:rFonts w:ascii="Nirmala UI Semilight" w:hAnsi="Nirmala UI Semilight" w:cs="Nirmala UI Semilight"/>
           <w:sz w:val="28"/>
           <w:szCs w:val="28"/>
-        </w:rPr>
-      </w:pPr>
-    </w:p>
-    <w:p>
-      <w:pPr>
-        <w:spacing w:after="0"/>
-        <w:jc w:val="both"/>
-        <w:rPr>
-          <w:rFonts w:ascii="Nirmala UI Semilight" w:hAnsi="Nirmala UI Semilight" w:cs="Nirmala UI Semilight"/>
-          <w:b/>
-          <w:bCs/>
-          <w:color w:val="A28656"/>
-          <w:sz w:val="42"/>
-          <w:szCs w:val="42"/>
-        </w:rPr>
-      </w:pPr>
-    </w:p>
-    <w:p>
-      <w:pPr>
-        <w:spacing w:after="0"/>
-        <w:jc w:val="both"/>
-        <w:rPr>
-          <w:rFonts w:ascii="Nirmala UI Semilight" w:hAnsi="Nirmala UI Semilight" w:cs="Nirmala UI Semilight"/>
-          <w:b/>
-          <w:bCs/>
-          <w:color w:val="A28656"/>
-          <w:sz w:val="42"/>
-          <w:szCs w:val="42"/>
-        </w:rPr>
-      </w:pPr>
-    </w:p>
-    <w:p>
-      <w:pPr>
-        <w:spacing w:after="0"/>
-        <w:jc w:val="both"/>
-        <w:rPr>
-          <w:rFonts w:ascii="Nirmala UI Semilight" w:hAnsi="Nirmala UI Semilight" w:cs="Nirmala UI Semilight"/>
-          <w:b/>
-          <w:bCs/>
-          <w:color w:val="A28656"/>
-          <w:sz w:val="42"/>
-          <w:szCs w:val="42"/>
-        </w:rPr>
-      </w:pPr>
-    </w:p>
-    <w:p>
-      <w:pPr>
-        <w:spacing w:after="0"/>
-        <w:jc w:val="both"/>
-        <w:rPr>
-          <w:rFonts w:ascii="Nirmala UI Semilight" w:hAnsi="Nirmala UI Semilight" w:cs="Nirmala UI Semilight"/>
-          <w:b/>
-          <w:bCs/>
-          <w:color w:val="A28656"/>
-          <w:sz w:val="42"/>
-          <w:szCs w:val="42"/>
-        </w:rPr>
-      </w:pPr>
-    </w:p>
-    <w:p>
-      <w:pPr>
-        <w:spacing w:after="0"/>
-        <w:jc w:val="both"/>
-        <w:rPr>
-          <w:rFonts w:ascii="Nirmala UI Semilight" w:hAnsi="Nirmala UI Semilight" w:cs="Nirmala UI Semilight"/>
-          <w:b/>
-          <w:bCs/>
-          <w:color w:val="A28656"/>
-          <w:sz w:val="42"/>
-          <w:szCs w:val="42"/>
-        </w:rPr>
-      </w:pPr>
-    </w:p>
-    <w:p>
-      <w:pPr>
-        <w:spacing w:after="0"/>
-        <w:jc w:val="both"/>
-        <w:rPr>
-          <w:rFonts w:ascii="Nirmala UI Semilight" w:hAnsi="Nirmala UI Semilight" w:cs="Nirmala UI Semilight"/>
-          <w:b/>
-          <w:bCs/>
-          <w:color w:val="A28656"/>
-          <w:sz w:val="42"/>
-          <w:szCs w:val="42"/>
-        </w:rPr>
-      </w:pPr>
-    </w:p>
-    <w:p>
-      <w:pPr>
-        <w:spacing w:after="0"/>
-        <w:jc w:val="both"/>
-        <w:rPr>
-          <w:rFonts w:ascii="Nirmala UI Semilight" w:hAnsi="Nirmala UI Semilight" w:cs="Nirmala UI Semilight"/>
-          <w:b/>
-          <w:bCs/>
-          <w:color w:val="A28656"/>
-          <w:sz w:val="42"/>
-          <w:szCs w:val="42"/>
-        </w:rPr>
-      </w:pPr>
-    </w:p>
-    <w:p>
-      <w:pPr>
-        <w:spacing w:after="0"/>
-        <w:jc w:val="both"/>
-        <w:rPr>
-          <w:rFonts w:ascii="Nirmala UI Semilight" w:hAnsi="Nirmala UI Semilight" w:cs="Nirmala UI Semilight"/>
-          <w:b/>
-          <w:bCs/>
-          <w:color w:val="A28656"/>
-          <w:sz w:val="42"/>
-          <w:szCs w:val="42"/>
         </w:rPr>
       </w:pPr>
     </w:p>
@@ -3417,7 +3486,6 @@
           <w:sz w:val="42"/>
           <w:szCs w:val="42"/>
         </w:rPr>
-        <w:lastRenderedPageBreak/>
         <w:t>REQUISITI FUNZIONALI</w:t>
       </w:r>
     </w:p>
@@ -3427,15 +3495,15 @@
         <w:jc w:val="both"/>
         <w:rPr>
           <w:rFonts w:ascii="Nirmala UI Semilight" w:hAnsi="Nirmala UI Semilight" w:cs="Nirmala UI Semilight"/>
-          <w:sz w:val="28"/>
-          <w:szCs w:val="28"/>
-        </w:rPr>
-      </w:pPr>
-      <w:r>
-        <w:rPr>
-          <w:rFonts w:ascii="Nirmala UI Semilight" w:hAnsi="Nirmala UI Semilight" w:cs="Nirmala UI Semilight"/>
-          <w:sz w:val="28"/>
-          <w:szCs w:val="28"/>
+          <w:sz w:val="26"/>
+          <w:szCs w:val="26"/>
+        </w:rPr>
+      </w:pPr>
+      <w:r>
+        <w:rPr>
+          <w:rFonts w:ascii="Nirmala UI Semilight" w:hAnsi="Nirmala UI Semilight" w:cs="Nirmala UI Semilight"/>
+          <w:sz w:val="26"/>
+          <w:szCs w:val="26"/>
         </w:rPr>
         <w:t>Focus Project prevede tre tipologie di utenti:</w:t>
       </w:r>
@@ -3445,23 +3513,23 @@
         <w:pStyle w:val="Paragrafoelenco"/>
         <w:numPr>
           <w:ilvl w:val="0"/>
-          <w:numId w:val="26"/>
+          <w:numId w:val="32"/>
         </w:numPr>
         <w:spacing w:after="0"/>
         <w:jc w:val="both"/>
         <w:rPr>
           <w:rFonts w:ascii="Nirmala UI Semilight" w:hAnsi="Nirmala UI Semilight" w:cs="Nirmala UI Semilight"/>
-          <w:sz w:val="28"/>
-          <w:szCs w:val="28"/>
-        </w:rPr>
-      </w:pPr>
-      <w:r>
-        <w:rPr>
-          <w:rFonts w:ascii="Nirmala UI Semilight" w:hAnsi="Nirmala UI Semilight" w:cs="Nirmala UI Semilight"/>
-          <w:sz w:val="28"/>
-          <w:szCs w:val="28"/>
-        </w:rPr>
-        <w:t>Dirigente;</w:t>
+          <w:sz w:val="26"/>
+          <w:szCs w:val="26"/>
+        </w:rPr>
+      </w:pPr>
+      <w:r>
+        <w:rPr>
+          <w:rFonts w:ascii="Nirmala UI Semilight" w:hAnsi="Nirmala UI Semilight" w:cs="Nirmala UI Semilight"/>
+          <w:sz w:val="26"/>
+          <w:szCs w:val="26"/>
+        </w:rPr>
+        <w:t>Ospite</w:t>
       </w:r>
     </w:p>
     <w:p>
@@ -3469,23 +3537,23 @@
         <w:pStyle w:val="Paragrafoelenco"/>
         <w:numPr>
           <w:ilvl w:val="0"/>
-          <w:numId w:val="26"/>
+          <w:numId w:val="32"/>
         </w:numPr>
         <w:spacing w:after="0"/>
         <w:jc w:val="both"/>
         <w:rPr>
           <w:rFonts w:ascii="Nirmala UI Semilight" w:hAnsi="Nirmala UI Semilight" w:cs="Nirmala UI Semilight"/>
-          <w:sz w:val="28"/>
-          <w:szCs w:val="28"/>
-        </w:rPr>
-      </w:pPr>
-      <w:r>
-        <w:rPr>
-          <w:rFonts w:ascii="Nirmala UI Semilight" w:hAnsi="Nirmala UI Semilight" w:cs="Nirmala UI Semilight"/>
-          <w:sz w:val="28"/>
-          <w:szCs w:val="28"/>
-        </w:rPr>
-        <w:t>Project Manager;</w:t>
+          <w:sz w:val="26"/>
+          <w:szCs w:val="26"/>
+        </w:rPr>
+      </w:pPr>
+      <w:r>
+        <w:rPr>
+          <w:rFonts w:ascii="Nirmala UI Semilight" w:hAnsi="Nirmala UI Semilight" w:cs="Nirmala UI Semilight"/>
+          <w:sz w:val="26"/>
+          <w:szCs w:val="26"/>
+        </w:rPr>
+        <w:t>Dirigente;</w:t>
       </w:r>
     </w:p>
     <w:p>
@@ -3493,40 +3561,64 @@
         <w:pStyle w:val="Paragrafoelenco"/>
         <w:numPr>
           <w:ilvl w:val="0"/>
-          <w:numId w:val="26"/>
+          <w:numId w:val="32"/>
         </w:numPr>
         <w:spacing w:after="0"/>
         <w:jc w:val="both"/>
         <w:rPr>
           <w:rFonts w:ascii="Nirmala UI Semilight" w:hAnsi="Nirmala UI Semilight" w:cs="Nirmala UI Semilight"/>
-          <w:sz w:val="28"/>
-          <w:szCs w:val="28"/>
-        </w:rPr>
-      </w:pPr>
-      <w:r>
-        <w:rPr>
-          <w:rFonts w:ascii="Nirmala UI Semilight" w:hAnsi="Nirmala UI Semilight" w:cs="Nirmala UI Semilight"/>
-          <w:sz w:val="28"/>
-          <w:szCs w:val="28"/>
+          <w:sz w:val="26"/>
+          <w:szCs w:val="26"/>
+        </w:rPr>
+      </w:pPr>
+      <w:r>
+        <w:rPr>
+          <w:rFonts w:ascii="Nirmala UI Semilight" w:hAnsi="Nirmala UI Semilight" w:cs="Nirmala UI Semilight"/>
+          <w:sz w:val="26"/>
+          <w:szCs w:val="26"/>
+        </w:rPr>
+        <w:t>Project Manager;</w:t>
+      </w:r>
+    </w:p>
+    <w:p>
+      <w:pPr>
+        <w:pStyle w:val="Paragrafoelenco"/>
+        <w:numPr>
+          <w:ilvl w:val="0"/>
+          <w:numId w:val="32"/>
+        </w:numPr>
+        <w:spacing w:after="0"/>
+        <w:jc w:val="both"/>
+        <w:rPr>
+          <w:rFonts w:ascii="Nirmala UI Semilight" w:hAnsi="Nirmala UI Semilight" w:cs="Nirmala UI Semilight"/>
+          <w:sz w:val="26"/>
+          <w:szCs w:val="26"/>
+        </w:rPr>
+      </w:pPr>
+      <w:r>
+        <w:rPr>
+          <w:rFonts w:ascii="Nirmala UI Semilight" w:hAnsi="Nirmala UI Semilight" w:cs="Nirmala UI Semilight"/>
+          <w:sz w:val="26"/>
+          <w:szCs w:val="26"/>
         </w:rPr>
         <w:t>Subordinato;</w:t>
       </w:r>
     </w:p>
     <w:p>
       <w:pPr>
-        <w:spacing w:after="0"/>
-        <w:jc w:val="both"/>
-        <w:rPr>
-          <w:rFonts w:ascii="Nirmala UI Semilight" w:hAnsi="Nirmala UI Semilight" w:cs="Nirmala UI Semilight"/>
-          <w:sz w:val="28"/>
-          <w:szCs w:val="28"/>
-        </w:rPr>
-      </w:pPr>
-    </w:p>
-    <w:p>
-      <w:pPr>
-        <w:spacing w:after="0"/>
-        <w:jc w:val="both"/>
+        <w:pStyle w:val="Paragrafoelenco"/>
+        <w:spacing w:after="0"/>
+        <w:jc w:val="both"/>
+        <w:rPr>
+          <w:rFonts w:ascii="Nirmala UI Semilight" w:hAnsi="Nirmala UI Semilight" w:cs="Nirmala UI Semilight"/>
+          <w:sz w:val="26"/>
+          <w:szCs w:val="26"/>
+        </w:rPr>
+      </w:pPr>
+    </w:p>
+    <w:p>
+      <w:pPr>
+        <w:spacing w:after="120"/>
         <w:rPr>
           <w:rFonts w:ascii="Nirmala UI Semilight" w:hAnsi="Nirmala UI Semilight" w:cs="Nirmala UI Semilight"/>
           <w:b/>
@@ -3543,7 +3635,7 @@
           <w:sz w:val="36"/>
           <w:szCs w:val="36"/>
         </w:rPr>
-        <w:t>Requisiti funzionali per il dirigente</w:t>
+        <w:t>Requisiti funzionali per Ospite</w:t>
       </w:r>
     </w:p>
     <w:p>
@@ -3551,23 +3643,23 @@
         <w:pStyle w:val="Paragrafoelenco"/>
         <w:numPr>
           <w:ilvl w:val="0"/>
-          <w:numId w:val="27"/>
+          <w:numId w:val="30"/>
         </w:numPr>
         <w:spacing w:after="0"/>
         <w:jc w:val="both"/>
         <w:rPr>
           <w:rFonts w:ascii="Nirmala UI Semilight" w:hAnsi="Nirmala UI Semilight" w:cs="Nirmala UI Semilight"/>
-          <w:sz w:val="28"/>
-          <w:szCs w:val="28"/>
-        </w:rPr>
-      </w:pPr>
-      <w:r>
-        <w:rPr>
-          <w:rFonts w:ascii="Nirmala UI Semilight" w:hAnsi="Nirmala UI Semilight" w:cs="Nirmala UI Semilight"/>
-          <w:sz w:val="28"/>
-          <w:szCs w:val="28"/>
-        </w:rPr>
-        <w:t>L'utente dirigente deve poter registrare l'azienda nell'applicazione fornendo email, password e documentazione richiesta.</w:t>
+          <w:sz w:val="26"/>
+          <w:szCs w:val="26"/>
+        </w:rPr>
+      </w:pPr>
+      <w:r>
+        <w:rPr>
+          <w:rFonts w:ascii="Nirmala UI Semilight" w:hAnsi="Nirmala UI Semilight" w:cs="Nirmala UI Semilight"/>
+          <w:sz w:val="26"/>
+          <w:szCs w:val="26"/>
+        </w:rPr>
+        <w:t>RF_OSPITE_01: Registrazione Azienda sulla piattaforma</w:t>
       </w:r>
     </w:p>
     <w:p>
@@ -3575,207 +3667,40 @@
         <w:pStyle w:val="Paragrafoelenco"/>
         <w:numPr>
           <w:ilvl w:val="0"/>
-          <w:numId w:val="27"/>
+          <w:numId w:val="30"/>
         </w:numPr>
         <w:spacing w:after="0"/>
         <w:jc w:val="both"/>
         <w:rPr>
           <w:rFonts w:ascii="Nirmala UI Semilight" w:hAnsi="Nirmala UI Semilight" w:cs="Nirmala UI Semilight"/>
-          <w:sz w:val="28"/>
-          <w:szCs w:val="28"/>
-        </w:rPr>
-      </w:pPr>
-      <w:r>
-        <w:rPr>
-          <w:rFonts w:ascii="Nirmala UI Semilight" w:hAnsi="Nirmala UI Semilight" w:cs="Nirmala UI Semilight"/>
-          <w:sz w:val="28"/>
-          <w:szCs w:val="28"/>
-        </w:rPr>
-        <w:t>Dopo la registrazione, deve poter effettuare l'accesso.</w:t>
+          <w:sz w:val="26"/>
+          <w:szCs w:val="26"/>
+        </w:rPr>
+      </w:pPr>
+      <w:r>
+        <w:rPr>
+          <w:rFonts w:ascii="Nirmala UI Semilight" w:hAnsi="Nirmala UI Semilight" w:cs="Nirmala UI Semilight"/>
+          <w:sz w:val="26"/>
+          <w:szCs w:val="26"/>
+        </w:rPr>
+        <w:t>RF_OSPITE_02: Effettuare login</w:t>
       </w:r>
     </w:p>
     <w:p>
       <w:pPr>
         <w:pStyle w:val="Paragrafoelenco"/>
-        <w:numPr>
-          <w:ilvl w:val="0"/>
-          <w:numId w:val="27"/>
-        </w:numPr>
-        <w:spacing w:after="0"/>
-        <w:jc w:val="both"/>
-        <w:rPr>
-          <w:rFonts w:ascii="Nirmala UI Semilight" w:hAnsi="Nirmala UI Semilight" w:cs="Nirmala UI Semilight"/>
-          <w:sz w:val="28"/>
-          <w:szCs w:val="28"/>
-        </w:rPr>
-      </w:pPr>
-      <w:r>
-        <w:rPr>
-          <w:rFonts w:ascii="Nirmala UI Semilight" w:hAnsi="Nirmala UI Semilight" w:cs="Nirmala UI Semilight"/>
-          <w:sz w:val="28"/>
-          <w:szCs w:val="28"/>
-        </w:rPr>
-        <w:t>L'utente dirigente deve avere accesso a tre dashboard separate, una dedicata al personale, una ai progetti e una alle comunicazioni.</w:t>
-      </w:r>
-    </w:p>
-    <w:p>
-      <w:pPr>
-        <w:pStyle w:val="Paragrafoelenco"/>
-        <w:numPr>
-          <w:ilvl w:val="0"/>
-          <w:numId w:val="27"/>
-        </w:numPr>
-        <w:spacing w:after="0"/>
-        <w:jc w:val="both"/>
-        <w:rPr>
-          <w:rFonts w:ascii="Nirmala UI Semilight" w:hAnsi="Nirmala UI Semilight" w:cs="Nirmala UI Semilight"/>
-          <w:sz w:val="28"/>
-          <w:szCs w:val="28"/>
-        </w:rPr>
-      </w:pPr>
-      <w:r>
-        <w:rPr>
-          <w:rFonts w:ascii="Nirmala UI Semilight" w:hAnsi="Nirmala UI Semilight" w:cs="Nirmala UI Semilight"/>
-          <w:sz w:val="28"/>
-          <w:szCs w:val="28"/>
-        </w:rPr>
-        <w:t>Deve poter aggiungere dipendenti all'elenco aziendale.</w:t>
-      </w:r>
-    </w:p>
-    <w:p>
-      <w:pPr>
-        <w:pStyle w:val="Paragrafoelenco"/>
-        <w:numPr>
-          <w:ilvl w:val="0"/>
-          <w:numId w:val="27"/>
-        </w:numPr>
-        <w:spacing w:after="0"/>
-        <w:jc w:val="both"/>
-        <w:rPr>
-          <w:rFonts w:ascii="Nirmala UI Semilight" w:hAnsi="Nirmala UI Semilight" w:cs="Nirmala UI Semilight"/>
-          <w:sz w:val="28"/>
-          <w:szCs w:val="28"/>
-        </w:rPr>
-      </w:pPr>
-      <w:r>
-        <w:rPr>
-          <w:rFonts w:ascii="Nirmala UI Semilight" w:hAnsi="Nirmala UI Semilight" w:cs="Nirmala UI Semilight"/>
-          <w:sz w:val="28"/>
-          <w:szCs w:val="28"/>
-        </w:rPr>
-        <w:t>Deve poter aggiungere Project Manager.</w:t>
-      </w:r>
-    </w:p>
-    <w:p>
-      <w:pPr>
-        <w:pStyle w:val="Paragrafoelenco"/>
-        <w:numPr>
-          <w:ilvl w:val="0"/>
-          <w:numId w:val="27"/>
-        </w:numPr>
-        <w:spacing w:after="0"/>
-        <w:jc w:val="both"/>
-        <w:rPr>
-          <w:rFonts w:ascii="Nirmala UI Semilight" w:hAnsi="Nirmala UI Semilight" w:cs="Nirmala UI Semilight"/>
-          <w:sz w:val="28"/>
-          <w:szCs w:val="28"/>
-        </w:rPr>
-      </w:pPr>
-      <w:r>
-        <w:rPr>
-          <w:rFonts w:ascii="Nirmala UI Semilight" w:hAnsi="Nirmala UI Semilight" w:cs="Nirmala UI Semilight"/>
-          <w:sz w:val="28"/>
-          <w:szCs w:val="28"/>
-        </w:rPr>
-        <w:t>Deve poter creare progetti e assegnarli a Project Manager disponibili.</w:t>
-      </w:r>
-    </w:p>
-    <w:p>
-      <w:pPr>
-        <w:pStyle w:val="Paragrafoelenco"/>
-        <w:numPr>
-          <w:ilvl w:val="0"/>
-          <w:numId w:val="27"/>
-        </w:numPr>
-        <w:spacing w:after="0"/>
-        <w:jc w:val="both"/>
-        <w:rPr>
-          <w:rFonts w:ascii="Nirmala UI Semilight" w:hAnsi="Nirmala UI Semilight" w:cs="Nirmala UI Semilight"/>
-          <w:sz w:val="28"/>
-          <w:szCs w:val="28"/>
-        </w:rPr>
-      </w:pPr>
-      <w:r>
-        <w:rPr>
-          <w:rFonts w:ascii="Nirmala UI Semilight" w:hAnsi="Nirmala UI Semilight" w:cs="Nirmala UI Semilight"/>
-          <w:sz w:val="28"/>
-          <w:szCs w:val="28"/>
-        </w:rPr>
-        <w:t>Deve poter visualizzare statistiche sui progetti in corso, inclusi lo stato di avanzamento, i dipendenti assegnati e i costi.</w:t>
-      </w:r>
-    </w:p>
-    <w:p>
-      <w:pPr>
-        <w:pStyle w:val="Paragrafoelenco"/>
-        <w:numPr>
-          <w:ilvl w:val="0"/>
-          <w:numId w:val="27"/>
-        </w:numPr>
-        <w:spacing w:after="0"/>
-        <w:jc w:val="both"/>
-        <w:rPr>
-          <w:rFonts w:ascii="Nirmala UI Semilight" w:hAnsi="Nirmala UI Semilight" w:cs="Nirmala UI Semilight"/>
-          <w:sz w:val="28"/>
-          <w:szCs w:val="28"/>
-        </w:rPr>
-      </w:pPr>
-      <w:r>
-        <w:rPr>
-          <w:rFonts w:ascii="Nirmala UI Semilight" w:hAnsi="Nirmala UI Semilight" w:cs="Nirmala UI Semilight"/>
-          <w:sz w:val="28"/>
-          <w:szCs w:val="28"/>
-        </w:rPr>
-        <w:t>Deve poter gestire comunicazioni con i dipendenti e i Project Manager.</w:t>
-      </w:r>
-    </w:p>
-    <w:p>
-      <w:pPr>
-        <w:pStyle w:val="Paragrafoelenco"/>
-        <w:numPr>
-          <w:ilvl w:val="0"/>
-          <w:numId w:val="27"/>
-        </w:numPr>
-        <w:spacing w:after="0"/>
-        <w:jc w:val="both"/>
-        <w:rPr>
-          <w:rFonts w:ascii="Nirmala UI Semilight" w:hAnsi="Nirmala UI Semilight" w:cs="Nirmala UI Semilight"/>
-          <w:sz w:val="28"/>
-          <w:szCs w:val="28"/>
-        </w:rPr>
-      </w:pPr>
-      <w:r>
-        <w:rPr>
-          <w:rFonts w:ascii="Nirmala UI Semilight" w:hAnsi="Nirmala UI Semilight" w:cs="Nirmala UI Semilight"/>
-          <w:sz w:val="28"/>
-          <w:szCs w:val="28"/>
-        </w:rPr>
-        <w:t>L'utente deve poter effettuare il logout dall'applicazione.</w:t>
-      </w:r>
-    </w:p>
-    <w:p>
-      <w:pPr>
-        <w:spacing w:after="0"/>
-        <w:jc w:val="both"/>
-        <w:rPr>
-          <w:rFonts w:ascii="Nirmala UI Semilight" w:hAnsi="Nirmala UI Semilight" w:cs="Nirmala UI Semilight"/>
-          <w:sz w:val="28"/>
-          <w:szCs w:val="28"/>
-        </w:rPr>
-      </w:pPr>
-    </w:p>
-    <w:p>
-      <w:pPr>
-        <w:spacing w:after="0"/>
+        <w:spacing w:after="0"/>
+        <w:jc w:val="both"/>
+        <w:rPr>
+          <w:rFonts w:ascii="Nirmala UI Semilight" w:hAnsi="Nirmala UI Semilight" w:cs="Nirmala UI Semilight"/>
+          <w:sz w:val="28"/>
+          <w:szCs w:val="28"/>
+        </w:rPr>
+      </w:pPr>
+    </w:p>
+    <w:p>
+      <w:pPr>
+        <w:spacing w:after="120"/>
         <w:jc w:val="both"/>
         <w:rPr>
           <w:rFonts w:ascii="Nirmala UI Semilight" w:hAnsi="Nirmala UI Semilight" w:cs="Nirmala UI Semilight"/>
@@ -3793,7 +3718,7 @@
           <w:sz w:val="36"/>
           <w:szCs w:val="36"/>
         </w:rPr>
-        <w:t>Requisiti funzionali per il Project Manager</w:t>
+        <w:t>Requisiti funzionali per il dirigente</w:t>
       </w:r>
     </w:p>
     <w:p>
@@ -3801,23 +3726,38 @@
         <w:pStyle w:val="Paragrafoelenco"/>
         <w:numPr>
           <w:ilvl w:val="0"/>
-          <w:numId w:val="28"/>
+          <w:numId w:val="30"/>
         </w:numPr>
         <w:spacing w:after="0"/>
         <w:jc w:val="both"/>
         <w:rPr>
           <w:rFonts w:ascii="Nirmala UI Semilight" w:hAnsi="Nirmala UI Semilight" w:cs="Nirmala UI Semilight"/>
-          <w:sz w:val="28"/>
-          <w:szCs w:val="28"/>
-        </w:rPr>
-      </w:pPr>
-      <w:r>
-        <w:rPr>
-          <w:rFonts w:ascii="Nirmala UI Semilight" w:hAnsi="Nirmala UI Semilight" w:cs="Nirmala UI Semilight"/>
-          <w:sz w:val="28"/>
-          <w:szCs w:val="28"/>
-        </w:rPr>
-        <w:t>Il Project Manager deve poter accedere all'applicazione utilizzando le credenziali fornite dal dirigente.</w:t>
+          <w:sz w:val="26"/>
+          <w:szCs w:val="26"/>
+        </w:rPr>
+      </w:pPr>
+      <w:r>
+        <w:rPr>
+          <w:rFonts w:ascii="Nirmala UI Semilight" w:hAnsi="Nirmala UI Semilight" w:cs="Nirmala UI Semilight"/>
+          <w:sz w:val="26"/>
+          <w:szCs w:val="26"/>
+        </w:rPr>
+        <w:t>RF_</w:t>
+      </w:r>
+      <w:r>
+        <w:rPr>
+          <w:sz w:val="26"/>
+          <w:szCs w:val="26"/>
+        </w:rPr>
+        <w:t xml:space="preserve"> </w:t>
+      </w:r>
+      <w:r>
+        <w:rPr>
+          <w:rFonts w:ascii="Nirmala UI Semilight" w:hAnsi="Nirmala UI Semilight" w:cs="Nirmala UI Semilight"/>
+          <w:sz w:val="26"/>
+          <w:szCs w:val="26"/>
+        </w:rPr>
+        <w:t>DIRIGENTE _01: Effettuare login</w:t>
       </w:r>
     </w:p>
     <w:p>
@@ -3825,23 +3765,38 @@
         <w:pStyle w:val="Paragrafoelenco"/>
         <w:numPr>
           <w:ilvl w:val="0"/>
-          <w:numId w:val="28"/>
+          <w:numId w:val="30"/>
         </w:numPr>
         <w:spacing w:after="0"/>
         <w:jc w:val="both"/>
         <w:rPr>
           <w:rFonts w:ascii="Nirmala UI Semilight" w:hAnsi="Nirmala UI Semilight" w:cs="Nirmala UI Semilight"/>
-          <w:sz w:val="28"/>
-          <w:szCs w:val="28"/>
-        </w:rPr>
-      </w:pPr>
-      <w:r>
-        <w:rPr>
-          <w:rFonts w:ascii="Nirmala UI Semilight" w:hAnsi="Nirmala UI Semilight" w:cs="Nirmala UI Semilight"/>
-          <w:sz w:val="28"/>
-          <w:szCs w:val="28"/>
-        </w:rPr>
-        <w:t>Deve poter accedere alla dashboard delle comunicazioni per gestire le richieste e le interazioni con i subordinati e il dirigente.</w:t>
+          <w:sz w:val="26"/>
+          <w:szCs w:val="26"/>
+        </w:rPr>
+      </w:pPr>
+      <w:r>
+        <w:rPr>
+          <w:rFonts w:ascii="Nirmala UI Semilight" w:hAnsi="Nirmala UI Semilight" w:cs="Nirmala UI Semilight"/>
+          <w:sz w:val="26"/>
+          <w:szCs w:val="26"/>
+        </w:rPr>
+        <w:t>RF_</w:t>
+      </w:r>
+      <w:r>
+        <w:rPr>
+          <w:sz w:val="26"/>
+          <w:szCs w:val="26"/>
+        </w:rPr>
+        <w:t xml:space="preserve"> </w:t>
+      </w:r>
+      <w:r>
+        <w:rPr>
+          <w:rFonts w:ascii="Nirmala UI Semilight" w:hAnsi="Nirmala UI Semilight" w:cs="Nirmala UI Semilight"/>
+          <w:sz w:val="26"/>
+          <w:szCs w:val="26"/>
+        </w:rPr>
+        <w:t>DIRIGENTE _02: Effettuare logout</w:t>
       </w:r>
     </w:p>
     <w:p>
@@ -3849,23 +3804,38 @@
         <w:pStyle w:val="Paragrafoelenco"/>
         <w:numPr>
           <w:ilvl w:val="0"/>
-          <w:numId w:val="28"/>
+          <w:numId w:val="30"/>
         </w:numPr>
         <w:spacing w:after="0"/>
         <w:jc w:val="both"/>
         <w:rPr>
           <w:rFonts w:ascii="Nirmala UI Semilight" w:hAnsi="Nirmala UI Semilight" w:cs="Nirmala UI Semilight"/>
-          <w:sz w:val="28"/>
-          <w:szCs w:val="28"/>
-        </w:rPr>
-      </w:pPr>
-      <w:r>
-        <w:rPr>
-          <w:rFonts w:ascii="Nirmala UI Semilight" w:hAnsi="Nirmala UI Semilight" w:cs="Nirmala UI Semilight"/>
-          <w:sz w:val="28"/>
-          <w:szCs w:val="28"/>
-        </w:rPr>
-        <w:t>Deve poter visualizzare i progetti assegnati a lui.</w:t>
+          <w:sz w:val="26"/>
+          <w:szCs w:val="26"/>
+        </w:rPr>
+      </w:pPr>
+      <w:r>
+        <w:rPr>
+          <w:rFonts w:ascii="Nirmala UI Semilight" w:hAnsi="Nirmala UI Semilight" w:cs="Nirmala UI Semilight"/>
+          <w:sz w:val="26"/>
+          <w:szCs w:val="26"/>
+        </w:rPr>
+        <w:t>RF_</w:t>
+      </w:r>
+      <w:r>
+        <w:rPr>
+          <w:sz w:val="26"/>
+          <w:szCs w:val="26"/>
+        </w:rPr>
+        <w:t xml:space="preserve"> </w:t>
+      </w:r>
+      <w:r>
+        <w:rPr>
+          <w:rFonts w:ascii="Nirmala UI Semilight" w:hAnsi="Nirmala UI Semilight" w:cs="Nirmala UI Semilight"/>
+          <w:sz w:val="26"/>
+          <w:szCs w:val="26"/>
+        </w:rPr>
+        <w:t>DIRIGENTE _03: Aggiungere Personale</w:t>
       </w:r>
     </w:p>
     <w:p>
@@ -3873,23 +3843,38 @@
         <w:pStyle w:val="Paragrafoelenco"/>
         <w:numPr>
           <w:ilvl w:val="0"/>
-          <w:numId w:val="28"/>
+          <w:numId w:val="30"/>
         </w:numPr>
         <w:spacing w:after="0"/>
         <w:jc w:val="both"/>
         <w:rPr>
           <w:rFonts w:ascii="Nirmala UI Semilight" w:hAnsi="Nirmala UI Semilight" w:cs="Nirmala UI Semilight"/>
-          <w:sz w:val="28"/>
-          <w:szCs w:val="28"/>
-        </w:rPr>
-      </w:pPr>
-      <w:r>
-        <w:rPr>
-          <w:rFonts w:ascii="Nirmala UI Semilight" w:hAnsi="Nirmala UI Semilight" w:cs="Nirmala UI Semilight"/>
-          <w:sz w:val="28"/>
-          <w:szCs w:val="28"/>
-        </w:rPr>
-        <w:t>Deve poter visualizzare i dettagli del progetto e gestire le attività assegnate.</w:t>
+          <w:sz w:val="26"/>
+          <w:szCs w:val="26"/>
+        </w:rPr>
+      </w:pPr>
+      <w:r>
+        <w:rPr>
+          <w:rFonts w:ascii="Nirmala UI Semilight" w:hAnsi="Nirmala UI Semilight" w:cs="Nirmala UI Semilight"/>
+          <w:sz w:val="26"/>
+          <w:szCs w:val="26"/>
+        </w:rPr>
+        <w:t>RF_</w:t>
+      </w:r>
+      <w:r>
+        <w:rPr>
+          <w:sz w:val="26"/>
+          <w:szCs w:val="26"/>
+        </w:rPr>
+        <w:t xml:space="preserve"> </w:t>
+      </w:r>
+      <w:r>
+        <w:rPr>
+          <w:rFonts w:ascii="Nirmala UI Semilight" w:hAnsi="Nirmala UI Semilight" w:cs="Nirmala UI Semilight"/>
+          <w:sz w:val="26"/>
+          <w:szCs w:val="26"/>
+        </w:rPr>
+        <w:t>DIRIGENTE _04: Aggiungere Progetti</w:t>
       </w:r>
     </w:p>
     <w:p>
@@ -3897,23 +3882,38 @@
         <w:pStyle w:val="Paragrafoelenco"/>
         <w:numPr>
           <w:ilvl w:val="0"/>
-          <w:numId w:val="28"/>
+          <w:numId w:val="30"/>
         </w:numPr>
         <w:spacing w:after="0"/>
         <w:jc w:val="both"/>
         <w:rPr>
           <w:rFonts w:ascii="Nirmala UI Semilight" w:hAnsi="Nirmala UI Semilight" w:cs="Nirmala UI Semilight"/>
-          <w:sz w:val="28"/>
-          <w:szCs w:val="28"/>
-        </w:rPr>
-      </w:pPr>
-      <w:r>
-        <w:rPr>
-          <w:rFonts w:ascii="Nirmala UI Semilight" w:hAnsi="Nirmala UI Semilight" w:cs="Nirmala UI Semilight"/>
-          <w:sz w:val="28"/>
-          <w:szCs w:val="28"/>
-        </w:rPr>
-        <w:t>Deve poter aggiungere subordinati ai progetti e monitorare il progresso.</w:t>
+          <w:sz w:val="26"/>
+          <w:szCs w:val="26"/>
+        </w:rPr>
+      </w:pPr>
+      <w:r>
+        <w:rPr>
+          <w:rFonts w:ascii="Nirmala UI Semilight" w:hAnsi="Nirmala UI Semilight" w:cs="Nirmala UI Semilight"/>
+          <w:sz w:val="26"/>
+          <w:szCs w:val="26"/>
+        </w:rPr>
+        <w:t>RF_</w:t>
+      </w:r>
+      <w:r>
+        <w:rPr>
+          <w:sz w:val="26"/>
+          <w:szCs w:val="26"/>
+        </w:rPr>
+        <w:t xml:space="preserve"> </w:t>
+      </w:r>
+      <w:r>
+        <w:rPr>
+          <w:rFonts w:ascii="Nirmala UI Semilight" w:hAnsi="Nirmala UI Semilight" w:cs="Nirmala UI Semilight"/>
+          <w:sz w:val="26"/>
+          <w:szCs w:val="26"/>
+        </w:rPr>
+        <w:t>DIRIGENTE _05: Effettuare Comunicazioni</w:t>
       </w:r>
     </w:p>
     <w:p>
@@ -3921,85 +3921,55 @@
         <w:pStyle w:val="Paragrafoelenco"/>
         <w:numPr>
           <w:ilvl w:val="0"/>
-          <w:numId w:val="28"/>
+          <w:numId w:val="30"/>
         </w:numPr>
         <w:spacing w:after="0"/>
         <w:jc w:val="both"/>
         <w:rPr>
           <w:rFonts w:ascii="Nirmala UI Semilight" w:hAnsi="Nirmala UI Semilight" w:cs="Nirmala UI Semilight"/>
-          <w:sz w:val="28"/>
-          <w:szCs w:val="28"/>
-        </w:rPr>
-      </w:pPr>
-      <w:r>
-        <w:rPr>
-          <w:rFonts w:ascii="Nirmala UI Semilight" w:hAnsi="Nirmala UI Semilight" w:cs="Nirmala UI Semilight"/>
-          <w:sz w:val="28"/>
-          <w:szCs w:val="28"/>
-        </w:rPr>
-        <w:t>Deve poter completare i progetti e spostarli nella sezione "Progetti completati".</w:t>
+          <w:sz w:val="26"/>
+          <w:szCs w:val="26"/>
+        </w:rPr>
+      </w:pPr>
+      <w:r>
+        <w:rPr>
+          <w:rFonts w:ascii="Nirmala UI Semilight" w:hAnsi="Nirmala UI Semilight" w:cs="Nirmala UI Semilight"/>
+          <w:sz w:val="26"/>
+          <w:szCs w:val="26"/>
+        </w:rPr>
+        <w:t>RF_</w:t>
+      </w:r>
+      <w:r>
+        <w:rPr>
+          <w:sz w:val="26"/>
+          <w:szCs w:val="26"/>
+        </w:rPr>
+        <w:t xml:space="preserve"> </w:t>
+      </w:r>
+      <w:r>
+        <w:rPr>
+          <w:rFonts w:ascii="Nirmala UI Semilight" w:hAnsi="Nirmala UI Semilight" w:cs="Nirmala UI Semilight"/>
+          <w:sz w:val="26"/>
+          <w:szCs w:val="26"/>
+        </w:rPr>
+        <w:t>DIRIGENTE _06: Visualizzare Statistiche</w:t>
       </w:r>
     </w:p>
     <w:p>
       <w:pPr>
         <w:pStyle w:val="Paragrafoelenco"/>
-        <w:numPr>
-          <w:ilvl w:val="0"/>
-          <w:numId w:val="28"/>
-        </w:numPr>
-        <w:spacing w:after="0"/>
-        <w:jc w:val="both"/>
-        <w:rPr>
-          <w:rFonts w:ascii="Nirmala UI Semilight" w:hAnsi="Nirmala UI Semilight" w:cs="Nirmala UI Semilight"/>
-          <w:sz w:val="28"/>
-          <w:szCs w:val="28"/>
-        </w:rPr>
-      </w:pPr>
-      <w:r>
-        <w:rPr>
-          <w:rFonts w:ascii="Nirmala UI Semilight" w:hAnsi="Nirmala UI Semilight" w:cs="Nirmala UI Semilight"/>
-          <w:sz w:val="28"/>
-          <w:szCs w:val="28"/>
-        </w:rPr>
-        <w:t>Il Project Manager deve poter effettuare il logout dall'applicazione.</w:t>
-      </w:r>
-    </w:p>
-    <w:p>
-      <w:pPr>
-        <w:spacing w:after="0"/>
-        <w:jc w:val="both"/>
-        <w:rPr>
-          <w:rFonts w:ascii="Nirmala UI Semilight" w:hAnsi="Nirmala UI Semilight" w:cs="Nirmala UI Semilight"/>
-          <w:sz w:val="28"/>
-          <w:szCs w:val="28"/>
-        </w:rPr>
-      </w:pPr>
-    </w:p>
-    <w:p>
-      <w:pPr>
-        <w:spacing w:after="0"/>
-        <w:jc w:val="both"/>
-        <w:rPr>
-          <w:rFonts w:ascii="Nirmala UI Semilight" w:hAnsi="Nirmala UI Semilight" w:cs="Nirmala UI Semilight"/>
-          <w:sz w:val="28"/>
-          <w:szCs w:val="28"/>
-        </w:rPr>
-      </w:pPr>
-    </w:p>
-    <w:p>
-      <w:pPr>
-        <w:spacing w:after="0"/>
-        <w:jc w:val="both"/>
-        <w:rPr>
-          <w:rFonts w:ascii="Nirmala UI Semilight" w:hAnsi="Nirmala UI Semilight" w:cs="Nirmala UI Semilight"/>
-          <w:sz w:val="28"/>
-          <w:szCs w:val="28"/>
-        </w:rPr>
-      </w:pPr>
-    </w:p>
-    <w:p>
-      <w:pPr>
-        <w:spacing w:after="0"/>
+        <w:spacing w:after="0"/>
+        <w:jc w:val="both"/>
+        <w:rPr>
+          <w:rFonts w:ascii="Nirmala UI Semilight" w:hAnsi="Nirmala UI Semilight" w:cs="Nirmala UI Semilight"/>
+          <w:sz w:val="28"/>
+          <w:szCs w:val="28"/>
+        </w:rPr>
+      </w:pPr>
+    </w:p>
+    <w:p>
+      <w:pPr>
+        <w:spacing w:after="120"/>
         <w:jc w:val="both"/>
         <w:rPr>
           <w:rFonts w:ascii="Nirmala UI Semilight" w:hAnsi="Nirmala UI Semilight" w:cs="Nirmala UI Semilight"/>
@@ -4017,8 +3987,7 @@
           <w:sz w:val="36"/>
           <w:szCs w:val="36"/>
         </w:rPr>
-        <w:lastRenderedPageBreak/>
-        <w:t>Requisiti funzionali per il subordinato</w:t>
+        <w:t>Requisiti funzionali per il Project Manager</w:t>
       </w:r>
     </w:p>
     <w:p>
@@ -4026,23 +3995,38 @@
         <w:pStyle w:val="Paragrafoelenco"/>
         <w:numPr>
           <w:ilvl w:val="0"/>
-          <w:numId w:val="29"/>
+          <w:numId w:val="31"/>
         </w:numPr>
         <w:spacing w:after="0"/>
         <w:jc w:val="both"/>
         <w:rPr>
           <w:rFonts w:ascii="Nirmala UI Semilight" w:hAnsi="Nirmala UI Semilight" w:cs="Nirmala UI Semilight"/>
-          <w:sz w:val="28"/>
-          <w:szCs w:val="28"/>
-        </w:rPr>
-      </w:pPr>
-      <w:r>
-        <w:rPr>
-          <w:rFonts w:ascii="Nirmala UI Semilight" w:hAnsi="Nirmala UI Semilight" w:cs="Nirmala UI Semilight"/>
-          <w:sz w:val="28"/>
-          <w:szCs w:val="28"/>
-        </w:rPr>
-        <w:t>Il subordinato deve poter accedere all'applicazione utilizzando le credenziali fornite dal dirigente.</w:t>
+          <w:sz w:val="26"/>
+          <w:szCs w:val="26"/>
+        </w:rPr>
+      </w:pPr>
+      <w:r>
+        <w:rPr>
+          <w:rFonts w:ascii="Nirmala UI Semilight" w:hAnsi="Nirmala UI Semilight" w:cs="Nirmala UI Semilight"/>
+          <w:sz w:val="26"/>
+          <w:szCs w:val="26"/>
+        </w:rPr>
+        <w:t>RF_</w:t>
+      </w:r>
+      <w:r>
+        <w:rPr>
+          <w:sz w:val="26"/>
+          <w:szCs w:val="26"/>
+        </w:rPr>
+        <w:t xml:space="preserve"> </w:t>
+      </w:r>
+      <w:r>
+        <w:rPr>
+          <w:rFonts w:ascii="Nirmala UI Semilight" w:hAnsi="Nirmala UI Semilight" w:cs="Nirmala UI Semilight"/>
+          <w:sz w:val="26"/>
+          <w:szCs w:val="26"/>
+        </w:rPr>
+        <w:t>PROJECT_MANAGER_01: Effettuare login</w:t>
       </w:r>
     </w:p>
     <w:p>
@@ -4050,23 +4034,38 @@
         <w:pStyle w:val="Paragrafoelenco"/>
         <w:numPr>
           <w:ilvl w:val="0"/>
-          <w:numId w:val="29"/>
+          <w:numId w:val="31"/>
         </w:numPr>
         <w:spacing w:after="0"/>
         <w:jc w:val="both"/>
         <w:rPr>
           <w:rFonts w:ascii="Nirmala UI Semilight" w:hAnsi="Nirmala UI Semilight" w:cs="Nirmala UI Semilight"/>
-          <w:sz w:val="28"/>
-          <w:szCs w:val="28"/>
-        </w:rPr>
-      </w:pPr>
-      <w:r>
-        <w:rPr>
-          <w:rFonts w:ascii="Nirmala UI Semilight" w:hAnsi="Nirmala UI Semilight" w:cs="Nirmala UI Semilight"/>
-          <w:sz w:val="28"/>
-          <w:szCs w:val="28"/>
-        </w:rPr>
-        <w:t>Deve poter visualizzare i progetti assegnati a lui e le attività ad essi associate.</w:t>
+          <w:sz w:val="26"/>
+          <w:szCs w:val="26"/>
+        </w:rPr>
+      </w:pPr>
+      <w:r>
+        <w:rPr>
+          <w:rFonts w:ascii="Nirmala UI Semilight" w:hAnsi="Nirmala UI Semilight" w:cs="Nirmala UI Semilight"/>
+          <w:sz w:val="26"/>
+          <w:szCs w:val="26"/>
+        </w:rPr>
+        <w:t>RF_</w:t>
+      </w:r>
+      <w:r>
+        <w:rPr>
+          <w:sz w:val="26"/>
+          <w:szCs w:val="26"/>
+        </w:rPr>
+        <w:t xml:space="preserve"> </w:t>
+      </w:r>
+      <w:r>
+        <w:rPr>
+          <w:rFonts w:ascii="Nirmala UI Semilight" w:hAnsi="Nirmala UI Semilight" w:cs="Nirmala UI Semilight"/>
+          <w:sz w:val="26"/>
+          <w:szCs w:val="26"/>
+        </w:rPr>
+        <w:t>PROJECT_MANAGER_02: Effettuare logout</w:t>
       </w:r>
     </w:p>
     <w:p>
@@ -4074,23 +4073,40 @@
         <w:pStyle w:val="Paragrafoelenco"/>
         <w:numPr>
           <w:ilvl w:val="0"/>
-          <w:numId w:val="29"/>
+          <w:numId w:val="31"/>
         </w:numPr>
         <w:spacing w:after="0"/>
         <w:jc w:val="both"/>
         <w:rPr>
           <w:rFonts w:ascii="Nirmala UI Semilight" w:hAnsi="Nirmala UI Semilight" w:cs="Nirmala UI Semilight"/>
-          <w:sz w:val="28"/>
-          <w:szCs w:val="28"/>
-        </w:rPr>
-      </w:pPr>
-      <w:r>
-        <w:rPr>
-          <w:rFonts w:ascii="Nirmala UI Semilight" w:hAnsi="Nirmala UI Semilight" w:cs="Nirmala UI Semilight"/>
-          <w:sz w:val="28"/>
-          <w:szCs w:val="28"/>
-        </w:rPr>
-        <w:t>Deve poter lavorare sulle attività assegnate e aggiornare lo stato di avanzamento.</w:t>
+          <w:b/>
+          <w:bCs/>
+          <w:sz w:val="26"/>
+          <w:szCs w:val="26"/>
+        </w:rPr>
+      </w:pPr>
+      <w:r>
+        <w:rPr>
+          <w:rFonts w:ascii="Nirmala UI Semilight" w:hAnsi="Nirmala UI Semilight" w:cs="Nirmala UI Semilight"/>
+          <w:sz w:val="26"/>
+          <w:szCs w:val="26"/>
+        </w:rPr>
+        <w:t>RF_</w:t>
+      </w:r>
+      <w:r>
+        <w:rPr>
+          <w:sz w:val="26"/>
+          <w:szCs w:val="26"/>
+        </w:rPr>
+        <w:t xml:space="preserve"> </w:t>
+      </w:r>
+      <w:r>
+        <w:rPr>
+          <w:rFonts w:ascii="Nirmala UI Semilight" w:hAnsi="Nirmala UI Semilight" w:cs="Nirmala UI Semilight"/>
+          <w:sz w:val="26"/>
+          <w:szCs w:val="26"/>
+        </w:rPr>
+        <w:t>PROJECT_MANAGER_03: Gestire Progetti</w:t>
       </w:r>
     </w:p>
     <w:p>
@@ -4098,23 +4114,40 @@
         <w:pStyle w:val="Paragrafoelenco"/>
         <w:numPr>
           <w:ilvl w:val="0"/>
-          <w:numId w:val="29"/>
+          <w:numId w:val="31"/>
         </w:numPr>
         <w:spacing w:after="0"/>
         <w:jc w:val="both"/>
         <w:rPr>
           <w:rFonts w:ascii="Nirmala UI Semilight" w:hAnsi="Nirmala UI Semilight" w:cs="Nirmala UI Semilight"/>
-          <w:sz w:val="28"/>
-          <w:szCs w:val="28"/>
-        </w:rPr>
-      </w:pPr>
-      <w:r>
-        <w:rPr>
-          <w:rFonts w:ascii="Nirmala UI Semilight" w:hAnsi="Nirmala UI Semilight" w:cs="Nirmala UI Semilight"/>
-          <w:sz w:val="28"/>
-          <w:szCs w:val="28"/>
-        </w:rPr>
-        <w:t>Deve poter comunicare con il suo Project Manager e il dirigente attraverso la funzione di messaggistica interna.</w:t>
+          <w:b/>
+          <w:bCs/>
+          <w:sz w:val="26"/>
+          <w:szCs w:val="26"/>
+        </w:rPr>
+      </w:pPr>
+      <w:r>
+        <w:rPr>
+          <w:rFonts w:ascii="Nirmala UI Semilight" w:hAnsi="Nirmala UI Semilight" w:cs="Nirmala UI Semilight"/>
+          <w:sz w:val="26"/>
+          <w:szCs w:val="26"/>
+        </w:rPr>
+        <w:t>RF_</w:t>
+      </w:r>
+      <w:r>
+        <w:rPr>
+          <w:sz w:val="26"/>
+          <w:szCs w:val="26"/>
+        </w:rPr>
+        <w:t xml:space="preserve"> </w:t>
+      </w:r>
+      <w:r>
+        <w:rPr>
+          <w:rFonts w:ascii="Nirmala UI Semilight" w:hAnsi="Nirmala UI Semilight" w:cs="Nirmala UI Semilight"/>
+          <w:sz w:val="26"/>
+          <w:szCs w:val="26"/>
+        </w:rPr>
+        <w:t>PROJECT_MANAGER_04: Gestire Subordinati</w:t>
       </w:r>
     </w:p>
     <w:p>
@@ -4122,23 +4155,40 @@
         <w:pStyle w:val="Paragrafoelenco"/>
         <w:numPr>
           <w:ilvl w:val="0"/>
-          <w:numId w:val="29"/>
+          <w:numId w:val="31"/>
         </w:numPr>
         <w:spacing w:after="0"/>
         <w:jc w:val="both"/>
         <w:rPr>
           <w:rFonts w:ascii="Nirmala UI Semilight" w:hAnsi="Nirmala UI Semilight" w:cs="Nirmala UI Semilight"/>
-          <w:sz w:val="28"/>
-          <w:szCs w:val="28"/>
-        </w:rPr>
-      </w:pPr>
-      <w:r>
-        <w:rPr>
-          <w:rFonts w:ascii="Nirmala UI Semilight" w:hAnsi="Nirmala UI Semilight" w:cs="Nirmala UI Semilight"/>
-          <w:sz w:val="28"/>
-          <w:szCs w:val="28"/>
-        </w:rPr>
-        <w:t>Deve poter inviare richieste, come permessi, attraverso l'applicazione.</w:t>
+          <w:b/>
+          <w:bCs/>
+          <w:sz w:val="26"/>
+          <w:szCs w:val="26"/>
+        </w:rPr>
+      </w:pPr>
+      <w:r>
+        <w:rPr>
+          <w:rFonts w:ascii="Nirmala UI Semilight" w:hAnsi="Nirmala UI Semilight" w:cs="Nirmala UI Semilight"/>
+          <w:sz w:val="26"/>
+          <w:szCs w:val="26"/>
+        </w:rPr>
+        <w:t>RF_</w:t>
+      </w:r>
+      <w:r>
+        <w:rPr>
+          <w:sz w:val="26"/>
+          <w:szCs w:val="26"/>
+        </w:rPr>
+        <w:t xml:space="preserve"> </w:t>
+      </w:r>
+      <w:r>
+        <w:rPr>
+          <w:rFonts w:ascii="Nirmala UI Semilight" w:hAnsi="Nirmala UI Semilight" w:cs="Nirmala UI Semilight"/>
+          <w:sz w:val="26"/>
+          <w:szCs w:val="26"/>
+        </w:rPr>
+        <w:t>PROJECT_MANAGER_05: Effettuare Comunicazioni</w:t>
       </w:r>
     </w:p>
     <w:p>
@@ -4146,286 +4196,279 @@
         <w:pStyle w:val="Paragrafoelenco"/>
         <w:numPr>
           <w:ilvl w:val="0"/>
-          <w:numId w:val="29"/>
+          <w:numId w:val="31"/>
         </w:numPr>
         <w:spacing w:after="0"/>
         <w:jc w:val="both"/>
         <w:rPr>
           <w:rFonts w:ascii="Nirmala UI Semilight" w:hAnsi="Nirmala UI Semilight" w:cs="Nirmala UI Semilight"/>
-          <w:sz w:val="28"/>
-          <w:szCs w:val="28"/>
-        </w:rPr>
-      </w:pPr>
-      <w:r>
-        <w:rPr>
-          <w:rFonts w:ascii="Nirmala UI Semilight" w:hAnsi="Nirmala UI Semilight" w:cs="Nirmala UI Semilight"/>
-          <w:sz w:val="28"/>
-          <w:szCs w:val="28"/>
-        </w:rPr>
-        <w:t>Il subordinato deve poter effettuare il logout dall'applicazione.</w:t>
-      </w:r>
-    </w:p>
-    <w:p>
-      <w:pPr>
-        <w:spacing w:after="0"/>
-        <w:jc w:val="both"/>
-        <w:rPr>
-          <w:rFonts w:ascii="Nirmala UI Semilight" w:hAnsi="Nirmala UI Semilight" w:cs="Nirmala UI Semilight"/>
-          <w:sz w:val="28"/>
-          <w:szCs w:val="28"/>
-        </w:rPr>
-      </w:pPr>
-    </w:p>
-    <w:p>
-      <w:pPr>
-        <w:spacing w:after="0"/>
-        <w:jc w:val="both"/>
-        <w:rPr>
-          <w:rFonts w:ascii="Nirmala UI Semilight" w:hAnsi="Nirmala UI Semilight" w:cs="Nirmala UI Semilight"/>
-          <w:sz w:val="28"/>
-          <w:szCs w:val="28"/>
-        </w:rPr>
-      </w:pPr>
-    </w:p>
-    <w:p>
-      <w:pPr>
-        <w:spacing w:after="0"/>
-        <w:jc w:val="both"/>
-        <w:rPr>
-          <w:rFonts w:ascii="Nirmala UI Semilight" w:hAnsi="Nirmala UI Semilight" w:cs="Nirmala UI Semilight"/>
-          <w:sz w:val="28"/>
-          <w:szCs w:val="28"/>
-        </w:rPr>
-      </w:pPr>
-    </w:p>
-    <w:p>
-      <w:pPr>
-        <w:spacing w:after="0"/>
-        <w:jc w:val="both"/>
-        <w:rPr>
-          <w:rFonts w:ascii="Nirmala UI Semilight" w:hAnsi="Nirmala UI Semilight" w:cs="Nirmala UI Semilight"/>
-          <w:sz w:val="28"/>
-          <w:szCs w:val="28"/>
-        </w:rPr>
-      </w:pPr>
-    </w:p>
-    <w:p>
-      <w:pPr>
-        <w:spacing w:after="0"/>
-        <w:jc w:val="both"/>
-        <w:rPr>
-          <w:rFonts w:ascii="Nirmala UI Semilight" w:hAnsi="Nirmala UI Semilight" w:cs="Nirmala UI Semilight"/>
-          <w:sz w:val="28"/>
-          <w:szCs w:val="28"/>
-        </w:rPr>
-      </w:pPr>
-    </w:p>
-    <w:p>
-      <w:pPr>
-        <w:spacing w:after="0"/>
-        <w:jc w:val="both"/>
-        <w:rPr>
-          <w:rFonts w:ascii="Nirmala UI Semilight" w:hAnsi="Nirmala UI Semilight" w:cs="Nirmala UI Semilight"/>
-          <w:sz w:val="28"/>
-          <w:szCs w:val="28"/>
-        </w:rPr>
-      </w:pPr>
-    </w:p>
-    <w:p>
-      <w:pPr>
-        <w:spacing w:after="0"/>
-        <w:jc w:val="both"/>
-        <w:rPr>
-          <w:rFonts w:ascii="Nirmala UI Semilight" w:hAnsi="Nirmala UI Semilight" w:cs="Nirmala UI Semilight"/>
-          <w:sz w:val="28"/>
-          <w:szCs w:val="28"/>
-        </w:rPr>
-      </w:pPr>
-    </w:p>
-    <w:p>
-      <w:pPr>
-        <w:spacing w:after="0"/>
-        <w:jc w:val="both"/>
-        <w:rPr>
-          <w:rFonts w:ascii="Nirmala UI Semilight" w:hAnsi="Nirmala UI Semilight" w:cs="Nirmala UI Semilight"/>
-          <w:sz w:val="28"/>
-          <w:szCs w:val="28"/>
-        </w:rPr>
-      </w:pPr>
-    </w:p>
-    <w:p>
-      <w:pPr>
-        <w:spacing w:after="0"/>
-        <w:jc w:val="both"/>
-        <w:rPr>
-          <w:rFonts w:ascii="Nirmala UI Semilight" w:hAnsi="Nirmala UI Semilight" w:cs="Nirmala UI Semilight"/>
-          <w:sz w:val="28"/>
-          <w:szCs w:val="28"/>
-        </w:rPr>
-      </w:pPr>
-    </w:p>
-    <w:p>
-      <w:pPr>
-        <w:spacing w:after="0"/>
-        <w:jc w:val="both"/>
-        <w:rPr>
-          <w:rFonts w:ascii="Nirmala UI Semilight" w:hAnsi="Nirmala UI Semilight" w:cs="Nirmala UI Semilight"/>
-          <w:sz w:val="28"/>
-          <w:szCs w:val="28"/>
-        </w:rPr>
-      </w:pPr>
-    </w:p>
-    <w:p>
-      <w:pPr>
-        <w:spacing w:after="0"/>
-        <w:jc w:val="both"/>
-        <w:rPr>
-          <w:rFonts w:ascii="Nirmala UI Semilight" w:hAnsi="Nirmala UI Semilight" w:cs="Nirmala UI Semilight"/>
-          <w:sz w:val="28"/>
-          <w:szCs w:val="28"/>
-        </w:rPr>
-      </w:pPr>
-    </w:p>
-    <w:p>
-      <w:pPr>
-        <w:spacing w:after="0"/>
-        <w:jc w:val="both"/>
-        <w:rPr>
-          <w:rFonts w:ascii="Nirmala UI Semilight" w:hAnsi="Nirmala UI Semilight" w:cs="Nirmala UI Semilight"/>
-          <w:sz w:val="28"/>
-          <w:szCs w:val="28"/>
-        </w:rPr>
-      </w:pPr>
-    </w:p>
-    <w:p>
-      <w:pPr>
-        <w:spacing w:after="0"/>
-        <w:jc w:val="both"/>
-        <w:rPr>
-          <w:rFonts w:ascii="Nirmala UI Semilight" w:hAnsi="Nirmala UI Semilight" w:cs="Nirmala UI Semilight"/>
-          <w:sz w:val="28"/>
-          <w:szCs w:val="28"/>
-        </w:rPr>
-      </w:pPr>
-    </w:p>
-    <w:p>
-      <w:pPr>
-        <w:spacing w:after="0"/>
-        <w:jc w:val="both"/>
-        <w:rPr>
-          <w:rFonts w:ascii="Nirmala UI Semilight" w:hAnsi="Nirmala UI Semilight" w:cs="Nirmala UI Semilight"/>
-          <w:sz w:val="28"/>
-          <w:szCs w:val="28"/>
-        </w:rPr>
-      </w:pPr>
-    </w:p>
-    <w:p>
-      <w:pPr>
-        <w:spacing w:after="0"/>
-        <w:jc w:val="both"/>
-        <w:rPr>
-          <w:rFonts w:ascii="Nirmala UI Semilight" w:hAnsi="Nirmala UI Semilight" w:cs="Nirmala UI Semilight"/>
-          <w:sz w:val="28"/>
-          <w:szCs w:val="28"/>
-        </w:rPr>
-      </w:pPr>
-    </w:p>
-    <w:p>
-      <w:pPr>
-        <w:spacing w:after="0"/>
-        <w:jc w:val="both"/>
-        <w:rPr>
-          <w:rFonts w:ascii="Nirmala UI Semilight" w:hAnsi="Nirmala UI Semilight" w:cs="Nirmala UI Semilight"/>
-          <w:sz w:val="28"/>
-          <w:szCs w:val="28"/>
-        </w:rPr>
-      </w:pPr>
-    </w:p>
-    <w:p>
-      <w:pPr>
-        <w:spacing w:after="0"/>
-        <w:jc w:val="both"/>
-        <w:rPr>
-          <w:rFonts w:ascii="Nirmala UI Semilight" w:hAnsi="Nirmala UI Semilight" w:cs="Nirmala UI Semilight"/>
-          <w:sz w:val="28"/>
-          <w:szCs w:val="28"/>
-        </w:rPr>
-      </w:pPr>
-    </w:p>
-    <w:p>
-      <w:pPr>
-        <w:spacing w:after="0"/>
-        <w:jc w:val="both"/>
-        <w:rPr>
-          <w:rFonts w:ascii="Nirmala UI Semilight" w:hAnsi="Nirmala UI Semilight" w:cs="Nirmala UI Semilight"/>
-          <w:sz w:val="28"/>
-          <w:szCs w:val="28"/>
-        </w:rPr>
-      </w:pPr>
-    </w:p>
-    <w:p>
-      <w:pPr>
-        <w:spacing w:after="0"/>
-        <w:jc w:val="both"/>
-        <w:rPr>
-          <w:rFonts w:ascii="Nirmala UI Semilight" w:hAnsi="Nirmala UI Semilight" w:cs="Nirmala UI Semilight"/>
-          <w:sz w:val="28"/>
-          <w:szCs w:val="28"/>
-        </w:rPr>
-      </w:pPr>
-    </w:p>
-    <w:p>
-      <w:pPr>
-        <w:spacing w:after="0"/>
-        <w:jc w:val="both"/>
-        <w:rPr>
-          <w:rFonts w:ascii="Nirmala UI Semilight" w:hAnsi="Nirmala UI Semilight" w:cs="Nirmala UI Semilight"/>
-          <w:sz w:val="28"/>
-          <w:szCs w:val="28"/>
-        </w:rPr>
-      </w:pPr>
-    </w:p>
-    <w:p>
-      <w:pPr>
-        <w:spacing w:after="0"/>
-        <w:jc w:val="both"/>
-        <w:rPr>
-          <w:rFonts w:ascii="Nirmala UI Semilight" w:hAnsi="Nirmala UI Semilight" w:cs="Nirmala UI Semilight"/>
-          <w:sz w:val="28"/>
-          <w:szCs w:val="28"/>
-        </w:rPr>
-      </w:pPr>
-    </w:p>
-    <w:p>
-      <w:pPr>
-        <w:spacing w:after="0"/>
-        <w:jc w:val="both"/>
-        <w:rPr>
-          <w:rFonts w:ascii="Nirmala UI Semilight" w:hAnsi="Nirmala UI Semilight" w:cs="Nirmala UI Semilight"/>
-          <w:sz w:val="28"/>
-          <w:szCs w:val="28"/>
-        </w:rPr>
-      </w:pPr>
-    </w:p>
-    <w:p>
-      <w:pPr>
-        <w:spacing w:after="0"/>
-        <w:jc w:val="both"/>
-        <w:rPr>
-          <w:rFonts w:ascii="Nirmala UI Semilight" w:hAnsi="Nirmala UI Semilight" w:cs="Nirmala UI Semilight"/>
-          <w:sz w:val="28"/>
-          <w:szCs w:val="28"/>
-        </w:rPr>
-      </w:pPr>
-    </w:p>
-    <w:p>
-      <w:pPr>
-        <w:spacing w:after="0"/>
-        <w:jc w:val="both"/>
-        <w:rPr>
-          <w:rFonts w:ascii="Nirmala UI Semilight" w:hAnsi="Nirmala UI Semilight" w:cs="Nirmala UI Semilight"/>
-          <w:sz w:val="28"/>
-          <w:szCs w:val="28"/>
+          <w:sz w:val="26"/>
+          <w:szCs w:val="26"/>
+        </w:rPr>
+      </w:pPr>
+      <w:r>
+        <w:rPr>
+          <w:rFonts w:ascii="Nirmala UI Semilight" w:hAnsi="Nirmala UI Semilight" w:cs="Nirmala UI Semilight"/>
+          <w:sz w:val="26"/>
+          <w:szCs w:val="26"/>
+        </w:rPr>
+        <w:t>RF_</w:t>
+      </w:r>
+      <w:r>
+        <w:rPr>
+          <w:sz w:val="26"/>
+          <w:szCs w:val="26"/>
+        </w:rPr>
+        <w:t xml:space="preserve"> </w:t>
+      </w:r>
+      <w:r>
+        <w:rPr>
+          <w:rFonts w:ascii="Nirmala UI Semilight" w:hAnsi="Nirmala UI Semilight" w:cs="Nirmala UI Semilight"/>
+          <w:sz w:val="26"/>
+          <w:szCs w:val="26"/>
+        </w:rPr>
+        <w:t>PROJECT_MANAGER_06: Visualizzare Statistiche</w:t>
+      </w:r>
+    </w:p>
+    <w:p>
+      <w:pPr>
+        <w:pStyle w:val="Paragrafoelenco"/>
+        <w:spacing w:after="0"/>
+        <w:jc w:val="both"/>
+        <w:rPr>
+          <w:rFonts w:ascii="Nirmala UI Semilight" w:hAnsi="Nirmala UI Semilight" w:cs="Nirmala UI Semilight"/>
+          <w:sz w:val="26"/>
+          <w:szCs w:val="26"/>
+        </w:rPr>
+      </w:pPr>
+    </w:p>
+    <w:p>
+      <w:pPr>
+        <w:spacing w:after="120"/>
+        <w:jc w:val="both"/>
+        <w:rPr>
+          <w:rFonts w:ascii="Nirmala UI Semilight" w:hAnsi="Nirmala UI Semilight" w:cs="Nirmala UI Semilight"/>
+          <w:b/>
+          <w:bCs/>
+          <w:sz w:val="36"/>
+          <w:szCs w:val="36"/>
+        </w:rPr>
+      </w:pPr>
+      <w:r>
+        <w:rPr>
+          <w:rFonts w:ascii="Nirmala UI Semilight" w:hAnsi="Nirmala UI Semilight" w:cs="Nirmala UI Semilight"/>
+          <w:b/>
+          <w:bCs/>
+          <w:sz w:val="36"/>
+          <w:szCs w:val="36"/>
+        </w:rPr>
+        <w:t>Requisiti funzionali per il subordinato</w:t>
+      </w:r>
+    </w:p>
+    <w:p>
+      <w:pPr>
+        <w:pStyle w:val="Paragrafoelenco"/>
+        <w:numPr>
+          <w:ilvl w:val="0"/>
+          <w:numId w:val="31"/>
+        </w:numPr>
+        <w:spacing w:after="0"/>
+        <w:jc w:val="both"/>
+        <w:rPr>
+          <w:rFonts w:ascii="Nirmala UI Semilight" w:hAnsi="Nirmala UI Semilight" w:cs="Nirmala UI Semilight"/>
+          <w:sz w:val="26"/>
+          <w:szCs w:val="26"/>
+        </w:rPr>
+      </w:pPr>
+      <w:r>
+        <w:rPr>
+          <w:rFonts w:ascii="Nirmala UI Semilight" w:hAnsi="Nirmala UI Semilight" w:cs="Nirmala UI Semilight"/>
+          <w:sz w:val="26"/>
+          <w:szCs w:val="26"/>
+        </w:rPr>
+        <w:t>RF_</w:t>
+      </w:r>
+      <w:r>
+        <w:rPr>
+          <w:sz w:val="26"/>
+          <w:szCs w:val="26"/>
+        </w:rPr>
+        <w:t xml:space="preserve"> </w:t>
+      </w:r>
+      <w:r>
+        <w:rPr>
+          <w:rFonts w:ascii="Nirmala UI Semilight" w:hAnsi="Nirmala UI Semilight" w:cs="Nirmala UI Semilight"/>
+          <w:sz w:val="26"/>
+          <w:szCs w:val="26"/>
+        </w:rPr>
+        <w:t>SUBORDINATO_01: Effettuare login</w:t>
+      </w:r>
+    </w:p>
+    <w:p>
+      <w:pPr>
+        <w:pStyle w:val="Paragrafoelenco"/>
+        <w:numPr>
+          <w:ilvl w:val="0"/>
+          <w:numId w:val="31"/>
+        </w:numPr>
+        <w:spacing w:after="0"/>
+        <w:jc w:val="both"/>
+        <w:rPr>
+          <w:rFonts w:ascii="Nirmala UI Semilight" w:hAnsi="Nirmala UI Semilight" w:cs="Nirmala UI Semilight"/>
+          <w:sz w:val="26"/>
+          <w:szCs w:val="26"/>
+        </w:rPr>
+      </w:pPr>
+      <w:r>
+        <w:rPr>
+          <w:rFonts w:ascii="Nirmala UI Semilight" w:hAnsi="Nirmala UI Semilight" w:cs="Nirmala UI Semilight"/>
+          <w:sz w:val="26"/>
+          <w:szCs w:val="26"/>
+        </w:rPr>
+        <w:t>RF_</w:t>
+      </w:r>
+      <w:r>
+        <w:rPr>
+          <w:sz w:val="26"/>
+          <w:szCs w:val="26"/>
+        </w:rPr>
+        <w:t xml:space="preserve"> </w:t>
+      </w:r>
+      <w:r>
+        <w:rPr>
+          <w:rFonts w:ascii="Nirmala UI Semilight" w:hAnsi="Nirmala UI Semilight" w:cs="Nirmala UI Semilight"/>
+          <w:sz w:val="26"/>
+          <w:szCs w:val="26"/>
+        </w:rPr>
+        <w:t>SUBORDINATO_02: Effettuare logout</w:t>
+      </w:r>
+    </w:p>
+    <w:p>
+      <w:pPr>
+        <w:pStyle w:val="Paragrafoelenco"/>
+        <w:numPr>
+          <w:ilvl w:val="0"/>
+          <w:numId w:val="31"/>
+        </w:numPr>
+        <w:spacing w:after="0"/>
+        <w:jc w:val="both"/>
+        <w:rPr>
+          <w:rFonts w:ascii="Nirmala UI Semilight" w:hAnsi="Nirmala UI Semilight" w:cs="Nirmala UI Semilight"/>
+          <w:sz w:val="26"/>
+          <w:szCs w:val="26"/>
+        </w:rPr>
+      </w:pPr>
+      <w:r>
+        <w:rPr>
+          <w:rFonts w:ascii="Nirmala UI Semilight" w:hAnsi="Nirmala UI Semilight" w:cs="Nirmala UI Semilight"/>
+          <w:sz w:val="26"/>
+          <w:szCs w:val="26"/>
+        </w:rPr>
+        <w:t>RF_</w:t>
+      </w:r>
+      <w:r>
+        <w:rPr>
+          <w:sz w:val="26"/>
+          <w:szCs w:val="26"/>
+        </w:rPr>
+        <w:t xml:space="preserve"> </w:t>
+      </w:r>
+      <w:r>
+        <w:rPr>
+          <w:rFonts w:ascii="Nirmala UI Semilight" w:hAnsi="Nirmala UI Semilight" w:cs="Nirmala UI Semilight"/>
+          <w:sz w:val="26"/>
+          <w:szCs w:val="26"/>
+        </w:rPr>
+        <w:t>SUBORDINATO_03: Visualizzare Attività</w:t>
+      </w:r>
+    </w:p>
+    <w:p>
+      <w:pPr>
+        <w:pStyle w:val="Paragrafoelenco"/>
+        <w:numPr>
+          <w:ilvl w:val="0"/>
+          <w:numId w:val="31"/>
+        </w:numPr>
+        <w:spacing w:after="0"/>
+        <w:jc w:val="both"/>
+        <w:rPr>
+          <w:rFonts w:ascii="Nirmala UI Semilight" w:hAnsi="Nirmala UI Semilight" w:cs="Nirmala UI Semilight"/>
+          <w:sz w:val="26"/>
+          <w:szCs w:val="26"/>
+        </w:rPr>
+      </w:pPr>
+      <w:r>
+        <w:rPr>
+          <w:rFonts w:ascii="Nirmala UI Semilight" w:hAnsi="Nirmala UI Semilight" w:cs="Nirmala UI Semilight"/>
+          <w:sz w:val="26"/>
+          <w:szCs w:val="26"/>
+        </w:rPr>
+        <w:t>RF_</w:t>
+      </w:r>
+      <w:r>
+        <w:rPr>
+          <w:sz w:val="26"/>
+          <w:szCs w:val="26"/>
+        </w:rPr>
+        <w:t xml:space="preserve"> </w:t>
+      </w:r>
+      <w:r>
+        <w:rPr>
+          <w:rFonts w:ascii="Nirmala UI Semilight" w:hAnsi="Nirmala UI Semilight" w:cs="Nirmala UI Semilight"/>
+          <w:sz w:val="26"/>
+          <w:szCs w:val="26"/>
+        </w:rPr>
+        <w:t>SUBORDINATO_04: Effettuare Comunicazioni</w:t>
+      </w:r>
+    </w:p>
+    <w:p>
+      <w:pPr>
+        <w:pStyle w:val="Paragrafoelenco"/>
+        <w:numPr>
+          <w:ilvl w:val="0"/>
+          <w:numId w:val="31"/>
+        </w:numPr>
+        <w:spacing w:after="0"/>
+        <w:jc w:val="both"/>
+        <w:rPr>
+          <w:rFonts w:ascii="Nirmala UI Semilight" w:hAnsi="Nirmala UI Semilight" w:cs="Nirmala UI Semilight"/>
+          <w:sz w:val="26"/>
+          <w:szCs w:val="26"/>
+        </w:rPr>
+      </w:pPr>
+      <w:r>
+        <w:rPr>
+          <w:rFonts w:ascii="Nirmala UI Semilight" w:hAnsi="Nirmala UI Semilight" w:cs="Nirmala UI Semilight"/>
+          <w:sz w:val="26"/>
+          <w:szCs w:val="26"/>
+        </w:rPr>
+        <w:t>RF_</w:t>
+      </w:r>
+      <w:r>
+        <w:rPr>
+          <w:sz w:val="26"/>
+          <w:szCs w:val="26"/>
+        </w:rPr>
+        <w:t xml:space="preserve"> </w:t>
+      </w:r>
+      <w:r>
+        <w:rPr>
+          <w:rFonts w:ascii="Nirmala UI Semilight" w:hAnsi="Nirmala UI Semilight" w:cs="Nirmala UI Semilight"/>
+          <w:sz w:val="26"/>
+          <w:szCs w:val="26"/>
+        </w:rPr>
+        <w:t>SUBORDINATO_05: Visualizzare Statistiche</w:t>
+      </w:r>
+    </w:p>
+    <w:p>
+      <w:pPr>
+        <w:pStyle w:val="Paragrafoelenco"/>
+        <w:spacing w:after="0"/>
+        <w:jc w:val="both"/>
+        <w:rPr>
+          <w:rFonts w:ascii="Nirmala UI Semilight" w:hAnsi="Nirmala UI Semilight" w:cs="Nirmala UI Semilight"/>
+          <w:sz w:val="26"/>
+          <w:szCs w:val="26"/>
         </w:rPr>
       </w:pPr>
     </w:p>
@@ -4459,30 +4502,7 @@
           <w:sz w:val="42"/>
           <w:szCs w:val="42"/>
         </w:rPr>
-        <w:lastRenderedPageBreak/>
-        <w:t>REQUISITI</w:t>
-      </w:r>
-      <w:r>
-        <w:rPr>
-          <w:rFonts w:ascii="Nirmala UI Semilight" w:hAnsi="Nirmala UI Semilight" w:cs="Nirmala UI Semilight"/>
-          <w:b/>
-          <w:bCs/>
-          <w:color w:val="A28656"/>
-          <w:sz w:val="42"/>
-          <w:szCs w:val="42"/>
-        </w:rPr>
-        <w:t xml:space="preserve"> NON</w:t>
-      </w:r>
-      <w:r>
-        <w:rPr>
-          <w:rFonts w:ascii="Nirmala UI Semilight" w:hAnsi="Nirmala UI Semilight" w:cs="Nirmala UI Semilight"/>
-          <w:b/>
-          <w:bCs/>
-          <w:color w:val="A28656"/>
-          <w:sz w:val="42"/>
-          <w:szCs w:val="42"/>
-        </w:rPr>
-        <w:t xml:space="preserve"> FUNZIONALI</w:t>
+        <w:t>REQUISITI NON FUNZIONALI</w:t>
       </w:r>
     </w:p>
     <w:p>
@@ -4497,123 +4517,22 @@
           <w:szCs w:val="36"/>
         </w:rPr>
       </w:pPr>
-      <w:r>
+    </w:p>
+    <w:p>
+      <w:pPr>
+        <w:spacing w:after="0"/>
+        <w:jc w:val="both"/>
         <w:rPr>
           <w:rFonts w:ascii="Nirmala UI Semilight" w:hAnsi="Nirmala UI Semilight" w:cs="Nirmala UI Semilight"/>
           <w:b/>
           <w:bCs/>
           <w:sz w:val="36"/>
           <w:szCs w:val="36"/>
-        </w:rPr>
-        <w:t>Usabilità</w:t>
-      </w:r>
-    </w:p>
-    <w:p>
-      <w:pPr>
-        <w:spacing w:after="0"/>
-        <w:jc w:val="both"/>
-        <w:rPr>
-          <w:rFonts w:ascii="Nirmala UI Semilight" w:hAnsi="Nirmala UI Semilight" w:cs="Nirmala UI Semilight"/>
-          <w:sz w:val="28"/>
-          <w:szCs w:val="28"/>
-        </w:rPr>
-      </w:pPr>
-      <w:r>
-        <w:rPr>
-          <w:rFonts w:ascii="Nirmala UI Semilight" w:hAnsi="Nirmala UI Semilight" w:cs="Nirmala UI Semilight"/>
-          <w:sz w:val="28"/>
-          <w:szCs w:val="28"/>
-        </w:rPr>
-        <w:t>L'interfaccia utente deve essere progettata in modo intuitivo e user-friendly</w:t>
-      </w:r>
-      <w:r>
-        <w:rPr>
-          <w:rFonts w:ascii="Nirmala UI Semilight" w:hAnsi="Nirmala UI Semilight" w:cs="Nirmala UI Semilight"/>
-          <w:sz w:val="28"/>
-          <w:szCs w:val="28"/>
-        </w:rPr>
-        <w:t>, cosic</w:t>
-      </w:r>
-      <w:r>
-        <w:rPr>
-          <w:rFonts w:ascii="Nirmala UI Semilight" w:hAnsi="Nirmala UI Semilight" w:cs="Nirmala UI Semilight"/>
-          <w:sz w:val="28"/>
-          <w:szCs w:val="28"/>
-        </w:rPr>
-        <w:t>ch</w:t>
-      </w:r>
-      <w:r>
-        <w:rPr>
-          <w:rFonts w:ascii="Nirmala UI Semilight" w:hAnsi="Nirmala UI Semilight" w:cs="Nirmala UI Semilight"/>
-          <w:sz w:val="28"/>
-          <w:szCs w:val="28"/>
-        </w:rPr>
-        <w:t>é</w:t>
-      </w:r>
-      <w:r>
-        <w:rPr>
-          <w:rFonts w:ascii="Nirmala UI Semilight" w:hAnsi="Nirmala UI Semilight" w:cs="Nirmala UI Semilight"/>
-          <w:sz w:val="28"/>
-          <w:szCs w:val="28"/>
-        </w:rPr>
-        <w:t xml:space="preserve"> gli utenti possano interagire con facilità con l'applicazione.</w:t>
-      </w:r>
-      <w:r>
-        <w:rPr>
-          <w:rFonts w:ascii="Nirmala UI Semilight" w:hAnsi="Nirmala UI Semilight" w:cs="Nirmala UI Semilight"/>
-          <w:sz w:val="28"/>
-          <w:szCs w:val="28"/>
-        </w:rPr>
-        <w:t xml:space="preserve"> </w:t>
-      </w:r>
-      <w:r>
-        <w:rPr>
-          <w:rFonts w:ascii="Nirmala UI Semilight" w:hAnsi="Nirmala UI Semilight" w:cs="Nirmala UI Semilight"/>
-          <w:sz w:val="28"/>
-          <w:szCs w:val="28"/>
-        </w:rPr>
-        <w:t>In situazioni in cui l'utente inserisce dati in modo errato o incompleto in un campo specifico, il sistema deve essere in grado di identificare il campo problematico e visualizzare un messaggio di errore chiaro che guidi l'utente su cosa deve essere corretto o inserito correttamente in quel campo.</w:t>
-      </w:r>
-      <w:r>
-        <w:rPr>
-          <w:rFonts w:ascii="Nirmala UI Semilight" w:hAnsi="Nirmala UI Semilight" w:cs="Nirmala UI Semilight"/>
-          <w:sz w:val="28"/>
-          <w:szCs w:val="28"/>
-        </w:rPr>
-        <w:t xml:space="preserve"> </w:t>
-      </w:r>
-      <w:r>
-        <w:rPr>
-          <w:rFonts w:ascii="Nirmala UI Semilight" w:hAnsi="Nirmala UI Semilight" w:cs="Nirmala UI Semilight"/>
-          <w:sz w:val="28"/>
-          <w:szCs w:val="28"/>
-        </w:rPr>
-        <w:t>Il</w:t>
-      </w:r>
-      <w:r>
-        <w:rPr>
-          <w:rFonts w:ascii="Nirmala UI Semilight" w:hAnsi="Nirmala UI Semilight" w:cs="Nirmala UI Semilight"/>
-          <w:sz w:val="28"/>
-          <w:szCs w:val="28"/>
-        </w:rPr>
-        <w:t xml:space="preserve"> layout responsive dovrà garantire la corretta visualizzazione anche tramite altri dispositivi, ad esempio smartphone e tablet.</w:t>
-      </w:r>
-    </w:p>
-    <w:p>
-      <w:pPr>
-        <w:spacing w:after="0"/>
-        <w:jc w:val="both"/>
-        <w:rPr>
-          <w:rFonts w:ascii="Nirmala UI Semilight" w:hAnsi="Nirmala UI Semilight" w:cs="Nirmala UI Semilight"/>
-          <w:sz w:val="28"/>
-          <w:szCs w:val="28"/>
-        </w:rPr>
-      </w:pPr>
-    </w:p>
-    <w:p>
-      <w:pPr>
-        <w:spacing w:after="0"/>
-        <w:jc w:val="both"/>
+          <w:u w:val="single"/>
+        </w:rPr>
+      </w:pPr>
+      <w:proofErr w:type="spellStart"/>
+      <w:r>
         <w:rPr>
           <w:rFonts w:ascii="Nirmala UI Semilight" w:hAnsi="Nirmala UI Semilight" w:cs="Nirmala UI Semilight"/>
           <w:b/>
@@ -4621,7 +4540,8 @@
           <w:sz w:val="36"/>
           <w:szCs w:val="36"/>
         </w:rPr>
-      </w:pPr>
+        <w:t>Usab</w:t>
+      </w:r>
       <w:r>
         <w:rPr>
           <w:rFonts w:ascii="Nirmala UI Semilight" w:hAnsi="Nirmala UI Semilight" w:cs="Nirmala UI Semilight"/>
@@ -4630,26 +4550,91 @@
           <w:sz w:val="36"/>
           <w:szCs w:val="36"/>
         </w:rPr>
-        <w:t>Performance</w:t>
-      </w:r>
-    </w:p>
-    <w:p>
-      <w:pPr>
-        <w:spacing w:after="0"/>
-        <w:jc w:val="both"/>
-        <w:rPr>
-          <w:rFonts w:ascii="Nirmala UI Semilight" w:hAnsi="Nirmala UI Semilight" w:cs="Nirmala UI Semilight"/>
-          <w:sz w:val="28"/>
-          <w:szCs w:val="28"/>
-        </w:rPr>
-      </w:pPr>
-      <w:r>
-        <w:rPr>
-          <w:rFonts w:ascii="Nirmala UI Semilight" w:hAnsi="Nirmala UI Semilight" w:cs="Nirmala UI Semilight"/>
-          <w:sz w:val="28"/>
-          <w:szCs w:val="28"/>
-        </w:rPr>
-        <w:t>Per garantire tempi di risposta rapidi nell'applicazione "Focus Project", è fondamentale ottimizzare l'esecuzione di operazioni critiche. Alcune delle attività dell'utente, come l'assegnazione di progetti e la gestione delle risorse umane, sono soggette a limiti di tempo oltre i quali potrebbe non essere più possibile completarle in modo efficace.</w:t>
+        <w:t>ility</w:t>
+      </w:r>
+      <w:proofErr w:type="spellEnd"/>
+    </w:p>
+    <w:p>
+      <w:pPr>
+        <w:spacing w:after="0"/>
+        <w:jc w:val="both"/>
+        <w:rPr>
+          <w:rFonts w:ascii="Nirmala UI Semilight" w:hAnsi="Nirmala UI Semilight" w:cs="Nirmala UI Semilight"/>
+          <w:sz w:val="28"/>
+          <w:szCs w:val="28"/>
+        </w:rPr>
+      </w:pPr>
+      <w:r>
+        <w:rPr>
+          <w:rFonts w:ascii="Nirmala UI Semilight" w:hAnsi="Nirmala UI Semilight" w:cs="Nirmala UI Semilight"/>
+          <w:sz w:val="28"/>
+          <w:szCs w:val="28"/>
+        </w:rPr>
+        <w:t>L'interfaccia utente deve essere progettata in modo intuitivo e user-friendly</w:t>
+      </w:r>
+      <w:r>
+        <w:rPr>
+          <w:rFonts w:ascii="Nirmala UI Semilight" w:hAnsi="Nirmala UI Semilight" w:cs="Nirmala UI Semilight"/>
+          <w:sz w:val="28"/>
+          <w:szCs w:val="28"/>
+        </w:rPr>
+        <w:t>, cosic</w:t>
+      </w:r>
+      <w:r>
+        <w:rPr>
+          <w:rFonts w:ascii="Nirmala UI Semilight" w:hAnsi="Nirmala UI Semilight" w:cs="Nirmala UI Semilight"/>
+          <w:sz w:val="28"/>
+          <w:szCs w:val="28"/>
+        </w:rPr>
+        <w:t>ch</w:t>
+      </w:r>
+      <w:r>
+        <w:rPr>
+          <w:rFonts w:ascii="Nirmala UI Semilight" w:hAnsi="Nirmala UI Semilight" w:cs="Nirmala UI Semilight"/>
+          <w:sz w:val="28"/>
+          <w:szCs w:val="28"/>
+        </w:rPr>
+        <w:t>é</w:t>
+      </w:r>
+      <w:r>
+        <w:rPr>
+          <w:rFonts w:ascii="Nirmala UI Semilight" w:hAnsi="Nirmala UI Semilight" w:cs="Nirmala UI Semilight"/>
+          <w:sz w:val="28"/>
+          <w:szCs w:val="28"/>
+        </w:rPr>
+        <w:t xml:space="preserve"> gli utenti possano interagire con facilità con l'applicazione.</w:t>
+      </w:r>
+      <w:r>
+        <w:rPr>
+          <w:rFonts w:ascii="Nirmala UI Semilight" w:hAnsi="Nirmala UI Semilight" w:cs="Nirmala UI Semilight"/>
+          <w:sz w:val="28"/>
+          <w:szCs w:val="28"/>
+        </w:rPr>
+        <w:t xml:space="preserve"> </w:t>
+      </w:r>
+      <w:r>
+        <w:rPr>
+          <w:rFonts w:ascii="Nirmala UI Semilight" w:hAnsi="Nirmala UI Semilight" w:cs="Nirmala UI Semilight"/>
+          <w:sz w:val="28"/>
+          <w:szCs w:val="28"/>
+        </w:rPr>
+        <w:t>In situazioni in cui l'utente inserisce dati in modo errato o incompleto in un campo specifico, il sistema deve essere in grado di identificare il campo problematico e visualizzare un messaggio di errore chiaro che guidi l'utente su cosa deve essere corretto o inserito correttamente in quel campo.</w:t>
+      </w:r>
+      <w:r>
+        <w:rPr>
+          <w:rFonts w:ascii="Nirmala UI Semilight" w:hAnsi="Nirmala UI Semilight" w:cs="Nirmala UI Semilight"/>
+          <w:sz w:val="28"/>
+          <w:szCs w:val="28"/>
+        </w:rPr>
+        <w:t xml:space="preserve"> Il</w:t>
+      </w:r>
+      <w:r>
+        <w:rPr>
+          <w:rFonts w:ascii="Nirmala UI Semilight" w:hAnsi="Nirmala UI Semilight" w:cs="Nirmala UI Semilight"/>
+          <w:sz w:val="28"/>
+          <w:szCs w:val="28"/>
+        </w:rPr>
+        <w:t xml:space="preserve"> layout responsive dovrà garantire la corretta visualizzazione anche tramite altri dispositivi, ad esempio smartphone e tablet.</w:t>
       </w:r>
     </w:p>
     <w:p>
@@ -4683,8 +4668,63 @@
           <w:sz w:val="36"/>
           <w:szCs w:val="36"/>
         </w:rPr>
+        <w:t>Performance</w:t>
+      </w:r>
+    </w:p>
+    <w:p>
+      <w:pPr>
+        <w:spacing w:after="0"/>
+        <w:jc w:val="both"/>
+        <w:rPr>
+          <w:rFonts w:ascii="Nirmala UI Semilight" w:hAnsi="Nirmala UI Semilight" w:cs="Nirmala UI Semilight"/>
+          <w:sz w:val="28"/>
+          <w:szCs w:val="28"/>
+        </w:rPr>
+      </w:pPr>
+      <w:r>
+        <w:rPr>
+          <w:rFonts w:ascii="Nirmala UI Semilight" w:hAnsi="Nirmala UI Semilight" w:cs="Nirmala UI Semilight"/>
+          <w:sz w:val="28"/>
+          <w:szCs w:val="28"/>
+        </w:rPr>
+        <w:t>Per garantire tempi di risposta rapidi nell'applicazione "Focus Project", è fondamentale ottimizzare l'esecuzione di operazioni critiche. Alcune delle attività dell'utente, come l'assegnazione di progetti e la gestione delle risorse umane, sono soggette a limiti di tempo oltre i quali potrebbe non essere più possibile completarle in modo efficace.</w:t>
+      </w:r>
+    </w:p>
+    <w:p>
+      <w:pPr>
+        <w:spacing w:after="0"/>
+        <w:jc w:val="both"/>
+        <w:rPr>
+          <w:rFonts w:ascii="Nirmala UI Semilight" w:hAnsi="Nirmala UI Semilight" w:cs="Nirmala UI Semilight"/>
+          <w:sz w:val="28"/>
+          <w:szCs w:val="28"/>
+        </w:rPr>
+      </w:pPr>
+    </w:p>
+    <w:p>
+      <w:pPr>
+        <w:spacing w:after="0"/>
+        <w:jc w:val="both"/>
+        <w:rPr>
+          <w:rFonts w:ascii="Nirmala UI Semilight" w:hAnsi="Nirmala UI Semilight" w:cs="Nirmala UI Semilight"/>
+          <w:b/>
+          <w:bCs/>
+          <w:sz w:val="36"/>
+          <w:szCs w:val="36"/>
+        </w:rPr>
+      </w:pPr>
+      <w:proofErr w:type="spellStart"/>
+      <w:r>
+        <w:rPr>
+          <w:rFonts w:ascii="Nirmala UI Semilight" w:hAnsi="Nirmala UI Semilight" w:cs="Nirmala UI Semilight"/>
+          <w:b/>
+          <w:bCs/>
+          <w:sz w:val="36"/>
+          <w:szCs w:val="36"/>
+        </w:rPr>
         <w:t>Implementation</w:t>
       </w:r>
+      <w:proofErr w:type="spellEnd"/>
     </w:p>
     <w:p>
       <w:pPr>
@@ -4816,28 +4856,6 @@
         </w:rPr>
         <w:t>cript.</w:t>
       </w:r>
-    </w:p>
-    <w:p>
-      <w:pPr>
-        <w:spacing w:after="0"/>
-        <w:jc w:val="both"/>
-        <w:rPr>
-          <w:rFonts w:ascii="Nirmala UI Semilight" w:hAnsi="Nirmala UI Semilight" w:cs="Nirmala UI Semilight"/>
-          <w:sz w:val="28"/>
-          <w:szCs w:val="28"/>
-        </w:rPr>
-      </w:pPr>
-    </w:p>
-    <w:p>
-      <w:pPr>
-        <w:spacing w:after="0"/>
-        <w:jc w:val="both"/>
-        <w:rPr>
-          <w:rFonts w:ascii="Nirmala UI Semilight" w:hAnsi="Nirmala UI Semilight" w:cs="Nirmala UI Semilight"/>
-          <w:sz w:val="28"/>
-          <w:szCs w:val="28"/>
-        </w:rPr>
-      </w:pPr>
     </w:p>
     <w:p>
       <w:pPr>
@@ -5011,7 +5029,7 @@
           <w:szCs w:val="28"/>
         </w:rPr>
         <w:drawing>
-          <wp:anchor distT="0" distB="0" distL="114300" distR="114300" simplePos="0" relativeHeight="251660288" behindDoc="0" locked="0" layoutInCell="1" allowOverlap="1" wp14:anchorId="7CF1CC92" wp14:editId="5F4F5934">
+          <wp:anchor distT="0" distB="0" distL="114300" distR="114300" simplePos="0" relativeHeight="251661312" behindDoc="0" locked="0" layoutInCell="1" allowOverlap="1" wp14:anchorId="03C67850" wp14:editId="700257D2">
             <wp:simplePos x="0" y="0"/>
             <wp:positionH relativeFrom="column">
               <wp:posOffset>4519930</wp:posOffset>
@@ -5022,7 +5040,7 @@
             <wp:extent cx="1579880" cy="1459865"/>
             <wp:effectExtent l="0" t="0" r="1270" b="6985"/>
             <wp:wrapSquare wrapText="bothSides"/>
-            <wp:docPr id="549135069" name="Immagine 2"/>
+            <wp:docPr id="549135069" name="Immagine 2" descr="Immagine che contiene computer, computer, Attrezzatura per ufficio, Dispositivo elettronico&#10;&#10;Descrizione generata automaticamente"/>
             <wp:cNvGraphicFramePr>
               <a:graphicFrameLocks xmlns:a="http://schemas.openxmlformats.org/drawingml/2006/main" noChangeAspect="1"/>
             </wp:cNvGraphicFramePr>
@@ -5030,7 +5048,7 @@
               <a:graphicData uri="http://schemas.openxmlformats.org/drawingml/2006/picture">
                 <pic:pic xmlns:pic="http://schemas.openxmlformats.org/drawingml/2006/picture">
                   <pic:nvPicPr>
-                    <pic:cNvPr id="0" name="Picture 3"/>
+                    <pic:cNvPr id="549135069" name="Immagine 2" descr="Immagine che contiene computer, computer, Attrezzatura per ufficio, Dispositivo elettronico&#10;&#10;Descrizione generata automaticamente"/>
                     <pic:cNvPicPr>
                       <a:picLocks noChangeAspect="1" noChangeArrowheads="1"/>
                     </pic:cNvPicPr>
@@ -5208,7 +5226,7 @@
           <w:noProof/>
         </w:rPr>
         <w:drawing>
-          <wp:inline distT="0" distB="0" distL="0" distR="0" wp14:anchorId="13C08B6C" wp14:editId="60AC3CD1">
+          <wp:inline distT="0" distB="0" distL="0" distR="0" wp14:anchorId="24F00D6D" wp14:editId="283FC513">
             <wp:extent cx="1364777" cy="1121232"/>
             <wp:effectExtent l="0" t="0" r="6985" b="3175"/>
             <wp:docPr id="477023219" name="Immagine 1" descr="Free vector calendar icon on white background"/>
@@ -5289,31 +5307,25 @@
           <w:sz w:val="24"/>
           <w:szCs w:val="24"/>
         </w:rPr>
-        <w:t xml:space="preserve">Proposta di progetto </w:t>
-      </w:r>
+        <w:t xml:space="preserve">Proposta di progetto e kick-off meeting: 6 </w:t>
+      </w:r>
+      <w:proofErr w:type="gramStart"/>
       <w:r>
         <w:rPr>
           <w:rFonts w:ascii="Nirmala UI Semilight" w:hAnsi="Nirmala UI Semilight" w:cs="Nirmala UI Semilight"/>
           <w:sz w:val="24"/>
           <w:szCs w:val="24"/>
         </w:rPr>
-        <w:t xml:space="preserve">e kick-off meeting: 6 </w:t>
-      </w:r>
+        <w:t>Ottobre</w:t>
+      </w:r>
+      <w:proofErr w:type="gramEnd"/>
       <w:r>
         <w:rPr>
           <w:rFonts w:ascii="Nirmala UI Semilight" w:hAnsi="Nirmala UI Semilight" w:cs="Nirmala UI Semilight"/>
           <w:sz w:val="24"/>
           <w:szCs w:val="24"/>
         </w:rPr>
-        <w:t>O</w:t>
-      </w:r>
-      <w:r>
-        <w:rPr>
-          <w:rFonts w:ascii="Nirmala UI Semilight" w:hAnsi="Nirmala UI Semilight" w:cs="Nirmala UI Semilight"/>
-          <w:sz w:val="24"/>
-          <w:szCs w:val="24"/>
-        </w:rPr>
-        <w:t>ttobre 2023</w:t>
+        <w:t xml:space="preserve"> 2023</w:t>
       </w:r>
     </w:p>
     <w:p>
@@ -5331,13 +5343,41 @@
           <w:szCs w:val="24"/>
         </w:rPr>
       </w:pPr>
+      <w:proofErr w:type="spellStart"/>
       <w:r>
         <w:rPr>
           <w:rFonts w:ascii="Nirmala UI Semilight" w:hAnsi="Nirmala UI Semilight" w:cs="Nirmala UI Semilight"/>
           <w:sz w:val="24"/>
           <w:szCs w:val="24"/>
         </w:rPr>
-        <w:t>Problem Statement: 13 Ottobre 2023</w:t>
+        <w:t>Problem</w:t>
+      </w:r>
+      <w:proofErr w:type="spellEnd"/>
+      <w:r>
+        <w:rPr>
+          <w:rFonts w:ascii="Nirmala UI Semilight" w:hAnsi="Nirmala UI Semilight" w:cs="Nirmala UI Semilight"/>
+          <w:sz w:val="24"/>
+          <w:szCs w:val="24"/>
+        </w:rPr>
+        <w:t xml:space="preserve"> Statement: 13 </w:t>
+      </w:r>
+      <w:proofErr w:type="gramStart"/>
+      <w:r>
+        <w:rPr>
+          <w:rFonts w:ascii="Nirmala UI Semilight" w:hAnsi="Nirmala UI Semilight" w:cs="Nirmala UI Semilight"/>
+          <w:sz w:val="24"/>
+          <w:szCs w:val="24"/>
+        </w:rPr>
+        <w:t>Ottobre</w:t>
+      </w:r>
+      <w:proofErr w:type="gramEnd"/>
+      <w:r>
+        <w:rPr>
+          <w:rFonts w:ascii="Nirmala UI Semilight" w:hAnsi="Nirmala UI Semilight" w:cs="Nirmala UI Semilight"/>
+          <w:sz w:val="24"/>
+          <w:szCs w:val="24"/>
+        </w:rPr>
+        <w:t xml:space="preserve"> 2023</w:t>
       </w:r>
     </w:p>
     <w:p>
@@ -5361,7 +5401,25 @@
           <w:sz w:val="24"/>
           <w:szCs w:val="24"/>
         </w:rPr>
-        <w:t>Requisiti e casi d’uso: 27 Ottobre 2023</w:t>
+        <w:t xml:space="preserve">Requisiti e casi d’uso: 27 </w:t>
+      </w:r>
+      <w:proofErr w:type="gramStart"/>
+      <w:r>
+        <w:rPr>
+          <w:rFonts w:ascii="Nirmala UI Semilight" w:hAnsi="Nirmala UI Semilight" w:cs="Nirmala UI Semilight"/>
+          <w:sz w:val="24"/>
+          <w:szCs w:val="24"/>
+        </w:rPr>
+        <w:t>Ottobre</w:t>
+      </w:r>
+      <w:proofErr w:type="gramEnd"/>
+      <w:r>
+        <w:rPr>
+          <w:rFonts w:ascii="Nirmala UI Semilight" w:hAnsi="Nirmala UI Semilight" w:cs="Nirmala UI Semilight"/>
+          <w:sz w:val="24"/>
+          <w:szCs w:val="24"/>
+        </w:rPr>
+        <w:t xml:space="preserve"> 2023</w:t>
       </w:r>
     </w:p>
     <w:p>
@@ -5387,25 +5445,7 @@
           <w:szCs w:val="24"/>
           <w:lang w:val="en-GB"/>
         </w:rPr>
-        <w:t xml:space="preserve">Requirements Analysis Document: 10 </w:t>
-      </w:r>
-      <w:r>
-        <w:rPr>
-          <w:rFonts w:ascii="Nirmala UI Semilight" w:hAnsi="Nirmala UI Semilight" w:cs="Nirmala UI Semilight"/>
-          <w:sz w:val="24"/>
-          <w:szCs w:val="24"/>
-          <w:lang w:val="en-GB"/>
-        </w:rPr>
-        <w:t>Novembre</w:t>
-      </w:r>
-      <w:r>
-        <w:rPr>
-          <w:rFonts w:ascii="Nirmala UI Semilight" w:hAnsi="Nirmala UI Semilight" w:cs="Nirmala UI Semilight"/>
-          <w:sz w:val="24"/>
-          <w:szCs w:val="24"/>
-          <w:lang w:val="en-GB"/>
-        </w:rPr>
-        <w:t xml:space="preserve"> 2023</w:t>
+        <w:t>Requirements Analysis Document: 10 Novembre 2023</w:t>
       </w:r>
     </w:p>
     <w:p>
@@ -5431,25 +5471,7 @@
           <w:szCs w:val="24"/>
           <w:lang w:val="en-GB"/>
         </w:rPr>
-        <w:t xml:space="preserve">System Design Document: 24 </w:t>
-      </w:r>
-      <w:r>
-        <w:rPr>
-          <w:rFonts w:ascii="Nirmala UI Semilight" w:hAnsi="Nirmala UI Semilight" w:cs="Nirmala UI Semilight"/>
-          <w:sz w:val="24"/>
-          <w:szCs w:val="24"/>
-          <w:lang w:val="en-GB"/>
-        </w:rPr>
-        <w:t>Novembre</w:t>
-      </w:r>
-      <w:r>
-        <w:rPr>
-          <w:rFonts w:ascii="Nirmala UI Semilight" w:hAnsi="Nirmala UI Semilight" w:cs="Nirmala UI Semilight"/>
-          <w:sz w:val="24"/>
-          <w:szCs w:val="24"/>
-          <w:lang w:val="en-GB"/>
-        </w:rPr>
-        <w:t xml:space="preserve"> 2023</w:t>
+        <w:t>System Design Document: 24 Novembre 2023</w:t>
       </w:r>
     </w:p>
     <w:p>
@@ -5475,6 +5497,7 @@
         </w:rPr>
         <w:t xml:space="preserve">Specifica delle interfacce dei moduli del sottosistema da implementare: 15 </w:t>
       </w:r>
+      <w:proofErr w:type="gramStart"/>
       <w:r>
         <w:rPr>
           <w:rFonts w:ascii="Nirmala UI Semilight" w:hAnsi="Nirmala UI Semilight" w:cs="Nirmala UI Semilight"/>
@@ -5483,6 +5506,7 @@
         </w:rPr>
         <w:t>Dicembre</w:t>
       </w:r>
+      <w:proofErr w:type="gramEnd"/>
       <w:r>
         <w:rPr>
           <w:rFonts w:ascii="Nirmala UI Semilight" w:hAnsi="Nirmala UI Semilight" w:cs="Nirmala UI Semilight"/>
@@ -5515,6 +5539,7 @@
         </w:rPr>
         <w:t xml:space="preserve">Piano di test di sistema e specifica dei casi di test per il sottosistema da implementare: 15 </w:t>
       </w:r>
+      <w:proofErr w:type="gramStart"/>
       <w:r>
         <w:rPr>
           <w:rFonts w:ascii="Nirmala UI Semilight" w:hAnsi="Nirmala UI Semilight" w:cs="Nirmala UI Semilight"/>
@@ -5523,6 +5548,7 @@
         </w:rPr>
         <w:t>Dicembre</w:t>
       </w:r>
+      <w:proofErr w:type="gramEnd"/>
       <w:r>
         <w:rPr>
           <w:rFonts w:ascii="Nirmala UI Semilight" w:hAnsi="Nirmala UI Semilight" w:cs="Nirmala UI Semilight"/>
@@ -5551,23 +5577,25 @@
           <w:sz w:val="24"/>
           <w:szCs w:val="24"/>
         </w:rPr>
-        <w:t xml:space="preserve">La restante documentazione (Object Design Document e Documenti di Esecuzione del Test) e il codice </w:t>
-      </w:r>
+        <w:t xml:space="preserve">La restante documentazione (Object Design </w:t>
+      </w:r>
+      <w:proofErr w:type="spellStart"/>
       <w:r>
         <w:rPr>
           <w:rFonts w:ascii="Nirmala UI Semilight" w:hAnsi="Nirmala UI Semilight" w:cs="Nirmala UI Semilight"/>
           <w:sz w:val="24"/>
           <w:szCs w:val="24"/>
         </w:rPr>
-        <w:t>verranno consegnati</w:t>
-      </w:r>
+        <w:t>Document</w:t>
+      </w:r>
+      <w:proofErr w:type="spellEnd"/>
       <w:r>
         <w:rPr>
           <w:rFonts w:ascii="Nirmala UI Semilight" w:hAnsi="Nirmala UI Semilight" w:cs="Nirmala UI Semilight"/>
           <w:sz w:val="24"/>
           <w:szCs w:val="24"/>
         </w:rPr>
-        <w:t xml:space="preserve"> prima della discussione del progetto</w:t>
+        <w:t xml:space="preserve"> e Documenti di Esecuzione del Test) e il codice verranno consegnati prima della discussione del progetto</w:t>
       </w:r>
       <w:r>
         <w:rPr>
@@ -5587,6 +5615,7 @@
         </w:rPr>
       </w:pPr>
     </w:p>
+    <w:p/>
     <w:sectPr>
       <w:pgSz w:w="11906" w:h="16838"/>
       <w:pgMar w:top="1417" w:right="1134" w:bottom="1134" w:left="1134" w:header="708" w:footer="708" w:gutter="0"/>
@@ -6794,6 +6823,119 @@
     </w:lvl>
   </w:abstractNum>
   <w:abstractNum w:abstractNumId="12" w15:restartNumberingAfterBreak="0">
+    <w:nsid w:val="306B2FD5"/>
+    <w:multiLevelType w:val="hybridMultilevel"/>
+    <w:tmpl w:val="2FE4BB70"/>
+    <w:lvl w:ilvl="0" w:tplc="0410000F">
+      <w:start w:val="1"/>
+      <w:numFmt w:val="decimal"/>
+      <w:lvlText w:val="%1."/>
+      <w:lvlJc w:val="left"/>
+      <w:pPr>
+        <w:ind w:left="720" w:hanging="360"/>
+      </w:pPr>
+      <w:rPr>
+        <w:rFonts w:hint="default"/>
+      </w:rPr>
+    </w:lvl>
+    <w:lvl w:ilvl="1" w:tplc="FFFFFFFF" w:tentative="1">
+      <w:start w:val="1"/>
+      <w:numFmt w:val="bullet"/>
+      <w:lvlText w:val="o"/>
+      <w:lvlJc w:val="left"/>
+      <w:pPr>
+        <w:ind w:left="1440" w:hanging="360"/>
+      </w:pPr>
+      <w:rPr>
+        <w:rFonts w:ascii="Courier New" w:hAnsi="Courier New" w:cs="Courier New" w:hint="default"/>
+      </w:rPr>
+    </w:lvl>
+    <w:lvl w:ilvl="2" w:tplc="FFFFFFFF" w:tentative="1">
+      <w:start w:val="1"/>
+      <w:numFmt w:val="bullet"/>
+      <w:lvlText w:val=""/>
+      <w:lvlJc w:val="left"/>
+      <w:pPr>
+        <w:ind w:left="2160" w:hanging="360"/>
+      </w:pPr>
+      <w:rPr>
+        <w:rFonts w:ascii="Wingdings" w:hAnsi="Wingdings" w:hint="default"/>
+      </w:rPr>
+    </w:lvl>
+    <w:lvl w:ilvl="3" w:tplc="FFFFFFFF" w:tentative="1">
+      <w:start w:val="1"/>
+      <w:numFmt w:val="bullet"/>
+      <w:lvlText w:val=""/>
+      <w:lvlJc w:val="left"/>
+      <w:pPr>
+        <w:ind w:left="2880" w:hanging="360"/>
+      </w:pPr>
+      <w:rPr>
+        <w:rFonts w:ascii="Symbol" w:hAnsi="Symbol" w:hint="default"/>
+      </w:rPr>
+    </w:lvl>
+    <w:lvl w:ilvl="4" w:tplc="FFFFFFFF" w:tentative="1">
+      <w:start w:val="1"/>
+      <w:numFmt w:val="bullet"/>
+      <w:lvlText w:val="o"/>
+      <w:lvlJc w:val="left"/>
+      <w:pPr>
+        <w:ind w:left="3600" w:hanging="360"/>
+      </w:pPr>
+      <w:rPr>
+        <w:rFonts w:ascii="Courier New" w:hAnsi="Courier New" w:cs="Courier New" w:hint="default"/>
+      </w:rPr>
+    </w:lvl>
+    <w:lvl w:ilvl="5" w:tplc="FFFFFFFF" w:tentative="1">
+      <w:start w:val="1"/>
+      <w:numFmt w:val="bullet"/>
+      <w:lvlText w:val=""/>
+      <w:lvlJc w:val="left"/>
+      <w:pPr>
+        <w:ind w:left="4320" w:hanging="360"/>
+      </w:pPr>
+      <w:rPr>
+        <w:rFonts w:ascii="Wingdings" w:hAnsi="Wingdings" w:hint="default"/>
+      </w:rPr>
+    </w:lvl>
+    <w:lvl w:ilvl="6" w:tplc="FFFFFFFF" w:tentative="1">
+      <w:start w:val="1"/>
+      <w:numFmt w:val="bullet"/>
+      <w:lvlText w:val=""/>
+      <w:lvlJc w:val="left"/>
+      <w:pPr>
+        <w:ind w:left="5040" w:hanging="360"/>
+      </w:pPr>
+      <w:rPr>
+        <w:rFonts w:ascii="Symbol" w:hAnsi="Symbol" w:hint="default"/>
+      </w:rPr>
+    </w:lvl>
+    <w:lvl w:ilvl="7" w:tplc="FFFFFFFF" w:tentative="1">
+      <w:start w:val="1"/>
+      <w:numFmt w:val="bullet"/>
+      <w:lvlText w:val="o"/>
+      <w:lvlJc w:val="left"/>
+      <w:pPr>
+        <w:ind w:left="5760" w:hanging="360"/>
+      </w:pPr>
+      <w:rPr>
+        <w:rFonts w:ascii="Courier New" w:hAnsi="Courier New" w:cs="Courier New" w:hint="default"/>
+      </w:rPr>
+    </w:lvl>
+    <w:lvl w:ilvl="8" w:tplc="FFFFFFFF" w:tentative="1">
+      <w:start w:val="1"/>
+      <w:numFmt w:val="bullet"/>
+      <w:lvlText w:val=""/>
+      <w:lvlJc w:val="left"/>
+      <w:pPr>
+        <w:ind w:left="6480" w:hanging="360"/>
+      </w:pPr>
+      <w:rPr>
+        <w:rFonts w:ascii="Wingdings" w:hAnsi="Wingdings" w:hint="default"/>
+      </w:rPr>
+    </w:lvl>
+  </w:abstractNum>
+  <w:abstractNum w:abstractNumId="13" w15:restartNumberingAfterBreak="0">
     <w:nsid w:val="31596E21"/>
     <w:multiLevelType w:val="hybridMultilevel"/>
     <w:tmpl w:val="66CE809E"/>
@@ -6879,7 +7021,7 @@
       </w:pPr>
     </w:lvl>
   </w:abstractNum>
-  <w:abstractNum w:abstractNumId="13" w15:restartNumberingAfterBreak="0">
+  <w:abstractNum w:abstractNumId="14" w15:restartNumberingAfterBreak="0">
     <w:nsid w:val="374E7508"/>
     <w:multiLevelType w:val="hybridMultilevel"/>
     <w:tmpl w:val="15DAA342"/>
@@ -6992,7 +7134,7 @@
       </w:rPr>
     </w:lvl>
   </w:abstractNum>
-  <w:abstractNum w:abstractNumId="14" w15:restartNumberingAfterBreak="0">
+  <w:abstractNum w:abstractNumId="15" w15:restartNumberingAfterBreak="0">
     <w:nsid w:val="387F2762"/>
     <w:multiLevelType w:val="hybridMultilevel"/>
     <w:tmpl w:val="4802ED4A"/>
@@ -7081,7 +7223,7 @@
       </w:pPr>
     </w:lvl>
   </w:abstractNum>
-  <w:abstractNum w:abstractNumId="15" w15:restartNumberingAfterBreak="0">
+  <w:abstractNum w:abstractNumId="16" w15:restartNumberingAfterBreak="0">
     <w:nsid w:val="3C095EDE"/>
     <w:multiLevelType w:val="hybridMultilevel"/>
     <w:tmpl w:val="85220896"/>
@@ -7194,7 +7336,7 @@
       </w:rPr>
     </w:lvl>
   </w:abstractNum>
-  <w:abstractNum w:abstractNumId="16" w15:restartNumberingAfterBreak="0">
+  <w:abstractNum w:abstractNumId="17" w15:restartNumberingAfterBreak="0">
     <w:nsid w:val="3D517D42"/>
     <w:multiLevelType w:val="multilevel"/>
     <w:tmpl w:val="4894C588"/>
@@ -7307,7 +7449,7 @@
       </w:rPr>
     </w:lvl>
   </w:abstractNum>
-  <w:abstractNum w:abstractNumId="17" w15:restartNumberingAfterBreak="0">
+  <w:abstractNum w:abstractNumId="18" w15:restartNumberingAfterBreak="0">
     <w:nsid w:val="3F002490"/>
     <w:multiLevelType w:val="hybridMultilevel"/>
     <w:tmpl w:val="CAF0EE74"/>
@@ -7420,7 +7562,120 @@
       </w:rPr>
     </w:lvl>
   </w:abstractNum>
-  <w:abstractNum w:abstractNumId="18" w15:restartNumberingAfterBreak="0">
+  <w:abstractNum w:abstractNumId="19" w15:restartNumberingAfterBreak="0">
+    <w:nsid w:val="42D473CA"/>
+    <w:multiLevelType w:val="hybridMultilevel"/>
+    <w:tmpl w:val="CD303450"/>
+    <w:lvl w:ilvl="0" w:tplc="04100001">
+      <w:start w:val="1"/>
+      <w:numFmt w:val="bullet"/>
+      <w:lvlText w:val=""/>
+      <w:lvlJc w:val="left"/>
+      <w:pPr>
+        <w:ind w:left="720" w:hanging="360"/>
+      </w:pPr>
+      <w:rPr>
+        <w:rFonts w:ascii="Symbol" w:hAnsi="Symbol" w:hint="default"/>
+      </w:rPr>
+    </w:lvl>
+    <w:lvl w:ilvl="1" w:tplc="04100003" w:tentative="1">
+      <w:start w:val="1"/>
+      <w:numFmt w:val="bullet"/>
+      <w:lvlText w:val="o"/>
+      <w:lvlJc w:val="left"/>
+      <w:pPr>
+        <w:ind w:left="1440" w:hanging="360"/>
+      </w:pPr>
+      <w:rPr>
+        <w:rFonts w:ascii="Courier New" w:hAnsi="Courier New" w:cs="Courier New" w:hint="default"/>
+      </w:rPr>
+    </w:lvl>
+    <w:lvl w:ilvl="2" w:tplc="04100005" w:tentative="1">
+      <w:start w:val="1"/>
+      <w:numFmt w:val="bullet"/>
+      <w:lvlText w:val=""/>
+      <w:lvlJc w:val="left"/>
+      <w:pPr>
+        <w:ind w:left="2160" w:hanging="360"/>
+      </w:pPr>
+      <w:rPr>
+        <w:rFonts w:ascii="Wingdings" w:hAnsi="Wingdings" w:hint="default"/>
+      </w:rPr>
+    </w:lvl>
+    <w:lvl w:ilvl="3" w:tplc="04100001" w:tentative="1">
+      <w:start w:val="1"/>
+      <w:numFmt w:val="bullet"/>
+      <w:lvlText w:val=""/>
+      <w:lvlJc w:val="left"/>
+      <w:pPr>
+        <w:ind w:left="2880" w:hanging="360"/>
+      </w:pPr>
+      <w:rPr>
+        <w:rFonts w:ascii="Symbol" w:hAnsi="Symbol" w:hint="default"/>
+      </w:rPr>
+    </w:lvl>
+    <w:lvl w:ilvl="4" w:tplc="04100003" w:tentative="1">
+      <w:start w:val="1"/>
+      <w:numFmt w:val="bullet"/>
+      <w:lvlText w:val="o"/>
+      <w:lvlJc w:val="left"/>
+      <w:pPr>
+        <w:ind w:left="3600" w:hanging="360"/>
+      </w:pPr>
+      <w:rPr>
+        <w:rFonts w:ascii="Courier New" w:hAnsi="Courier New" w:cs="Courier New" w:hint="default"/>
+      </w:rPr>
+    </w:lvl>
+    <w:lvl w:ilvl="5" w:tplc="04100005" w:tentative="1">
+      <w:start w:val="1"/>
+      <w:numFmt w:val="bullet"/>
+      <w:lvlText w:val=""/>
+      <w:lvlJc w:val="left"/>
+      <w:pPr>
+        <w:ind w:left="4320" w:hanging="360"/>
+      </w:pPr>
+      <w:rPr>
+        <w:rFonts w:ascii="Wingdings" w:hAnsi="Wingdings" w:hint="default"/>
+      </w:rPr>
+    </w:lvl>
+    <w:lvl w:ilvl="6" w:tplc="04100001" w:tentative="1">
+      <w:start w:val="1"/>
+      <w:numFmt w:val="bullet"/>
+      <w:lvlText w:val=""/>
+      <w:lvlJc w:val="left"/>
+      <w:pPr>
+        <w:ind w:left="5040" w:hanging="360"/>
+      </w:pPr>
+      <w:rPr>
+        <w:rFonts w:ascii="Symbol" w:hAnsi="Symbol" w:hint="default"/>
+      </w:rPr>
+    </w:lvl>
+    <w:lvl w:ilvl="7" w:tplc="04100003" w:tentative="1">
+      <w:start w:val="1"/>
+      <w:numFmt w:val="bullet"/>
+      <w:lvlText w:val="o"/>
+      <w:lvlJc w:val="left"/>
+      <w:pPr>
+        <w:ind w:left="5760" w:hanging="360"/>
+      </w:pPr>
+      <w:rPr>
+        <w:rFonts w:ascii="Courier New" w:hAnsi="Courier New" w:cs="Courier New" w:hint="default"/>
+      </w:rPr>
+    </w:lvl>
+    <w:lvl w:ilvl="8" w:tplc="04100005" w:tentative="1">
+      <w:start w:val="1"/>
+      <w:numFmt w:val="bullet"/>
+      <w:lvlText w:val=""/>
+      <w:lvlJc w:val="left"/>
+      <w:pPr>
+        <w:ind w:left="6480" w:hanging="360"/>
+      </w:pPr>
+      <w:rPr>
+        <w:rFonts w:ascii="Wingdings" w:hAnsi="Wingdings" w:hint="default"/>
+      </w:rPr>
+    </w:lvl>
+  </w:abstractNum>
+  <w:abstractNum w:abstractNumId="20" w15:restartNumberingAfterBreak="0">
     <w:nsid w:val="47F82751"/>
     <w:multiLevelType w:val="hybridMultilevel"/>
     <w:tmpl w:val="6E5C3D1A"/>
@@ -7509,7 +7764,7 @@
       </w:pPr>
     </w:lvl>
   </w:abstractNum>
-  <w:abstractNum w:abstractNumId="19" w15:restartNumberingAfterBreak="0">
+  <w:abstractNum w:abstractNumId="21" w15:restartNumberingAfterBreak="0">
     <w:nsid w:val="4E0B4C80"/>
     <w:multiLevelType w:val="hybridMultilevel"/>
     <w:tmpl w:val="1766E3DC"/>
@@ -7622,7 +7877,7 @@
       </w:rPr>
     </w:lvl>
   </w:abstractNum>
-  <w:abstractNum w:abstractNumId="20" w15:restartNumberingAfterBreak="0">
+  <w:abstractNum w:abstractNumId="22" w15:restartNumberingAfterBreak="0">
     <w:nsid w:val="520302D0"/>
     <w:multiLevelType w:val="hybridMultilevel"/>
     <w:tmpl w:val="441EB690"/>
@@ -7735,7 +7990,7 @@
       </w:rPr>
     </w:lvl>
   </w:abstractNum>
-  <w:abstractNum w:abstractNumId="21" w15:restartNumberingAfterBreak="0">
+  <w:abstractNum w:abstractNumId="23" w15:restartNumberingAfterBreak="0">
     <w:nsid w:val="55CB0232"/>
     <w:multiLevelType w:val="hybridMultilevel"/>
     <w:tmpl w:val="F5E4D5FA"/>
@@ -7824,7 +8079,7 @@
       </w:pPr>
     </w:lvl>
   </w:abstractNum>
-  <w:abstractNum w:abstractNumId="22" w15:restartNumberingAfterBreak="0">
+  <w:abstractNum w:abstractNumId="24" w15:restartNumberingAfterBreak="0">
     <w:nsid w:val="5BBF687A"/>
     <w:multiLevelType w:val="hybridMultilevel"/>
     <w:tmpl w:val="CC800366"/>
@@ -7937,7 +8192,7 @@
       </w:rPr>
     </w:lvl>
   </w:abstractNum>
-  <w:abstractNum w:abstractNumId="23" w15:restartNumberingAfterBreak="0">
+  <w:abstractNum w:abstractNumId="25" w15:restartNumberingAfterBreak="0">
     <w:nsid w:val="60253198"/>
     <w:multiLevelType w:val="multilevel"/>
     <w:tmpl w:val="BA18D768"/>
@@ -8050,7 +8305,7 @@
       </w:rPr>
     </w:lvl>
   </w:abstractNum>
-  <w:abstractNum w:abstractNumId="24" w15:restartNumberingAfterBreak="0">
+  <w:abstractNum w:abstractNumId="26" w15:restartNumberingAfterBreak="0">
     <w:nsid w:val="67334C6A"/>
     <w:multiLevelType w:val="hybridMultilevel"/>
     <w:tmpl w:val="9F564E08"/>
@@ -8136,7 +8391,7 @@
       </w:pPr>
     </w:lvl>
   </w:abstractNum>
-  <w:abstractNum w:abstractNumId="25" w15:restartNumberingAfterBreak="0">
+  <w:abstractNum w:abstractNumId="27" w15:restartNumberingAfterBreak="0">
     <w:nsid w:val="67A44E9C"/>
     <w:multiLevelType w:val="hybridMultilevel"/>
     <w:tmpl w:val="4EF2FC74"/>
@@ -8225,7 +8480,7 @@
       </w:pPr>
     </w:lvl>
   </w:abstractNum>
-  <w:abstractNum w:abstractNumId="26" w15:restartNumberingAfterBreak="0">
+  <w:abstractNum w:abstractNumId="28" w15:restartNumberingAfterBreak="0">
     <w:nsid w:val="6D812FB6"/>
     <w:multiLevelType w:val="hybridMultilevel"/>
     <w:tmpl w:val="A5320914"/>
@@ -8314,7 +8569,120 @@
       </w:pPr>
     </w:lvl>
   </w:abstractNum>
-  <w:abstractNum w:abstractNumId="27" w15:restartNumberingAfterBreak="0">
+  <w:abstractNum w:abstractNumId="29" w15:restartNumberingAfterBreak="0">
+    <w:nsid w:val="774140B9"/>
+    <w:multiLevelType w:val="hybridMultilevel"/>
+    <w:tmpl w:val="99EEC874"/>
+    <w:lvl w:ilvl="0" w:tplc="04100001">
+      <w:start w:val="1"/>
+      <w:numFmt w:val="bullet"/>
+      <w:lvlText w:val=""/>
+      <w:lvlJc w:val="left"/>
+      <w:pPr>
+        <w:ind w:left="720" w:hanging="360"/>
+      </w:pPr>
+      <w:rPr>
+        <w:rFonts w:ascii="Symbol" w:hAnsi="Symbol" w:hint="default"/>
+      </w:rPr>
+    </w:lvl>
+    <w:lvl w:ilvl="1" w:tplc="04100003" w:tentative="1">
+      <w:start w:val="1"/>
+      <w:numFmt w:val="bullet"/>
+      <w:lvlText w:val="o"/>
+      <w:lvlJc w:val="left"/>
+      <w:pPr>
+        <w:ind w:left="1440" w:hanging="360"/>
+      </w:pPr>
+      <w:rPr>
+        <w:rFonts w:ascii="Courier New" w:hAnsi="Courier New" w:cs="Courier New" w:hint="default"/>
+      </w:rPr>
+    </w:lvl>
+    <w:lvl w:ilvl="2" w:tplc="04100005" w:tentative="1">
+      <w:start w:val="1"/>
+      <w:numFmt w:val="bullet"/>
+      <w:lvlText w:val=""/>
+      <w:lvlJc w:val="left"/>
+      <w:pPr>
+        <w:ind w:left="2160" w:hanging="360"/>
+      </w:pPr>
+      <w:rPr>
+        <w:rFonts w:ascii="Wingdings" w:hAnsi="Wingdings" w:hint="default"/>
+      </w:rPr>
+    </w:lvl>
+    <w:lvl w:ilvl="3" w:tplc="04100001" w:tentative="1">
+      <w:start w:val="1"/>
+      <w:numFmt w:val="bullet"/>
+      <w:lvlText w:val=""/>
+      <w:lvlJc w:val="left"/>
+      <w:pPr>
+        <w:ind w:left="2880" w:hanging="360"/>
+      </w:pPr>
+      <w:rPr>
+        <w:rFonts w:ascii="Symbol" w:hAnsi="Symbol" w:hint="default"/>
+      </w:rPr>
+    </w:lvl>
+    <w:lvl w:ilvl="4" w:tplc="04100003" w:tentative="1">
+      <w:start w:val="1"/>
+      <w:numFmt w:val="bullet"/>
+      <w:lvlText w:val="o"/>
+      <w:lvlJc w:val="left"/>
+      <w:pPr>
+        <w:ind w:left="3600" w:hanging="360"/>
+      </w:pPr>
+      <w:rPr>
+        <w:rFonts w:ascii="Courier New" w:hAnsi="Courier New" w:cs="Courier New" w:hint="default"/>
+      </w:rPr>
+    </w:lvl>
+    <w:lvl w:ilvl="5" w:tplc="04100005" w:tentative="1">
+      <w:start w:val="1"/>
+      <w:numFmt w:val="bullet"/>
+      <w:lvlText w:val=""/>
+      <w:lvlJc w:val="left"/>
+      <w:pPr>
+        <w:ind w:left="4320" w:hanging="360"/>
+      </w:pPr>
+      <w:rPr>
+        <w:rFonts w:ascii="Wingdings" w:hAnsi="Wingdings" w:hint="default"/>
+      </w:rPr>
+    </w:lvl>
+    <w:lvl w:ilvl="6" w:tplc="04100001" w:tentative="1">
+      <w:start w:val="1"/>
+      <w:numFmt w:val="bullet"/>
+      <w:lvlText w:val=""/>
+      <w:lvlJc w:val="left"/>
+      <w:pPr>
+        <w:ind w:left="5040" w:hanging="360"/>
+      </w:pPr>
+      <w:rPr>
+        <w:rFonts w:ascii="Symbol" w:hAnsi="Symbol" w:hint="default"/>
+      </w:rPr>
+    </w:lvl>
+    <w:lvl w:ilvl="7" w:tplc="04100003" w:tentative="1">
+      <w:start w:val="1"/>
+      <w:numFmt w:val="bullet"/>
+      <w:lvlText w:val="o"/>
+      <w:lvlJc w:val="left"/>
+      <w:pPr>
+        <w:ind w:left="5760" w:hanging="360"/>
+      </w:pPr>
+      <w:rPr>
+        <w:rFonts w:ascii="Courier New" w:hAnsi="Courier New" w:cs="Courier New" w:hint="default"/>
+      </w:rPr>
+    </w:lvl>
+    <w:lvl w:ilvl="8" w:tplc="04100005" w:tentative="1">
+      <w:start w:val="1"/>
+      <w:numFmt w:val="bullet"/>
+      <w:lvlText w:val=""/>
+      <w:lvlJc w:val="left"/>
+      <w:pPr>
+        <w:ind w:left="6480" w:hanging="360"/>
+      </w:pPr>
+      <w:rPr>
+        <w:rFonts w:ascii="Wingdings" w:hAnsi="Wingdings" w:hint="default"/>
+      </w:rPr>
+    </w:lvl>
+  </w:abstractNum>
+  <w:abstractNum w:abstractNumId="30" w15:restartNumberingAfterBreak="0">
     <w:nsid w:val="7B8B490E"/>
     <w:multiLevelType w:val="hybridMultilevel"/>
     <w:tmpl w:val="F3C09B84"/>
@@ -8403,7 +8771,7 @@
       </w:pPr>
     </w:lvl>
   </w:abstractNum>
-  <w:abstractNum w:abstractNumId="28" w15:restartNumberingAfterBreak="0">
+  <w:abstractNum w:abstractNumId="31" w15:restartNumberingAfterBreak="0">
     <w:nsid w:val="7E177EAA"/>
     <w:multiLevelType w:val="hybridMultilevel"/>
     <w:tmpl w:val="A5320914"/>
@@ -8493,28 +8861,28 @@
     </w:lvl>
   </w:abstractNum>
   <w:num w:numId="1" w16cid:durableId="1894196894">
-    <w:abstractNumId w:val="12"/>
+    <w:abstractNumId w:val="13"/>
   </w:num>
   <w:num w:numId="2" w16cid:durableId="139739103">
     <w:abstractNumId w:val="11"/>
   </w:num>
   <w:num w:numId="3" w16cid:durableId="1418558161">
-    <w:abstractNumId w:val="21"/>
+    <w:abstractNumId w:val="23"/>
   </w:num>
   <w:num w:numId="4" w16cid:durableId="673843718">
-    <w:abstractNumId w:val="25"/>
+    <w:abstractNumId w:val="27"/>
   </w:num>
   <w:num w:numId="5" w16cid:durableId="287200632">
     <w:abstractNumId w:val="1"/>
   </w:num>
   <w:num w:numId="6" w16cid:durableId="382556771">
-    <w:abstractNumId w:val="19"/>
+    <w:abstractNumId w:val="21"/>
   </w:num>
   <w:num w:numId="7" w16cid:durableId="2033191045">
     <w:abstractNumId w:val="4"/>
   </w:num>
   <w:num w:numId="8" w16cid:durableId="719748469">
-    <w:abstractNumId w:val="18"/>
+    <w:abstractNumId w:val="20"/>
   </w:num>
   <w:num w:numId="9" w16cid:durableId="1571651281">
     <w:abstractNumId w:val="6"/>
@@ -8523,34 +8891,34 @@
     <w:abstractNumId w:val="5"/>
   </w:num>
   <w:num w:numId="11" w16cid:durableId="1709179304">
-    <w:abstractNumId w:val="27"/>
+    <w:abstractNumId w:val="30"/>
   </w:num>
   <w:num w:numId="12" w16cid:durableId="1051998906">
-    <w:abstractNumId w:val="13"/>
+    <w:abstractNumId w:val="14"/>
   </w:num>
   <w:num w:numId="13" w16cid:durableId="919368800">
-    <w:abstractNumId w:val="23"/>
+    <w:abstractNumId w:val="25"/>
   </w:num>
   <w:num w:numId="14" w16cid:durableId="72553367">
     <w:abstractNumId w:val="7"/>
   </w:num>
   <w:num w:numId="15" w16cid:durableId="990714701">
-    <w:abstractNumId w:val="16"/>
+    <w:abstractNumId w:val="17"/>
   </w:num>
   <w:num w:numId="16" w16cid:durableId="1058019270">
-    <w:abstractNumId w:val="26"/>
+    <w:abstractNumId w:val="28"/>
   </w:num>
   <w:num w:numId="17" w16cid:durableId="105080951">
-    <w:abstractNumId w:val="24"/>
+    <w:abstractNumId w:val="26"/>
   </w:num>
   <w:num w:numId="18" w16cid:durableId="333192557">
     <w:abstractNumId w:val="0"/>
   </w:num>
   <w:num w:numId="19" w16cid:durableId="1260329569">
-    <w:abstractNumId w:val="14"/>
+    <w:abstractNumId w:val="15"/>
   </w:num>
   <w:num w:numId="20" w16cid:durableId="291443304">
-    <w:abstractNumId w:val="28"/>
+    <w:abstractNumId w:val="31"/>
   </w:num>
   <w:num w:numId="21" w16cid:durableId="1654093836">
     <w:abstractNumId w:val="10"/>
@@ -8559,25 +8927,34 @@
     <w:abstractNumId w:val="3"/>
   </w:num>
   <w:num w:numId="23" w16cid:durableId="1364598056">
-    <w:abstractNumId w:val="17"/>
+    <w:abstractNumId w:val="18"/>
   </w:num>
   <w:num w:numId="24" w16cid:durableId="970401757">
     <w:abstractNumId w:val="2"/>
   </w:num>
   <w:num w:numId="25" w16cid:durableId="1352955820">
-    <w:abstractNumId w:val="22"/>
+    <w:abstractNumId w:val="24"/>
   </w:num>
   <w:num w:numId="26" w16cid:durableId="441730907">
-    <w:abstractNumId w:val="20"/>
+    <w:abstractNumId w:val="22"/>
   </w:num>
   <w:num w:numId="27" w16cid:durableId="1235163798">
     <w:abstractNumId w:val="8"/>
   </w:num>
   <w:num w:numId="28" w16cid:durableId="704185148">
-    <w:abstractNumId w:val="15"/>
+    <w:abstractNumId w:val="16"/>
   </w:num>
   <w:num w:numId="29" w16cid:durableId="1909685609">
     <w:abstractNumId w:val="9"/>
+  </w:num>
+  <w:num w:numId="30" w16cid:durableId="1485510916">
+    <w:abstractNumId w:val="29"/>
+  </w:num>
+  <w:num w:numId="31" w16cid:durableId="1158839739">
+    <w:abstractNumId w:val="19"/>
+  </w:num>
+  <w:num w:numId="32" w16cid:durableId="935602799">
+    <w:abstractNumId w:val="12"/>
   </w:num>
 </w:numbering>
 </file>
@@ -8982,7 +9359,7 @@
   <w:style w:type="paragraph" w:default="1" w:styleId="Normale">
     <w:name w:val="Normal"/>
     <w:qFormat/>
-    <w:rsid w:val="00D2216E"/>
+    <w:rsid w:val="00EA17DF"/>
   </w:style>
   <w:style w:type="character" w:default="1" w:styleId="Carpredefinitoparagrafo">
     <w:name w:val="Default Paragraph Font"/>

</xml_diff>

<commit_message>
Terza Versione Problem Statement
</commit_message>
<xml_diff>
--- a/Deliverables/ProblemStatement_FocusProject.docx
+++ b/Deliverables/ProblemStatement_FocusProject.docx
@@ -1115,7 +1115,23 @@
           <w:sz w:val="28"/>
           <w:szCs w:val="28"/>
         </w:rPr>
-        <w:t>, password e la dovuta documentazione; alla fine dell’inserimento verrà reindirizzato alla sua homepage (</w:t>
+        <w:t>, password e la dovuta documentazione</w:t>
+      </w:r>
+      <w:r>
+        <w:rPr>
+          <w:rFonts w:ascii="Nirmala UI Semilight" w:hAnsi="Nirmala UI Semilight" w:cs="Nirmala UI Semilight"/>
+          <w:sz w:val="28"/>
+          <w:szCs w:val="28"/>
+        </w:rPr>
+        <w:t xml:space="preserve"> </w:t>
+      </w:r>
+      <w:r>
+        <w:rPr>
+          <w:rFonts w:ascii="Nirmala UI Semilight" w:hAnsi="Nirmala UI Semilight" w:cs="Nirmala UI Semilight"/>
+          <w:sz w:val="28"/>
+          <w:szCs w:val="28"/>
+        </w:rPr>
+        <w:t>(</w:t>
       </w:r>
       <w:r>
         <w:rPr>
@@ -1133,7 +1149,15 @@
           <w:sz w:val="28"/>
           <w:szCs w:val="28"/>
         </w:rPr>
-        <w:t>).</w:t>
+        <w:t>)</w:t>
+      </w:r>
+      <w:r>
+        <w:rPr>
+          <w:rFonts w:ascii="Nirmala UI Semilight" w:hAnsi="Nirmala UI Semilight" w:cs="Nirmala UI Semilight"/>
+          <w:sz w:val="28"/>
+          <w:szCs w:val="28"/>
+        </w:rPr>
+        <w:t>.</w:t>
       </w:r>
     </w:p>
     <w:p>
@@ -1153,8 +1177,130 @@
           <w:sz w:val="28"/>
           <w:szCs w:val="28"/>
         </w:rPr>
+        <w:t xml:space="preserve"> </w:t>
+      </w:r>
+      <w:r>
+        <w:rPr>
+          <w:rFonts w:ascii="Nirmala UI Semilight" w:hAnsi="Nirmala UI Semilight" w:cs="Nirmala UI Semilight"/>
+          <w:sz w:val="28"/>
+          <w:szCs w:val="28"/>
+          <w:u w:val="single"/>
+        </w:rPr>
+        <w:t>A</w:t>
+      </w:r>
+      <w:r>
+        <w:rPr>
+          <w:rFonts w:ascii="Nirmala UI Semilight" w:hAnsi="Nirmala UI Semilight" w:cs="Nirmala UI Semilight"/>
+          <w:sz w:val="28"/>
+          <w:szCs w:val="28"/>
+          <w:u w:val="single"/>
+        </w:rPr>
+        <w:t>lla</w:t>
+      </w:r>
+      <w:r>
+        <w:rPr>
+          <w:rFonts w:ascii="Nirmala UI Semilight" w:hAnsi="Nirmala UI Semilight" w:cs="Nirmala UI Semilight"/>
+          <w:sz w:val="28"/>
+          <w:szCs w:val="28"/>
+        </w:rPr>
+        <w:t xml:space="preserve"> fine dell’inserimento verrà reindirizzato alla sua homepage</w:t>
+      </w:r>
+      <w:r>
+        <w:rPr>
+          <w:rFonts w:ascii="Nirmala UI Semilight" w:hAnsi="Nirmala UI Semilight" w:cs="Nirmala UI Semilight"/>
+          <w:sz w:val="28"/>
+          <w:szCs w:val="28"/>
+        </w:rPr>
+        <w:t>.</w:t>
+      </w:r>
+    </w:p>
+    <w:p>
+      <w:pPr>
+        <w:spacing w:after="0"/>
+        <w:ind w:left="705"/>
+        <w:jc w:val="both"/>
+        <w:rPr>
+          <w:rFonts w:ascii="Nirmala UI Semilight" w:hAnsi="Nirmala UI Semilight" w:cs="Nirmala UI Semilight"/>
+          <w:sz w:val="28"/>
+          <w:szCs w:val="28"/>
+        </w:rPr>
+      </w:pPr>
+      <w:r>
+        <w:rPr>
+          <w:rFonts w:ascii="Nirmala UI Semilight" w:hAnsi="Nirmala UI Semilight" w:cs="Nirmala UI Semilight"/>
+          <w:sz w:val="28"/>
+          <w:szCs w:val="28"/>
+        </w:rPr>
         <w:tab/>
       </w:r>
+      <w:r>
+        <w:rPr>
+          <w:rFonts w:ascii="Nirmala UI Semilight" w:hAnsi="Nirmala UI Semilight" w:cs="Nirmala UI Semilight"/>
+          <w:noProof/>
+          <w:sz w:val="28"/>
+          <w:szCs w:val="28"/>
+        </w:rPr>
+        <w:drawing>
+          <wp:inline distT="0" distB="0" distL="0" distR="0" wp14:anchorId="1A854763" wp14:editId="7C1B7F6B">
+            <wp:extent cx="5981700" cy="5076825"/>
+            <wp:effectExtent l="0" t="0" r="0" b="9525"/>
+            <wp:docPr id="1385539288" name="Immagine 2"/>
+            <wp:cNvGraphicFramePr>
+              <a:graphicFrameLocks xmlns:a="http://schemas.openxmlformats.org/drawingml/2006/main" noChangeAspect="1"/>
+            </wp:cNvGraphicFramePr>
+            <a:graphic xmlns:a="http://schemas.openxmlformats.org/drawingml/2006/main">
+              <a:graphicData uri="http://schemas.openxmlformats.org/drawingml/2006/picture">
+                <pic:pic xmlns:pic="http://schemas.openxmlformats.org/drawingml/2006/picture">
+                  <pic:nvPicPr>
+                    <pic:cNvPr id="0" name="Picture 2"/>
+                    <pic:cNvPicPr>
+                      <a:picLocks noChangeAspect="1" noChangeArrowheads="1"/>
+                    </pic:cNvPicPr>
+                  </pic:nvPicPr>
+                  <pic:blipFill>
+                    <a:blip r:embed="rId10">
+                      <a:extLst>
+                        <a:ext uri="{28A0092B-C50C-407E-A947-70E740481C1C}">
+                          <a14:useLocalDpi xmlns:a14="http://schemas.microsoft.com/office/drawing/2010/main" val="0"/>
+                        </a:ext>
+                      </a:extLst>
+                    </a:blip>
+                    <a:srcRect/>
+                    <a:stretch>
+                      <a:fillRect/>
+                    </a:stretch>
+                  </pic:blipFill>
+                  <pic:spPr bwMode="auto">
+                    <a:xfrm>
+                      <a:off x="0" y="0"/>
+                      <a:ext cx="5981700" cy="5076825"/>
+                    </a:xfrm>
+                    <a:prstGeom prst="rect">
+                      <a:avLst/>
+                    </a:prstGeom>
+                    <a:noFill/>
+                    <a:ln>
+                      <a:noFill/>
+                    </a:ln>
+                  </pic:spPr>
+                </pic:pic>
+              </a:graphicData>
+            </a:graphic>
+          </wp:inline>
+        </w:drawing>
+      </w:r>
+    </w:p>
+    <w:p>
+      <w:pPr>
+        <w:spacing w:after="0"/>
+        <w:ind w:left="705"/>
+        <w:jc w:val="both"/>
+        <w:rPr>
+          <w:rFonts w:ascii="Nirmala UI Semilight" w:hAnsi="Nirmala UI Semilight" w:cs="Nirmala UI Semilight"/>
+          <w:sz w:val="28"/>
+          <w:szCs w:val="28"/>
+        </w:rPr>
+      </w:pPr>
     </w:p>
     <w:p>
       <w:pPr>
@@ -1182,6 +1328,7 @@
           <w:sz w:val="28"/>
           <w:szCs w:val="28"/>
         </w:rPr>
+        <w:lastRenderedPageBreak/>
         <w:t>GESTIONE OPERAZIONI</w:t>
       </w:r>
     </w:p>
@@ -1241,6 +1388,74 @@
           <w:szCs w:val="28"/>
         </w:rPr>
         <w:t>). Sceglie di accedere alla dashboard del personale al fine di registrare i propri dipendenti cosicché anch’essi potranno accedere al sito.</w:t>
+      </w:r>
+    </w:p>
+    <w:p>
+      <w:pPr>
+        <w:spacing w:after="0"/>
+        <w:ind w:left="705"/>
+        <w:jc w:val="both"/>
+        <w:rPr>
+          <w:rFonts w:ascii="Nirmala UI Semilight" w:hAnsi="Nirmala UI Semilight" w:cs="Nirmala UI Semilight"/>
+          <w:sz w:val="28"/>
+          <w:szCs w:val="28"/>
+        </w:rPr>
+      </w:pPr>
+      <w:r>
+        <w:rPr>
+          <w:rFonts w:ascii="Nirmala UI Semilight" w:hAnsi="Nirmala UI Semilight" w:cs="Nirmala UI Semilight"/>
+          <w:noProof/>
+          <w:sz w:val="28"/>
+          <w:szCs w:val="28"/>
+        </w:rPr>
+        <w:drawing>
+          <wp:inline distT="0" distB="0" distL="0" distR="0" wp14:anchorId="72BB71DD" wp14:editId="72E745B6">
+            <wp:extent cx="5981700" cy="5267325"/>
+            <wp:effectExtent l="0" t="0" r="0" b="9525"/>
+            <wp:docPr id="2084432564" name="Immagine 3"/>
+            <wp:cNvGraphicFramePr>
+              <a:graphicFrameLocks xmlns:a="http://schemas.openxmlformats.org/drawingml/2006/main" noChangeAspect="1"/>
+            </wp:cNvGraphicFramePr>
+            <a:graphic xmlns:a="http://schemas.openxmlformats.org/drawingml/2006/main">
+              <a:graphicData uri="http://schemas.openxmlformats.org/drawingml/2006/picture">
+                <pic:pic xmlns:pic="http://schemas.openxmlformats.org/drawingml/2006/picture">
+                  <pic:nvPicPr>
+                    <pic:cNvPr id="0" name="Picture 3"/>
+                    <pic:cNvPicPr>
+                      <a:picLocks noChangeAspect="1" noChangeArrowheads="1"/>
+                    </pic:cNvPicPr>
+                  </pic:nvPicPr>
+                  <pic:blipFill>
+                    <a:blip r:embed="rId11">
+                      <a:extLst>
+                        <a:ext uri="{28A0092B-C50C-407E-A947-70E740481C1C}">
+                          <a14:useLocalDpi xmlns:a14="http://schemas.microsoft.com/office/drawing/2010/main" val="0"/>
+                        </a:ext>
+                      </a:extLst>
+                    </a:blip>
+                    <a:srcRect/>
+                    <a:stretch>
+                      <a:fillRect/>
+                    </a:stretch>
+                  </pic:blipFill>
+                  <pic:spPr bwMode="auto">
+                    <a:xfrm>
+                      <a:off x="0" y="0"/>
+                      <a:ext cx="5981700" cy="5267325"/>
+                    </a:xfrm>
+                    <a:prstGeom prst="rect">
+                      <a:avLst/>
+                    </a:prstGeom>
+                    <a:noFill/>
+                    <a:ln>
+                      <a:noFill/>
+                    </a:ln>
+                  </pic:spPr>
+                </pic:pic>
+              </a:graphicData>
+            </a:graphic>
+          </wp:inline>
+        </w:drawing>
       </w:r>
     </w:p>
     <w:p>
@@ -1391,6 +1606,7 @@
           <w:sz w:val="28"/>
           <w:szCs w:val="28"/>
         </w:rPr>
+        <w:lastRenderedPageBreak/>
         <w:t xml:space="preserve">Tornato alla dashboard del personale preme il pulsante “Aggiungi Project Manager” e da qui ripete lo stesso procedimento descritto in precedenza; </w:t>
       </w:r>
       <w:proofErr w:type="gramStart"/>
@@ -1415,6 +1631,97 @@
     <w:p>
       <w:pPr>
         <w:spacing w:after="0"/>
+        <w:ind w:left="1416"/>
+        <w:jc w:val="both"/>
+        <w:rPr>
+          <w:rFonts w:ascii="Nirmala UI Semilight" w:hAnsi="Nirmala UI Semilight" w:cs="Nirmala UI Semilight"/>
+          <w:sz w:val="28"/>
+          <w:szCs w:val="28"/>
+        </w:rPr>
+      </w:pPr>
+    </w:p>
+    <w:p>
+      <w:pPr>
+        <w:spacing w:after="0"/>
+        <w:ind w:left="1416"/>
+        <w:jc w:val="both"/>
+        <w:rPr>
+          <w:rFonts w:ascii="Nirmala UI Semilight" w:hAnsi="Nirmala UI Semilight" w:cs="Nirmala UI Semilight"/>
+          <w:sz w:val="28"/>
+          <w:szCs w:val="28"/>
+        </w:rPr>
+      </w:pPr>
+    </w:p>
+    <w:p>
+      <w:pPr>
+        <w:spacing w:after="0"/>
+        <w:jc w:val="both"/>
+        <w:rPr>
+          <w:rFonts w:ascii="Nirmala UI Semilight" w:hAnsi="Nirmala UI Semilight" w:cs="Nirmala UI Semilight"/>
+          <w:sz w:val="28"/>
+          <w:szCs w:val="28"/>
+        </w:rPr>
+      </w:pPr>
+      <w:r>
+        <w:rPr>
+          <w:rFonts w:ascii="Nirmala UI Semilight" w:hAnsi="Nirmala UI Semilight" w:cs="Nirmala UI Semilight"/>
+          <w:noProof/>
+          <w:sz w:val="28"/>
+          <w:szCs w:val="28"/>
+        </w:rPr>
+        <w:drawing>
+          <wp:inline distT="0" distB="0" distL="0" distR="0" wp14:anchorId="0D02F6FE" wp14:editId="77372C7A">
+            <wp:extent cx="5981700" cy="5267325"/>
+            <wp:effectExtent l="0" t="0" r="0" b="9525"/>
+            <wp:docPr id="1743049989" name="Immagine 5"/>
+            <wp:cNvGraphicFramePr>
+              <a:graphicFrameLocks xmlns:a="http://schemas.openxmlformats.org/drawingml/2006/main" noChangeAspect="1"/>
+            </wp:cNvGraphicFramePr>
+            <a:graphic xmlns:a="http://schemas.openxmlformats.org/drawingml/2006/main">
+              <a:graphicData uri="http://schemas.openxmlformats.org/drawingml/2006/picture">
+                <pic:pic xmlns:pic="http://schemas.openxmlformats.org/drawingml/2006/picture">
+                  <pic:nvPicPr>
+                    <pic:cNvPr id="0" name="Picture 5"/>
+                    <pic:cNvPicPr>
+                      <a:picLocks noChangeAspect="1" noChangeArrowheads="1"/>
+                    </pic:cNvPicPr>
+                  </pic:nvPicPr>
+                  <pic:blipFill>
+                    <a:blip r:embed="rId12">
+                      <a:extLst>
+                        <a:ext uri="{28A0092B-C50C-407E-A947-70E740481C1C}">
+                          <a14:useLocalDpi xmlns:a14="http://schemas.microsoft.com/office/drawing/2010/main" val="0"/>
+                        </a:ext>
+                      </a:extLst>
+                    </a:blip>
+                    <a:srcRect/>
+                    <a:stretch>
+                      <a:fillRect/>
+                    </a:stretch>
+                  </pic:blipFill>
+                  <pic:spPr bwMode="auto">
+                    <a:xfrm>
+                      <a:off x="0" y="0"/>
+                      <a:ext cx="5981700" cy="5267325"/>
+                    </a:xfrm>
+                    <a:prstGeom prst="rect">
+                      <a:avLst/>
+                    </a:prstGeom>
+                    <a:noFill/>
+                    <a:ln>
+                      <a:noFill/>
+                    </a:ln>
+                  </pic:spPr>
+                </pic:pic>
+              </a:graphicData>
+            </a:graphic>
+          </wp:inline>
+        </w:drawing>
+      </w:r>
+    </w:p>
+    <w:p>
+      <w:pPr>
+        <w:spacing w:after="0"/>
         <w:jc w:val="both"/>
         <w:rPr>
           <w:rFonts w:ascii="Nirmala UI Semilight" w:hAnsi="Nirmala UI Semilight" w:cs="Nirmala UI Semilight"/>
@@ -1460,6 +1767,66 @@
         </w:rPr>
         <w:t xml:space="preserve"> dopodiché accede alla dashboard dei progetti.</w:t>
       </w:r>
+    </w:p>
+    <w:p>
+      <w:pPr>
+        <w:spacing w:after="0"/>
+        <w:ind w:left="708"/>
+        <w:jc w:val="both"/>
+        <w:rPr>
+          <w:rFonts w:ascii="Nirmala UI Semilight" w:hAnsi="Nirmala UI Semilight" w:cs="Nirmala UI Semilight"/>
+          <w:sz w:val="28"/>
+          <w:szCs w:val="28"/>
+        </w:rPr>
+      </w:pPr>
+    </w:p>
+    <w:p>
+      <w:pPr>
+        <w:spacing w:after="0"/>
+        <w:ind w:left="708"/>
+        <w:jc w:val="both"/>
+        <w:rPr>
+          <w:rFonts w:ascii="Nirmala UI Semilight" w:hAnsi="Nirmala UI Semilight" w:cs="Nirmala UI Semilight"/>
+          <w:sz w:val="28"/>
+          <w:szCs w:val="28"/>
+        </w:rPr>
+      </w:pPr>
+    </w:p>
+    <w:p>
+      <w:pPr>
+        <w:spacing w:after="0"/>
+        <w:ind w:left="708"/>
+        <w:jc w:val="both"/>
+        <w:rPr>
+          <w:rFonts w:ascii="Nirmala UI Semilight" w:hAnsi="Nirmala UI Semilight" w:cs="Nirmala UI Semilight"/>
+          <w:sz w:val="28"/>
+          <w:szCs w:val="28"/>
+        </w:rPr>
+      </w:pPr>
+    </w:p>
+    <w:p>
+      <w:pPr>
+        <w:spacing w:after="0"/>
+        <w:ind w:left="708"/>
+        <w:jc w:val="both"/>
+        <w:rPr>
+          <w:rFonts w:ascii="Nirmala UI Semilight" w:hAnsi="Nirmala UI Semilight" w:cs="Nirmala UI Semilight"/>
+          <w:sz w:val="28"/>
+          <w:szCs w:val="28"/>
+        </w:rPr>
+      </w:pPr>
+    </w:p>
+    <w:p>
+      <w:pPr>
+        <w:spacing w:after="0"/>
+        <w:ind w:left="708"/>
+        <w:jc w:val="both"/>
+        <w:rPr>
+          <w:rFonts w:ascii="Nirmala UI Semilight" w:hAnsi="Nirmala UI Semilight" w:cs="Nirmala UI Semilight"/>
+          <w:sz w:val="28"/>
+          <w:szCs w:val="28"/>
+        </w:rPr>
+      </w:pPr>
     </w:p>
     <w:p>
       <w:pPr>
@@ -1499,7 +1866,6 @@
           <w:sz w:val="28"/>
           <w:szCs w:val="28"/>
         </w:rPr>
-        <w:lastRenderedPageBreak/>
         <w:t>Assegnazione progetti</w:t>
       </w:r>
     </w:p>
@@ -1544,6 +1910,97 @@
     <w:p>
       <w:pPr>
         <w:spacing w:after="0"/>
+        <w:ind w:left="1416"/>
+        <w:jc w:val="both"/>
+        <w:rPr>
+          <w:rFonts w:ascii="Nirmala UI Semilight" w:hAnsi="Nirmala UI Semilight" w:cs="Nirmala UI Semilight"/>
+          <w:sz w:val="28"/>
+          <w:szCs w:val="28"/>
+        </w:rPr>
+      </w:pPr>
+    </w:p>
+    <w:p>
+      <w:pPr>
+        <w:spacing w:after="0"/>
+        <w:ind w:left="1416"/>
+        <w:jc w:val="both"/>
+        <w:rPr>
+          <w:rFonts w:ascii="Nirmala UI Semilight" w:hAnsi="Nirmala UI Semilight" w:cs="Nirmala UI Semilight"/>
+          <w:sz w:val="28"/>
+          <w:szCs w:val="28"/>
+        </w:rPr>
+      </w:pPr>
+    </w:p>
+    <w:p>
+      <w:pPr>
+        <w:spacing w:after="0"/>
+        <w:jc w:val="both"/>
+        <w:rPr>
+          <w:rFonts w:ascii="Nirmala UI Semilight" w:hAnsi="Nirmala UI Semilight" w:cs="Nirmala UI Semilight"/>
+          <w:sz w:val="28"/>
+          <w:szCs w:val="28"/>
+        </w:rPr>
+      </w:pPr>
+      <w:r>
+        <w:rPr>
+          <w:rFonts w:ascii="Nirmala UI Semilight" w:hAnsi="Nirmala UI Semilight" w:cs="Nirmala UI Semilight"/>
+          <w:noProof/>
+          <w:sz w:val="28"/>
+          <w:szCs w:val="28"/>
+        </w:rPr>
+        <w:drawing>
+          <wp:inline distT="0" distB="0" distL="0" distR="0" wp14:anchorId="4579B540" wp14:editId="30C97085">
+            <wp:extent cx="5981700" cy="5267325"/>
+            <wp:effectExtent l="0" t="0" r="0" b="9525"/>
+            <wp:docPr id="671071557" name="Immagine 6"/>
+            <wp:cNvGraphicFramePr>
+              <a:graphicFrameLocks xmlns:a="http://schemas.openxmlformats.org/drawingml/2006/main" noChangeAspect="1"/>
+            </wp:cNvGraphicFramePr>
+            <a:graphic xmlns:a="http://schemas.openxmlformats.org/drawingml/2006/main">
+              <a:graphicData uri="http://schemas.openxmlformats.org/drawingml/2006/picture">
+                <pic:pic xmlns:pic="http://schemas.openxmlformats.org/drawingml/2006/picture">
+                  <pic:nvPicPr>
+                    <pic:cNvPr id="0" name="Picture 6"/>
+                    <pic:cNvPicPr>
+                      <a:picLocks noChangeAspect="1" noChangeArrowheads="1"/>
+                    </pic:cNvPicPr>
+                  </pic:nvPicPr>
+                  <pic:blipFill>
+                    <a:blip r:embed="rId13">
+                      <a:extLst>
+                        <a:ext uri="{28A0092B-C50C-407E-A947-70E740481C1C}">
+                          <a14:useLocalDpi xmlns:a14="http://schemas.microsoft.com/office/drawing/2010/main" val="0"/>
+                        </a:ext>
+                      </a:extLst>
+                    </a:blip>
+                    <a:srcRect/>
+                    <a:stretch>
+                      <a:fillRect/>
+                    </a:stretch>
+                  </pic:blipFill>
+                  <pic:spPr bwMode="auto">
+                    <a:xfrm>
+                      <a:off x="0" y="0"/>
+                      <a:ext cx="5981700" cy="5267325"/>
+                    </a:xfrm>
+                    <a:prstGeom prst="rect">
+                      <a:avLst/>
+                    </a:prstGeom>
+                    <a:noFill/>
+                    <a:ln>
+                      <a:noFill/>
+                    </a:ln>
+                  </pic:spPr>
+                </pic:pic>
+              </a:graphicData>
+            </a:graphic>
+          </wp:inline>
+        </w:drawing>
+      </w:r>
+    </w:p>
+    <w:p>
+      <w:pPr>
+        <w:spacing w:after="0"/>
         <w:jc w:val="both"/>
         <w:rPr>
           <w:rFonts w:ascii="Nirmala UI Semilight" w:hAnsi="Nirmala UI Semilight" w:cs="Nirmala UI Semilight"/>
@@ -1569,8 +2026,39 @@
           <w:sz w:val="28"/>
           <w:szCs w:val="28"/>
         </w:rPr>
-        <w:t xml:space="preserve">Ipotizziamo che sia trascorsa un mese da quando i dipendenti di Luca hanno iniziato a sviluppare il software. Luca decide di controllare l’andamento del progetto e per fare ciò si dirige nella sezione “Progetti in corso” nella dashboard dei progetti. </w:t>
-      </w:r>
+        <w:t xml:space="preserve">Ipotizziamo che sia trascorsa un mese da quando i dipendenti di Luca </w:t>
+      </w:r>
+    </w:p>
+    <w:p>
+      <w:pPr>
+        <w:spacing w:after="0"/>
+        <w:ind w:left="705"/>
+        <w:jc w:val="both"/>
+        <w:rPr>
+          <w:rFonts w:ascii="Nirmala UI Semilight" w:hAnsi="Nirmala UI Semilight" w:cs="Nirmala UI Semilight"/>
+          <w:sz w:val="28"/>
+          <w:szCs w:val="28"/>
+        </w:rPr>
+      </w:pPr>
+      <w:r>
+        <w:rPr>
+          <w:rFonts w:ascii="Nirmala UI Semilight" w:hAnsi="Nirmala UI Semilight" w:cs="Nirmala UI Semilight"/>
+          <w:sz w:val="28"/>
+          <w:szCs w:val="28"/>
+        </w:rPr>
+        <w:t xml:space="preserve">hanno iniziato a sviluppare il software. Luca decide di controllare l’andamento del progetto e per fare ciò si dirige nella sezione “Progetti in corso” nella dashboard dei progetti. </w:t>
+      </w:r>
+    </w:p>
+    <w:p>
+      <w:pPr>
+        <w:spacing w:after="0"/>
+        <w:jc w:val="both"/>
+        <w:rPr>
+          <w:rFonts w:ascii="Nirmala UI Semilight" w:hAnsi="Nirmala UI Semilight" w:cs="Nirmala UI Semilight"/>
+          <w:sz w:val="28"/>
+          <w:szCs w:val="28"/>
+        </w:rPr>
+      </w:pPr>
     </w:p>
     <w:p>
       <w:pPr>
@@ -1609,6 +2097,7 @@
           <w:sz w:val="28"/>
           <w:szCs w:val="28"/>
         </w:rPr>
+        <w:lastRenderedPageBreak/>
         <w:t>Visualizzazione statistiche</w:t>
       </w:r>
     </w:p>
@@ -1762,12 +2251,116 @@
     </w:p>
     <w:p>
       <w:pPr>
-        <w:spacing w:after="0"/>
-        <w:jc w:val="both"/>
-        <w:rPr>
-          <w:rFonts w:ascii="Nirmala UI Semilight" w:hAnsi="Nirmala UI Semilight" w:cs="Nirmala UI Semilight"/>
-          <w:sz w:val="28"/>
-          <w:szCs w:val="28"/>
+        <w:pStyle w:val="Paragrafoelenco"/>
+        <w:spacing w:after="0"/>
+        <w:ind w:left="2136"/>
+        <w:jc w:val="both"/>
+        <w:rPr>
+          <w:rFonts w:ascii="Nirmala UI Semilight" w:hAnsi="Nirmala UI Semilight" w:cs="Nirmala UI Semilight"/>
+          <w:sz w:val="28"/>
+          <w:szCs w:val="28"/>
+          <w:u w:val="single"/>
+        </w:rPr>
+      </w:pPr>
+    </w:p>
+    <w:p>
+      <w:pPr>
+        <w:spacing w:after="0"/>
+        <w:jc w:val="both"/>
+        <w:rPr>
+          <w:rFonts w:ascii="Nirmala UI Semilight" w:hAnsi="Nirmala UI Semilight" w:cs="Nirmala UI Semilight"/>
+          <w:sz w:val="28"/>
+          <w:szCs w:val="28"/>
+        </w:rPr>
+      </w:pPr>
+      <w:r>
+        <w:rPr>
+          <w:rFonts w:ascii="Nirmala UI Semilight" w:hAnsi="Nirmala UI Semilight" w:cs="Nirmala UI Semilight"/>
+          <w:noProof/>
+          <w:sz w:val="28"/>
+          <w:szCs w:val="28"/>
+        </w:rPr>
+        <w:drawing>
+          <wp:inline distT="0" distB="0" distL="0" distR="0" wp14:anchorId="7F852B25" wp14:editId="630D4201">
+            <wp:extent cx="5981700" cy="5267325"/>
+            <wp:effectExtent l="0" t="0" r="0" b="9525"/>
+            <wp:docPr id="1739101859" name="Immagine 7"/>
+            <wp:cNvGraphicFramePr>
+              <a:graphicFrameLocks xmlns:a="http://schemas.openxmlformats.org/drawingml/2006/main" noChangeAspect="1"/>
+            </wp:cNvGraphicFramePr>
+            <a:graphic xmlns:a="http://schemas.openxmlformats.org/drawingml/2006/main">
+              <a:graphicData uri="http://schemas.openxmlformats.org/drawingml/2006/picture">
+                <pic:pic xmlns:pic="http://schemas.openxmlformats.org/drawingml/2006/picture">
+                  <pic:nvPicPr>
+                    <pic:cNvPr id="0" name="Picture 7"/>
+                    <pic:cNvPicPr>
+                      <a:picLocks noChangeAspect="1" noChangeArrowheads="1"/>
+                    </pic:cNvPicPr>
+                  </pic:nvPicPr>
+                  <pic:blipFill>
+                    <a:blip r:embed="rId14">
+                      <a:extLst>
+                        <a:ext uri="{28A0092B-C50C-407E-A947-70E740481C1C}">
+                          <a14:useLocalDpi xmlns:a14="http://schemas.microsoft.com/office/drawing/2010/main" val="0"/>
+                        </a:ext>
+                      </a:extLst>
+                    </a:blip>
+                    <a:srcRect/>
+                    <a:stretch>
+                      <a:fillRect/>
+                    </a:stretch>
+                  </pic:blipFill>
+                  <pic:spPr bwMode="auto">
+                    <a:xfrm>
+                      <a:off x="0" y="0"/>
+                      <a:ext cx="5981700" cy="5267325"/>
+                    </a:xfrm>
+                    <a:prstGeom prst="rect">
+                      <a:avLst/>
+                    </a:prstGeom>
+                    <a:noFill/>
+                    <a:ln>
+                      <a:noFill/>
+                    </a:ln>
+                  </pic:spPr>
+                </pic:pic>
+              </a:graphicData>
+            </a:graphic>
+          </wp:inline>
+        </w:drawing>
+      </w:r>
+    </w:p>
+    <w:p>
+      <w:pPr>
+        <w:spacing w:after="0"/>
+        <w:jc w:val="both"/>
+        <w:rPr>
+          <w:rFonts w:ascii="Nirmala UI Semilight" w:hAnsi="Nirmala UI Semilight" w:cs="Nirmala UI Semilight"/>
+          <w:sz w:val="28"/>
+          <w:szCs w:val="28"/>
+        </w:rPr>
+      </w:pPr>
+    </w:p>
+    <w:p>
+      <w:pPr>
+        <w:spacing w:after="0"/>
+        <w:jc w:val="both"/>
+        <w:rPr>
+          <w:rFonts w:ascii="Nirmala UI Semilight" w:hAnsi="Nirmala UI Semilight" w:cs="Nirmala UI Semilight"/>
+          <w:sz w:val="28"/>
+          <w:szCs w:val="28"/>
+        </w:rPr>
+      </w:pPr>
+    </w:p>
+    <w:p>
+      <w:pPr>
+        <w:spacing w:after="0"/>
+        <w:jc w:val="both"/>
+        <w:rPr>
+          <w:rFonts w:ascii="Nirmala UI Semilight" w:hAnsi="Nirmala UI Semilight" w:cs="Nirmala UI Semilight"/>
+          <w:sz w:val="28"/>
+          <w:szCs w:val="28"/>
+          <w:u w:val="single"/>
         </w:rPr>
       </w:pPr>
     </w:p>
@@ -1986,7 +2579,6 @@
           <w:sz w:val="36"/>
           <w:szCs w:val="36"/>
         </w:rPr>
-        <w:lastRenderedPageBreak/>
         <w:t>SCENARIO PROJECT MANAGER</w:t>
       </w:r>
     </w:p>
@@ -2025,7 +2617,7 @@
                     </pic:cNvPicPr>
                   </pic:nvPicPr>
                   <pic:blipFill>
-                    <a:blip r:embed="rId10" cstate="print">
+                    <a:blip r:embed="rId15" cstate="print">
                       <a:extLst>
                         <a:ext uri="{28A0092B-C50C-407E-A947-70E740481C1C}">
                           <a14:useLocalDpi xmlns:a14="http://schemas.microsoft.com/office/drawing/2010/main" val="0"/>
@@ -2177,6 +2769,75 @@
           <w:szCs w:val="28"/>
         </w:rPr>
       </w:pPr>
+      <w:r>
+        <w:rPr>
+          <w:rFonts w:ascii="Nirmala UI Semilight" w:hAnsi="Nirmala UI Semilight" w:cs="Nirmala UI Semilight"/>
+          <w:noProof/>
+          <w:sz w:val="28"/>
+          <w:szCs w:val="28"/>
+        </w:rPr>
+        <w:lastRenderedPageBreak/>
+        <w:drawing>
+          <wp:inline distT="0" distB="0" distL="0" distR="0" wp14:anchorId="150022A2" wp14:editId="01D7712C">
+            <wp:extent cx="5977890" cy="5270500"/>
+            <wp:effectExtent l="0" t="0" r="3810" b="6350"/>
+            <wp:docPr id="126843616" name="Immagine 8"/>
+            <wp:cNvGraphicFramePr>
+              <a:graphicFrameLocks xmlns:a="http://schemas.openxmlformats.org/drawingml/2006/main" noChangeAspect="1"/>
+            </wp:cNvGraphicFramePr>
+            <a:graphic xmlns:a="http://schemas.openxmlformats.org/drawingml/2006/main">
+              <a:graphicData uri="http://schemas.openxmlformats.org/drawingml/2006/picture">
+                <pic:pic xmlns:pic="http://schemas.openxmlformats.org/drawingml/2006/picture">
+                  <pic:nvPicPr>
+                    <pic:cNvPr id="0" name="Picture 8"/>
+                    <pic:cNvPicPr>
+                      <a:picLocks noChangeAspect="1" noChangeArrowheads="1"/>
+                    </pic:cNvPicPr>
+                  </pic:nvPicPr>
+                  <pic:blipFill>
+                    <a:blip r:embed="rId16">
+                      <a:extLst>
+                        <a:ext uri="{28A0092B-C50C-407E-A947-70E740481C1C}">
+                          <a14:useLocalDpi xmlns:a14="http://schemas.microsoft.com/office/drawing/2010/main" val="0"/>
+                        </a:ext>
+                      </a:extLst>
+                    </a:blip>
+                    <a:srcRect/>
+                    <a:stretch>
+                      <a:fillRect/>
+                    </a:stretch>
+                  </pic:blipFill>
+                  <pic:spPr bwMode="auto">
+                    <a:xfrm>
+                      <a:off x="0" y="0"/>
+                      <a:ext cx="5977890" cy="5270500"/>
+                    </a:xfrm>
+                    <a:prstGeom prst="rect">
+                      <a:avLst/>
+                    </a:prstGeom>
+                    <a:noFill/>
+                    <a:ln>
+                      <a:noFill/>
+                    </a:ln>
+                  </pic:spPr>
+                </pic:pic>
+              </a:graphicData>
+            </a:graphic>
+          </wp:inline>
+        </w:drawing>
+      </w:r>
+    </w:p>
+    <w:p>
+      <w:pPr>
+        <w:spacing w:after="0"/>
+        <w:ind w:left="708"/>
+        <w:jc w:val="both"/>
+        <w:rPr>
+          <w:rFonts w:ascii="Nirmala UI Semilight" w:hAnsi="Nirmala UI Semilight" w:cs="Nirmala UI Semilight"/>
+          <w:sz w:val="28"/>
+          <w:szCs w:val="28"/>
+        </w:rPr>
+      </w:pPr>
     </w:p>
     <w:p>
       <w:pPr>
@@ -2564,6 +3225,19 @@
     <w:p>
       <w:pPr>
         <w:spacing w:after="0"/>
+        <w:ind w:left="1416"/>
+        <w:jc w:val="both"/>
+        <w:rPr>
+          <w:rFonts w:ascii="Nirmala UI Semilight" w:hAnsi="Nirmala UI Semilight" w:cs="Nirmala UI Semilight"/>
+          <w:sz w:val="28"/>
+          <w:szCs w:val="28"/>
+          <w:u w:val="single"/>
+        </w:rPr>
+      </w:pPr>
+    </w:p>
+    <w:p>
+      <w:pPr>
+        <w:spacing w:after="0"/>
         <w:ind w:left="708"/>
         <w:jc w:val="both"/>
         <w:rPr>
@@ -2572,6 +3246,62 @@
           <w:szCs w:val="28"/>
         </w:rPr>
       </w:pPr>
+      <w:r>
+        <w:rPr>
+          <w:rFonts w:ascii="Nirmala UI Semilight" w:hAnsi="Nirmala UI Semilight" w:cs="Nirmala UI Semilight"/>
+          <w:noProof/>
+          <w:sz w:val="28"/>
+          <w:szCs w:val="28"/>
+        </w:rPr>
+        <w:drawing>
+          <wp:inline distT="0" distB="0" distL="0" distR="0" wp14:anchorId="1402D3B8" wp14:editId="719FC4ED">
+            <wp:extent cx="5977890" cy="5270500"/>
+            <wp:effectExtent l="0" t="0" r="3810" b="6350"/>
+            <wp:docPr id="1354045900" name="Immagine 10"/>
+            <wp:cNvGraphicFramePr>
+              <a:graphicFrameLocks xmlns:a="http://schemas.openxmlformats.org/drawingml/2006/main" noChangeAspect="1"/>
+            </wp:cNvGraphicFramePr>
+            <a:graphic xmlns:a="http://schemas.openxmlformats.org/drawingml/2006/main">
+              <a:graphicData uri="http://schemas.openxmlformats.org/drawingml/2006/picture">
+                <pic:pic xmlns:pic="http://schemas.openxmlformats.org/drawingml/2006/picture">
+                  <pic:nvPicPr>
+                    <pic:cNvPr id="0" name="Picture 10"/>
+                    <pic:cNvPicPr>
+                      <a:picLocks noChangeAspect="1" noChangeArrowheads="1"/>
+                    </pic:cNvPicPr>
+                  </pic:nvPicPr>
+                  <pic:blipFill>
+                    <a:blip r:embed="rId17">
+                      <a:extLst>
+                        <a:ext uri="{28A0092B-C50C-407E-A947-70E740481C1C}">
+                          <a14:useLocalDpi xmlns:a14="http://schemas.microsoft.com/office/drawing/2010/main" val="0"/>
+                        </a:ext>
+                      </a:extLst>
+                    </a:blip>
+                    <a:srcRect/>
+                    <a:stretch>
+                      <a:fillRect/>
+                    </a:stretch>
+                  </pic:blipFill>
+                  <pic:spPr bwMode="auto">
+                    <a:xfrm>
+                      <a:off x="0" y="0"/>
+                      <a:ext cx="5977890" cy="5270500"/>
+                    </a:xfrm>
+                    <a:prstGeom prst="rect">
+                      <a:avLst/>
+                    </a:prstGeom>
+                    <a:noFill/>
+                    <a:ln>
+                      <a:noFill/>
+                    </a:ln>
+                  </pic:spPr>
+                </pic:pic>
+              </a:graphicData>
+            </a:graphic>
+          </wp:inline>
+        </w:drawing>
+      </w:r>
     </w:p>
     <w:p>
       <w:pPr>
@@ -2708,6 +3438,7 @@
           <w:sz w:val="28"/>
           <w:szCs w:val="28"/>
         </w:rPr>
+        <w:lastRenderedPageBreak/>
         <w:t>DISCONNESSIONE (LOGOUT)</w:t>
       </w:r>
     </w:p>
@@ -2814,7 +3545,7 @@
                     </pic:cNvPicPr>
                   </pic:nvPicPr>
                   <pic:blipFill>
-                    <a:blip r:embed="rId11" cstate="print">
+                    <a:blip r:embed="rId18" cstate="print">
                       <a:extLst>
                         <a:ext uri="{28A0092B-C50C-407E-A947-70E740481C1C}">
                           <a14:useLocalDpi xmlns:a14="http://schemas.microsoft.com/office/drawing/2010/main" val="0"/>
@@ -3029,7 +3760,6 @@
           <w:sz w:val="28"/>
           <w:szCs w:val="28"/>
         </w:rPr>
-        <w:lastRenderedPageBreak/>
         <w:t>GESTIONE OPERAZIONI</w:t>
       </w:r>
     </w:p>
@@ -3111,6 +3841,75 @@
           <w:szCs w:val="28"/>
         </w:rPr>
         <w:t>Nota che la sua responsabile Francesca, lo ha selezionato come subordinato in un nuovo progetto.</w:t>
+      </w:r>
+    </w:p>
+    <w:p>
+      <w:pPr>
+        <w:spacing w:after="0"/>
+        <w:ind w:left="704"/>
+        <w:jc w:val="both"/>
+        <w:rPr>
+          <w:rFonts w:ascii="Nirmala UI Semilight" w:hAnsi="Nirmala UI Semilight" w:cs="Nirmala UI Semilight"/>
+          <w:sz w:val="28"/>
+          <w:szCs w:val="28"/>
+        </w:rPr>
+      </w:pPr>
+      <w:r>
+        <w:rPr>
+          <w:rFonts w:ascii="Nirmala UI Semilight" w:hAnsi="Nirmala UI Semilight" w:cs="Nirmala UI Semilight"/>
+          <w:noProof/>
+          <w:sz w:val="28"/>
+          <w:szCs w:val="28"/>
+        </w:rPr>
+        <w:lastRenderedPageBreak/>
+        <w:drawing>
+          <wp:inline distT="0" distB="0" distL="0" distR="0" wp14:anchorId="0C956575" wp14:editId="542C4DC2">
+            <wp:extent cx="5977890" cy="5270500"/>
+            <wp:effectExtent l="0" t="0" r="3810" b="6350"/>
+            <wp:docPr id="1470576748" name="Immagine 11"/>
+            <wp:cNvGraphicFramePr>
+              <a:graphicFrameLocks xmlns:a="http://schemas.openxmlformats.org/drawingml/2006/main" noChangeAspect="1"/>
+            </wp:cNvGraphicFramePr>
+            <a:graphic xmlns:a="http://schemas.openxmlformats.org/drawingml/2006/main">
+              <a:graphicData uri="http://schemas.openxmlformats.org/drawingml/2006/picture">
+                <pic:pic xmlns:pic="http://schemas.openxmlformats.org/drawingml/2006/picture">
+                  <pic:nvPicPr>
+                    <pic:cNvPr id="0" name="Picture 11"/>
+                    <pic:cNvPicPr>
+                      <a:picLocks noChangeAspect="1" noChangeArrowheads="1"/>
+                    </pic:cNvPicPr>
+                  </pic:nvPicPr>
+                  <pic:blipFill>
+                    <a:blip r:embed="rId19">
+                      <a:extLst>
+                        <a:ext uri="{28A0092B-C50C-407E-A947-70E740481C1C}">
+                          <a14:useLocalDpi xmlns:a14="http://schemas.microsoft.com/office/drawing/2010/main" val="0"/>
+                        </a:ext>
+                      </a:extLst>
+                    </a:blip>
+                    <a:srcRect/>
+                    <a:stretch>
+                      <a:fillRect/>
+                    </a:stretch>
+                  </pic:blipFill>
+                  <pic:spPr bwMode="auto">
+                    <a:xfrm>
+                      <a:off x="0" y="0"/>
+                      <a:ext cx="5977890" cy="5270500"/>
+                    </a:xfrm>
+                    <a:prstGeom prst="rect">
+                      <a:avLst/>
+                    </a:prstGeom>
+                    <a:noFill/>
+                    <a:ln>
+                      <a:noFill/>
+                    </a:ln>
+                  </pic:spPr>
+                </pic:pic>
+              </a:graphicData>
+            </a:graphic>
+          </wp:inline>
+        </w:drawing>
       </w:r>
     </w:p>
     <w:p>
@@ -3237,17 +4036,28 @@
         <w:jc w:val="both"/>
         <w:rPr>
           <w:rFonts w:ascii="Nirmala UI Semilight" w:hAnsi="Nirmala UI Semilight" w:cs="Nirmala UI Semilight"/>
-          <w:sz w:val="28"/>
-          <w:szCs w:val="28"/>
-        </w:rPr>
-      </w:pPr>
-      <w:r>
-        <w:rPr>
-          <w:rFonts w:ascii="Nirmala UI Semilight" w:hAnsi="Nirmala UI Semilight" w:cs="Nirmala UI Semilight"/>
-          <w:sz w:val="28"/>
-          <w:szCs w:val="28"/>
-        </w:rPr>
-        <w:t xml:space="preserve">Prima di scollegarsi, Mario si dirige nuovamente nella dashboard personale e nella sezione “Comunicazioni”, clicca su “Richiesta permessi”; compila il </w:t>
+          <w:b/>
+          <w:bCs/>
+          <w:sz w:val="28"/>
+          <w:szCs w:val="28"/>
+        </w:rPr>
+      </w:pPr>
+      <w:r>
+        <w:rPr>
+          <w:rFonts w:ascii="Nirmala UI Semilight" w:hAnsi="Nirmala UI Semilight" w:cs="Nirmala UI Semilight"/>
+          <w:sz w:val="28"/>
+          <w:szCs w:val="28"/>
+        </w:rPr>
+        <w:t xml:space="preserve">Prima di scollegarsi, Mario si dirige nuovamente nella dashboard personale e nella sezione “Comunicazioni”, clicca su “Richiesta </w:t>
+      </w:r>
+      <w:r>
+        <w:rPr>
+          <w:rFonts w:ascii="Nirmala UI Semilight" w:hAnsi="Nirmala UI Semilight" w:cs="Nirmala UI Semilight"/>
+          <w:sz w:val="28"/>
+          <w:szCs w:val="28"/>
+        </w:rPr>
+        <w:lastRenderedPageBreak/>
+        <w:t xml:space="preserve">permessi”; compila il </w:t>
       </w:r>
       <w:proofErr w:type="spellStart"/>
       <w:r>
@@ -3267,17 +4077,104 @@
         </w:rPr>
         <w:t xml:space="preserve"> per avere un giorno libero e quindi lo invia al Project Manager.</w:t>
       </w:r>
-    </w:p>
-    <w:p>
-      <w:pPr>
-        <w:spacing w:after="0"/>
-        <w:jc w:val="both"/>
-        <w:rPr>
-          <w:rFonts w:ascii="Nirmala UI Semilight" w:hAnsi="Nirmala UI Semilight" w:cs="Nirmala UI Semilight"/>
-          <w:sz w:val="28"/>
-          <w:szCs w:val="28"/>
-        </w:rPr>
-      </w:pPr>
+      <w:r>
+        <w:rPr>
+          <w:rFonts w:ascii="Nirmala UI Semilight" w:hAnsi="Nirmala UI Semilight" w:cs="Nirmala UI Semilight"/>
+          <w:sz w:val="28"/>
+          <w:szCs w:val="28"/>
+        </w:rPr>
+        <w:t xml:space="preserve"> </w:t>
+      </w:r>
+      <w:r>
+        <w:rPr>
+          <w:rFonts w:ascii="Nirmala UI Semilight" w:hAnsi="Nirmala UI Semilight" w:cs="Nirmala UI Semilight"/>
+          <w:b/>
+          <w:bCs/>
+          <w:sz w:val="28"/>
+          <w:szCs w:val="28"/>
+        </w:rPr>
+        <w:t>(Figura 3.2)</w:t>
+      </w:r>
+    </w:p>
+    <w:p>
+      <w:pPr>
+        <w:spacing w:after="0"/>
+        <w:ind w:left="1416"/>
+        <w:jc w:val="both"/>
+        <w:rPr>
+          <w:rFonts w:ascii="Nirmala UI Semilight" w:hAnsi="Nirmala UI Semilight" w:cs="Nirmala UI Semilight"/>
+          <w:sz w:val="28"/>
+          <w:szCs w:val="28"/>
+          <w:u w:val="single"/>
+        </w:rPr>
+      </w:pPr>
+    </w:p>
+    <w:p>
+      <w:pPr>
+        <w:spacing w:after="0"/>
+        <w:jc w:val="both"/>
+        <w:rPr>
+          <w:rFonts w:ascii="Nirmala UI Semilight" w:hAnsi="Nirmala UI Semilight" w:cs="Nirmala UI Semilight"/>
+          <w:sz w:val="28"/>
+          <w:szCs w:val="28"/>
+        </w:rPr>
+      </w:pPr>
+      <w:r>
+        <w:rPr>
+          <w:rFonts w:ascii="Nirmala UI Semilight" w:hAnsi="Nirmala UI Semilight" w:cs="Nirmala UI Semilight"/>
+          <w:noProof/>
+          <w:sz w:val="28"/>
+          <w:szCs w:val="28"/>
+        </w:rPr>
+        <w:drawing>
+          <wp:inline distT="0" distB="0" distL="0" distR="0" wp14:anchorId="2DE3FEDC" wp14:editId="70A6AFA4">
+            <wp:extent cx="5977890" cy="5270500"/>
+            <wp:effectExtent l="0" t="0" r="3810" b="6350"/>
+            <wp:docPr id="2110232738" name="Immagine 12"/>
+            <wp:cNvGraphicFramePr>
+              <a:graphicFrameLocks xmlns:a="http://schemas.openxmlformats.org/drawingml/2006/main" noChangeAspect="1"/>
+            </wp:cNvGraphicFramePr>
+            <a:graphic xmlns:a="http://schemas.openxmlformats.org/drawingml/2006/main">
+              <a:graphicData uri="http://schemas.openxmlformats.org/drawingml/2006/picture">
+                <pic:pic xmlns:pic="http://schemas.openxmlformats.org/drawingml/2006/picture">
+                  <pic:nvPicPr>
+                    <pic:cNvPr id="0" name="Picture 12"/>
+                    <pic:cNvPicPr>
+                      <a:picLocks noChangeAspect="1" noChangeArrowheads="1"/>
+                    </pic:cNvPicPr>
+                  </pic:nvPicPr>
+                  <pic:blipFill>
+                    <a:blip r:embed="rId20">
+                      <a:extLst>
+                        <a:ext uri="{28A0092B-C50C-407E-A947-70E740481C1C}">
+                          <a14:useLocalDpi xmlns:a14="http://schemas.microsoft.com/office/drawing/2010/main" val="0"/>
+                        </a:ext>
+                      </a:extLst>
+                    </a:blip>
+                    <a:srcRect/>
+                    <a:stretch>
+                      <a:fillRect/>
+                    </a:stretch>
+                  </pic:blipFill>
+                  <pic:spPr bwMode="auto">
+                    <a:xfrm>
+                      <a:off x="0" y="0"/>
+                      <a:ext cx="5977890" cy="5270500"/>
+                    </a:xfrm>
+                    <a:prstGeom prst="rect">
+                      <a:avLst/>
+                    </a:prstGeom>
+                    <a:noFill/>
+                    <a:ln>
+                      <a:noFill/>
+                    </a:ln>
+                  </pic:spPr>
+                </pic:pic>
+              </a:graphicData>
+            </a:graphic>
+          </wp:inline>
+        </w:drawing>
+      </w:r>
     </w:p>
     <w:p>
       <w:pPr>
@@ -4286,6 +5183,7 @@
           <w:sz w:val="26"/>
           <w:szCs w:val="26"/>
         </w:rPr>
+        <w:lastRenderedPageBreak/>
         <w:t>RF_</w:t>
       </w:r>
       <w:r>
@@ -5054,7 +5952,7 @@
                     </pic:cNvPicPr>
                   </pic:nvPicPr>
                   <pic:blipFill>
-                    <a:blip r:embed="rId12" cstate="print">
+                    <a:blip r:embed="rId21" cstate="print">
                       <a:extLst>
                         <a:ext uri="{28A0092B-C50C-407E-A947-70E740481C1C}">
                           <a14:useLocalDpi xmlns:a14="http://schemas.microsoft.com/office/drawing/2010/main" val="0"/>
@@ -5243,7 +6141,7 @@
                     </pic:cNvPicPr>
                   </pic:nvPicPr>
                   <pic:blipFill>
-                    <a:blip r:embed="rId13" cstate="print">
+                    <a:blip r:embed="rId22" cstate="print">
                       <a:extLst>
                         <a:ext uri="{28A0092B-C50C-407E-A947-70E740481C1C}">
                           <a14:useLocalDpi xmlns:a14="http://schemas.microsoft.com/office/drawing/2010/main" val="0"/>

</xml_diff>